<commit_message>
MOD: se ajusta agenda cursos
</commit_message>
<xml_diff>
--- a/material/IntroProg/Ejercicios/5. Listas de listas/Ejercicios listas de listas- Nivel 2.docx
+++ b/material/IntroProg/Ejercicios/5. Listas de listas/Ejercicios listas de listas- Nivel 2.docx
@@ -11,12 +11,21 @@
           <w:bCs/>
         </w:rPr>
       </w:pPr>
+      <w:proofErr w:type="gramStart"/>
       <w:r>
         <w:rPr>
           <w:b/>
           <w:bCs/>
         </w:rPr>
-        <w:t>Ejercicios listas de listas</w:t>
+        <w:t>Ejercicios listas</w:t>
+      </w:r>
+      <w:proofErr w:type="gramEnd"/>
+      <w:r>
+        <w:rPr>
+          <w:b/>
+          <w:bCs/>
+        </w:rPr>
+        <w:t xml:space="preserve"> de listas</w:t>
       </w:r>
       <w:r>
         <w:rPr>
@@ -52,6 +61,1060 @@
         </w:numPr>
         <w:jc w:val="both"/>
       </w:pPr>
+      <w:r>
+        <w:rPr>
+          <w:noProof/>
+        </w:rPr>
+        <mc:AlternateContent>
+          <mc:Choice Requires="wpi">
+            <w:drawing>
+              <wp:anchor distT="0" distB="0" distL="114300" distR="114300" simplePos="0" relativeHeight="252151808" behindDoc="0" locked="0" layoutInCell="1" allowOverlap="1" wp14:anchorId="116F381B" wp14:editId="708E28D4">
+                <wp:simplePos x="0" y="0"/>
+                <wp:positionH relativeFrom="column">
+                  <wp:posOffset>4909820</wp:posOffset>
+                </wp:positionH>
+                <wp:positionV relativeFrom="paragraph">
+                  <wp:posOffset>1339215</wp:posOffset>
+                </wp:positionV>
+                <wp:extent cx="83880" cy="137365"/>
+                <wp:effectExtent l="38100" t="57150" r="49530" b="53340"/>
+                <wp:wrapNone/>
+                <wp:docPr id="531" name="Ink 531"/>
+                <wp:cNvGraphicFramePr/>
+                <a:graphic xmlns:a="http://schemas.openxmlformats.org/drawingml/2006/main">
+                  <a:graphicData uri="http://schemas.microsoft.com/office/word/2010/wordprocessingInk">
+                    <w14:contentPart bwMode="auto" r:id="rId5">
+                      <w14:nvContentPartPr>
+                        <w14:cNvContentPartPr/>
+                      </w14:nvContentPartPr>
+                      <w14:xfrm>
+                        <a:off x="0" y="0"/>
+                        <a:ext cx="83880" cy="137365"/>
+                      </w14:xfrm>
+                    </w14:contentPart>
+                  </a:graphicData>
+                </a:graphic>
+              </wp:anchor>
+            </w:drawing>
+          </mc:Choice>
+          <mc:Fallback>
+            <w:pict>
+              <v:shapetype w14:anchorId="4184EEFF" id="_x0000_t75" coordsize="21600,21600" o:spt="75" o:preferrelative="t" path="m@4@5l@4@11@9@11@9@5xe" filled="f" stroked="f">
+                <v:stroke joinstyle="miter"/>
+                <v:formulas>
+                  <v:f eqn="if lineDrawn pixelLineWidth 0"/>
+                  <v:f eqn="sum @0 1 0"/>
+                  <v:f eqn="sum 0 0 @1"/>
+                  <v:f eqn="prod @2 1 2"/>
+                  <v:f eqn="prod @3 21600 pixelWidth"/>
+                  <v:f eqn="prod @3 21600 pixelHeight"/>
+                  <v:f eqn="sum @0 0 1"/>
+                  <v:f eqn="prod @6 1 2"/>
+                  <v:f eqn="prod @7 21600 pixelWidth"/>
+                  <v:f eqn="sum @8 21600 0"/>
+                  <v:f eqn="prod @7 21600 pixelHeight"/>
+                  <v:f eqn="sum @10 21600 0"/>
+                </v:formulas>
+                <v:path o:extrusionok="f" gradientshapeok="t" o:connecttype="rect"/>
+                <o:lock v:ext="edit" aspectratio="t"/>
+              </v:shapetype>
+              <v:shape id="Ink 531" o:spid="_x0000_s1026" type="#_x0000_t75" style="position:absolute;margin-left:385.2pt;margin-top:104.05pt;width:9.4pt;height:13.6pt;z-index:252151808;visibility:visible;mso-wrap-style:square;mso-wrap-distance-left:9pt;mso-wrap-distance-top:0;mso-wrap-distance-right:9pt;mso-wrap-distance-bottom:0;mso-position-horizontal:absolute;mso-position-horizontal-relative:text;mso-position-vertical:absolute;mso-position-vertical-relative:text" o:gfxdata="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">
+                <v:imagedata r:id="rId6" o:title=""/>
+              </v:shape>
+            </w:pict>
+          </mc:Fallback>
+        </mc:AlternateContent>
+      </w:r>
+      <w:r>
+        <w:rPr>
+          <w:noProof/>
+        </w:rPr>
+        <mc:AlternateContent>
+          <mc:Choice Requires="wpi">
+            <w:drawing>
+              <wp:anchor distT="0" distB="0" distL="114300" distR="114300" simplePos="0" relativeHeight="252148736" behindDoc="0" locked="0" layoutInCell="1" allowOverlap="1" wp14:anchorId="4C9D7E63" wp14:editId="49672664">
+                <wp:simplePos x="0" y="0"/>
+                <wp:positionH relativeFrom="column">
+                  <wp:posOffset>5330825</wp:posOffset>
+                </wp:positionH>
+                <wp:positionV relativeFrom="paragraph">
+                  <wp:posOffset>1386205</wp:posOffset>
+                </wp:positionV>
+                <wp:extent cx="267165" cy="233045"/>
+                <wp:effectExtent l="38100" t="38100" r="57150" b="71755"/>
+                <wp:wrapNone/>
+                <wp:docPr id="528" name="Ink 528"/>
+                <wp:cNvGraphicFramePr/>
+                <a:graphic xmlns:a="http://schemas.openxmlformats.org/drawingml/2006/main">
+                  <a:graphicData uri="http://schemas.microsoft.com/office/word/2010/wordprocessingInk">
+                    <w14:contentPart bwMode="auto" r:id="rId7">
+                      <w14:nvContentPartPr>
+                        <w14:cNvContentPartPr/>
+                      </w14:nvContentPartPr>
+                      <w14:xfrm>
+                        <a:off x="0" y="0"/>
+                        <a:ext cx="267165" cy="233045"/>
+                      </w14:xfrm>
+                    </w14:contentPart>
+                  </a:graphicData>
+                </a:graphic>
+              </wp:anchor>
+            </w:drawing>
+          </mc:Choice>
+          <mc:Fallback>
+            <w:pict>
+              <v:shape w14:anchorId="6D99404D" id="Ink 528" o:spid="_x0000_s1026" type="#_x0000_t75" style="position:absolute;margin-left:418.35pt;margin-top:107.75pt;width:23.9pt;height:21.15pt;z-index:252148736;visibility:visible;mso-wrap-style:square;mso-wrap-distance-left:9pt;mso-wrap-distance-top:0;mso-wrap-distance-right:9pt;mso-wrap-distance-bottom:0;mso-position-horizontal:absolute;mso-position-horizontal-relative:text;mso-position-vertical:absolute;mso-position-vertical-relative:text" o:gfxdata="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">
+                <v:imagedata r:id="rId8" o:title=""/>
+              </v:shape>
+            </w:pict>
+          </mc:Fallback>
+        </mc:AlternateContent>
+      </w:r>
+      <w:r>
+        <w:rPr>
+          <w:noProof/>
+        </w:rPr>
+        <mc:AlternateContent>
+          <mc:Choice Requires="wpi">
+            <w:drawing>
+              <wp:anchor distT="0" distB="0" distL="114300" distR="114300" simplePos="0" relativeHeight="252130304" behindDoc="0" locked="0" layoutInCell="1" allowOverlap="1" wp14:anchorId="615FC44D" wp14:editId="2300D7A4">
+                <wp:simplePos x="0" y="0"/>
+                <wp:positionH relativeFrom="column">
+                  <wp:posOffset>5516245</wp:posOffset>
+                </wp:positionH>
+                <wp:positionV relativeFrom="paragraph">
+                  <wp:posOffset>1086485</wp:posOffset>
+                </wp:positionV>
+                <wp:extent cx="549720" cy="192960"/>
+                <wp:effectExtent l="38100" t="38100" r="22225" b="74295"/>
+                <wp:wrapNone/>
+                <wp:docPr id="510" name="Ink 510"/>
+                <wp:cNvGraphicFramePr/>
+                <a:graphic xmlns:a="http://schemas.openxmlformats.org/drawingml/2006/main">
+                  <a:graphicData uri="http://schemas.microsoft.com/office/word/2010/wordprocessingInk">
+                    <w14:contentPart bwMode="auto" r:id="rId9">
+                      <w14:nvContentPartPr>
+                        <w14:cNvContentPartPr/>
+                      </w14:nvContentPartPr>
+                      <w14:xfrm>
+                        <a:off x="0" y="0"/>
+                        <a:ext cx="549720" cy="192960"/>
+                      </w14:xfrm>
+                    </w14:contentPart>
+                  </a:graphicData>
+                </a:graphic>
+                <wp14:sizeRelH relativeFrom="margin">
+                  <wp14:pctWidth>0</wp14:pctWidth>
+                </wp14:sizeRelH>
+                <wp14:sizeRelV relativeFrom="margin">
+                  <wp14:pctHeight>0</wp14:pctHeight>
+                </wp14:sizeRelV>
+              </wp:anchor>
+            </w:drawing>
+          </mc:Choice>
+          <mc:Fallback>
+            <w:pict>
+              <v:shape w14:anchorId="3B4C50D8" id="Ink 510" o:spid="_x0000_s1026" type="#_x0000_t75" style="position:absolute;margin-left:432.95pt;margin-top:84.15pt;width:46.15pt;height:18.05pt;z-index:252130304;visibility:visible;mso-wrap-style:square;mso-width-percent:0;mso-height-percent:0;mso-wrap-distance-left:9pt;mso-wrap-distance-top:0;mso-wrap-distance-right:9pt;mso-wrap-distance-bottom:0;mso-position-horizontal:absolute;mso-position-horizontal-relative:text;mso-position-vertical:absolute;mso-position-vertical-relative:text;mso-width-percent:0;mso-height-percent:0;mso-width-relative:margin;mso-height-relative:margin" o:gfxdata="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">
+                <v:imagedata r:id="rId10" o:title=""/>
+              </v:shape>
+            </w:pict>
+          </mc:Fallback>
+        </mc:AlternateContent>
+      </w:r>
+      <w:r>
+        <w:rPr>
+          <w:noProof/>
+        </w:rPr>
+        <mc:AlternateContent>
+          <mc:Choice Requires="wpi">
+            <w:drawing>
+              <wp:anchor distT="0" distB="0" distL="114300" distR="114300" simplePos="0" relativeHeight="252106752" behindDoc="0" locked="0" layoutInCell="1" allowOverlap="1" wp14:anchorId="049CF0C3" wp14:editId="6FF922DC">
+                <wp:simplePos x="0" y="0"/>
+                <wp:positionH relativeFrom="column">
+                  <wp:posOffset>4879975</wp:posOffset>
+                </wp:positionH>
+                <wp:positionV relativeFrom="paragraph">
+                  <wp:posOffset>1502555</wp:posOffset>
+                </wp:positionV>
+                <wp:extent cx="381960" cy="158760"/>
+                <wp:effectExtent l="38100" t="38100" r="37465" b="69850"/>
+                <wp:wrapNone/>
+                <wp:docPr id="487" name="Ink 487"/>
+                <wp:cNvGraphicFramePr/>
+                <a:graphic xmlns:a="http://schemas.openxmlformats.org/drawingml/2006/main">
+                  <a:graphicData uri="http://schemas.microsoft.com/office/word/2010/wordprocessingInk">
+                    <w14:contentPart bwMode="auto" r:id="rId11">
+                      <w14:nvContentPartPr>
+                        <w14:cNvContentPartPr/>
+                      </w14:nvContentPartPr>
+                      <w14:xfrm>
+                        <a:off x="0" y="0"/>
+                        <a:ext cx="381960" cy="158760"/>
+                      </w14:xfrm>
+                    </w14:contentPart>
+                  </a:graphicData>
+                </a:graphic>
+                <wp14:sizeRelH relativeFrom="margin">
+                  <wp14:pctWidth>0</wp14:pctWidth>
+                </wp14:sizeRelH>
+                <wp14:sizeRelV relativeFrom="margin">
+                  <wp14:pctHeight>0</wp14:pctHeight>
+                </wp14:sizeRelV>
+              </wp:anchor>
+            </w:drawing>
+          </mc:Choice>
+          <mc:Fallback>
+            <w:pict>
+              <v:shape w14:anchorId="3179E7A4" id="Ink 487" o:spid="_x0000_s1026" type="#_x0000_t75" style="position:absolute;margin-left:382.85pt;margin-top:116.9pt;width:32.95pt;height:15.3pt;z-index:252106752;visibility:visible;mso-wrap-style:square;mso-width-percent:0;mso-height-percent:0;mso-wrap-distance-left:9pt;mso-wrap-distance-top:0;mso-wrap-distance-right:9pt;mso-wrap-distance-bottom:0;mso-position-horizontal:absolute;mso-position-horizontal-relative:text;mso-position-vertical:absolute;mso-position-vertical-relative:text;mso-width-percent:0;mso-height-percent:0;mso-width-relative:margin;mso-height-relative:margin" o:gfxdata="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">
+                <v:imagedata r:id="rId12" o:title=""/>
+              </v:shape>
+            </w:pict>
+          </mc:Fallback>
+        </mc:AlternateContent>
+      </w:r>
+      <w:r>
+        <w:rPr>
+          <w:noProof/>
+        </w:rPr>
+        <mc:AlternateContent>
+          <mc:Choice Requires="wpi">
+            <w:drawing>
+              <wp:anchor distT="0" distB="0" distL="114300" distR="114300" simplePos="0" relativeHeight="252097536" behindDoc="0" locked="0" layoutInCell="1" allowOverlap="1" wp14:anchorId="3134A0F4" wp14:editId="7A256F5F">
+                <wp:simplePos x="0" y="0"/>
+                <wp:positionH relativeFrom="column">
+                  <wp:posOffset>4721860</wp:posOffset>
+                </wp:positionH>
+                <wp:positionV relativeFrom="paragraph">
+                  <wp:posOffset>1520825</wp:posOffset>
+                </wp:positionV>
+                <wp:extent cx="92200" cy="158335"/>
+                <wp:effectExtent l="38100" t="38100" r="60325" b="70485"/>
+                <wp:wrapNone/>
+                <wp:docPr id="478" name="Ink 478"/>
+                <wp:cNvGraphicFramePr/>
+                <a:graphic xmlns:a="http://schemas.openxmlformats.org/drawingml/2006/main">
+                  <a:graphicData uri="http://schemas.microsoft.com/office/word/2010/wordprocessingInk">
+                    <w14:contentPart bwMode="auto" r:id="rId13">
+                      <w14:nvContentPartPr>
+                        <w14:cNvContentPartPr/>
+                      </w14:nvContentPartPr>
+                      <w14:xfrm>
+                        <a:off x="0" y="0"/>
+                        <a:ext cx="92200" cy="158335"/>
+                      </w14:xfrm>
+                    </w14:contentPart>
+                  </a:graphicData>
+                </a:graphic>
+              </wp:anchor>
+            </w:drawing>
+          </mc:Choice>
+          <mc:Fallback>
+            <w:pict>
+              <v:shape w14:anchorId="195F6A0C" id="Ink 478" o:spid="_x0000_s1026" type="#_x0000_t75" style="position:absolute;margin-left:370.4pt;margin-top:118.35pt;width:10.05pt;height:15.25pt;z-index:252097536;visibility:visible;mso-wrap-style:square;mso-wrap-distance-left:9pt;mso-wrap-distance-top:0;mso-wrap-distance-right:9pt;mso-wrap-distance-bottom:0;mso-position-horizontal:absolute;mso-position-horizontal-relative:text;mso-position-vertical:absolute;mso-position-vertical-relative:text" o:gfxdata="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">
+                <v:imagedata r:id="rId14" o:title=""/>
+              </v:shape>
+            </w:pict>
+          </mc:Fallback>
+        </mc:AlternateContent>
+      </w:r>
+      <w:r>
+        <w:rPr>
+          <w:noProof/>
+        </w:rPr>
+        <mc:AlternateContent>
+          <mc:Choice Requires="wpi">
+            <w:drawing>
+              <wp:anchor distT="0" distB="0" distL="114300" distR="114300" simplePos="0" relativeHeight="252094464" behindDoc="0" locked="0" layoutInCell="1" allowOverlap="1" wp14:anchorId="227B51E7" wp14:editId="4CBD326A">
+                <wp:simplePos x="0" y="0"/>
+                <wp:positionH relativeFrom="column">
+                  <wp:posOffset>5157470</wp:posOffset>
+                </wp:positionH>
+                <wp:positionV relativeFrom="paragraph">
+                  <wp:posOffset>1187450</wp:posOffset>
+                </wp:positionV>
+                <wp:extent cx="213350" cy="127635"/>
+                <wp:effectExtent l="38100" t="38100" r="0" b="62865"/>
+                <wp:wrapNone/>
+                <wp:docPr id="475" name="Ink 475"/>
+                <wp:cNvGraphicFramePr/>
+                <a:graphic xmlns:a="http://schemas.openxmlformats.org/drawingml/2006/main">
+                  <a:graphicData uri="http://schemas.microsoft.com/office/word/2010/wordprocessingInk">
+                    <w14:contentPart bwMode="auto" r:id="rId15">
+                      <w14:nvContentPartPr>
+                        <w14:cNvContentPartPr/>
+                      </w14:nvContentPartPr>
+                      <w14:xfrm>
+                        <a:off x="0" y="0"/>
+                        <a:ext cx="213350" cy="127635"/>
+                      </w14:xfrm>
+                    </w14:contentPart>
+                  </a:graphicData>
+                </a:graphic>
+              </wp:anchor>
+            </w:drawing>
+          </mc:Choice>
+          <mc:Fallback>
+            <w:pict>
+              <v:shape w14:anchorId="166977E5" id="Ink 475" o:spid="_x0000_s1026" type="#_x0000_t75" style="position:absolute;margin-left:404.7pt;margin-top:92.1pt;width:19.65pt;height:12.85pt;z-index:252094464;visibility:visible;mso-wrap-style:square;mso-wrap-distance-left:9pt;mso-wrap-distance-top:0;mso-wrap-distance-right:9pt;mso-wrap-distance-bottom:0;mso-position-horizontal:absolute;mso-position-horizontal-relative:text;mso-position-vertical:absolute;mso-position-vertical-relative:text" o:gfxdata="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">
+                <v:imagedata r:id="rId16" o:title=""/>
+              </v:shape>
+            </w:pict>
+          </mc:Fallback>
+        </mc:AlternateContent>
+      </w:r>
+      <w:r>
+        <w:rPr>
+          <w:noProof/>
+        </w:rPr>
+        <mc:AlternateContent>
+          <mc:Choice Requires="wpi">
+            <w:drawing>
+              <wp:anchor distT="0" distB="0" distL="114300" distR="114300" simplePos="0" relativeHeight="252076032" behindDoc="0" locked="0" layoutInCell="1" allowOverlap="1" wp14:anchorId="56C48013" wp14:editId="74EBB841">
+                <wp:simplePos x="0" y="0"/>
+                <wp:positionH relativeFrom="column">
+                  <wp:posOffset>5879465</wp:posOffset>
+                </wp:positionH>
+                <wp:positionV relativeFrom="paragraph">
+                  <wp:posOffset>97155</wp:posOffset>
+                </wp:positionV>
+                <wp:extent cx="741545" cy="333890"/>
+                <wp:effectExtent l="38100" t="38100" r="0" b="66675"/>
+                <wp:wrapNone/>
+                <wp:docPr id="457" name="Ink 457"/>
+                <wp:cNvGraphicFramePr/>
+                <a:graphic xmlns:a="http://schemas.openxmlformats.org/drawingml/2006/main">
+                  <a:graphicData uri="http://schemas.microsoft.com/office/word/2010/wordprocessingInk">
+                    <w14:contentPart bwMode="auto" r:id="rId17">
+                      <w14:nvContentPartPr>
+                        <w14:cNvContentPartPr/>
+                      </w14:nvContentPartPr>
+                      <w14:xfrm>
+                        <a:off x="0" y="0"/>
+                        <a:ext cx="741545" cy="333890"/>
+                      </w14:xfrm>
+                    </w14:contentPart>
+                  </a:graphicData>
+                </a:graphic>
+              </wp:anchor>
+            </w:drawing>
+          </mc:Choice>
+          <mc:Fallback>
+            <w:pict>
+              <v:shape w14:anchorId="34D68C5E" id="Ink 457" o:spid="_x0000_s1026" type="#_x0000_t75" style="position:absolute;margin-left:461.55pt;margin-top:6.25pt;width:61.25pt;height:29.15pt;z-index:252076032;visibility:visible;mso-wrap-style:square;mso-wrap-distance-left:9pt;mso-wrap-distance-top:0;mso-wrap-distance-right:9pt;mso-wrap-distance-bottom:0;mso-position-horizontal:absolute;mso-position-horizontal-relative:text;mso-position-vertical:absolute;mso-position-vertical-relative:text" o:gfxdata="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">
+                <v:imagedata r:id="rId18" o:title=""/>
+              </v:shape>
+            </w:pict>
+          </mc:Fallback>
+        </mc:AlternateContent>
+      </w:r>
+      <w:r>
+        <w:rPr>
+          <w:noProof/>
+        </w:rPr>
+        <mc:AlternateContent>
+          <mc:Choice Requires="wpi">
+            <w:drawing>
+              <wp:anchor distT="0" distB="0" distL="114300" distR="114300" simplePos="0" relativeHeight="252061696" behindDoc="0" locked="0" layoutInCell="1" allowOverlap="1" wp14:anchorId="52C03E4F" wp14:editId="14455996">
+                <wp:simplePos x="0" y="0"/>
+                <wp:positionH relativeFrom="column">
+                  <wp:posOffset>5132070</wp:posOffset>
+                </wp:positionH>
+                <wp:positionV relativeFrom="paragraph">
+                  <wp:posOffset>684530</wp:posOffset>
+                </wp:positionV>
+                <wp:extent cx="1264690" cy="340995"/>
+                <wp:effectExtent l="38100" t="38100" r="50165" b="59055"/>
+                <wp:wrapNone/>
+                <wp:docPr id="443" name="Ink 443"/>
+                <wp:cNvGraphicFramePr/>
+                <a:graphic xmlns:a="http://schemas.openxmlformats.org/drawingml/2006/main">
+                  <a:graphicData uri="http://schemas.microsoft.com/office/word/2010/wordprocessingInk">
+                    <w14:contentPart bwMode="auto" r:id="rId19">
+                      <w14:nvContentPartPr>
+                        <w14:cNvContentPartPr/>
+                      </w14:nvContentPartPr>
+                      <w14:xfrm>
+                        <a:off x="0" y="0"/>
+                        <a:ext cx="1264690" cy="340995"/>
+                      </w14:xfrm>
+                    </w14:contentPart>
+                  </a:graphicData>
+                </a:graphic>
+              </wp:anchor>
+            </w:drawing>
+          </mc:Choice>
+          <mc:Fallback>
+            <w:pict>
+              <v:shape w14:anchorId="1F8A8390" id="Ink 443" o:spid="_x0000_s1026" type="#_x0000_t75" style="position:absolute;margin-left:402.7pt;margin-top:52.5pt;width:102.45pt;height:29.65pt;z-index:252061696;visibility:visible;mso-wrap-style:square;mso-wrap-distance-left:9pt;mso-wrap-distance-top:0;mso-wrap-distance-right:9pt;mso-wrap-distance-bottom:0;mso-position-horizontal:absolute;mso-position-horizontal-relative:text;mso-position-vertical:absolute;mso-position-vertical-relative:text" o:gfxdata="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">
+                <v:imagedata r:id="rId20" o:title=""/>
+              </v:shape>
+            </w:pict>
+          </mc:Fallback>
+        </mc:AlternateContent>
+      </w:r>
+      <w:r>
+        <w:rPr>
+          <w:noProof/>
+        </w:rPr>
+        <mc:AlternateContent>
+          <mc:Choice Requires="wpi">
+            <w:drawing>
+              <wp:anchor distT="0" distB="0" distL="114300" distR="114300" simplePos="0" relativeHeight="252034048" behindDoc="0" locked="0" layoutInCell="1" allowOverlap="1" wp14:anchorId="10F1EFD3" wp14:editId="66443042">
+                <wp:simplePos x="0" y="0"/>
+                <wp:positionH relativeFrom="column">
+                  <wp:posOffset>5509260</wp:posOffset>
+                </wp:positionH>
+                <wp:positionV relativeFrom="paragraph">
+                  <wp:posOffset>565785</wp:posOffset>
+                </wp:positionV>
+                <wp:extent cx="451435" cy="142150"/>
+                <wp:effectExtent l="38100" t="57150" r="44450" b="67945"/>
+                <wp:wrapNone/>
+                <wp:docPr id="416" name="Ink 416"/>
+                <wp:cNvGraphicFramePr/>
+                <a:graphic xmlns:a="http://schemas.openxmlformats.org/drawingml/2006/main">
+                  <a:graphicData uri="http://schemas.microsoft.com/office/word/2010/wordprocessingInk">
+                    <w14:contentPart bwMode="auto" r:id="rId21">
+                      <w14:nvContentPartPr>
+                        <w14:cNvContentPartPr/>
+                      </w14:nvContentPartPr>
+                      <w14:xfrm>
+                        <a:off x="0" y="0"/>
+                        <a:ext cx="451435" cy="142150"/>
+                      </w14:xfrm>
+                    </w14:contentPart>
+                  </a:graphicData>
+                </a:graphic>
+              </wp:anchor>
+            </w:drawing>
+          </mc:Choice>
+          <mc:Fallback>
+            <w:pict>
+              <v:shape w14:anchorId="159FE6DF" id="Ink 416" o:spid="_x0000_s1026" type="#_x0000_t75" style="position:absolute;margin-left:432.4pt;margin-top:43.15pt;width:38.4pt;height:14.05pt;z-index:252034048;visibility:visible;mso-wrap-style:square;mso-wrap-distance-left:9pt;mso-wrap-distance-top:0;mso-wrap-distance-right:9pt;mso-wrap-distance-bottom:0;mso-position-horizontal:absolute;mso-position-horizontal-relative:text;mso-position-vertical:absolute;mso-position-vertical-relative:text" o:gfxdata="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">
+                <v:imagedata r:id="rId22" o:title=""/>
+              </v:shape>
+            </w:pict>
+          </mc:Fallback>
+        </mc:AlternateContent>
+      </w:r>
+      <w:r>
+        <w:rPr>
+          <w:noProof/>
+        </w:rPr>
+        <mc:AlternateContent>
+          <mc:Choice Requires="wpi">
+            <w:drawing>
+              <wp:anchor distT="0" distB="0" distL="114300" distR="114300" simplePos="0" relativeHeight="252018688" behindDoc="0" locked="0" layoutInCell="1" allowOverlap="1" wp14:anchorId="634FA9FD" wp14:editId="7A60B00D">
+                <wp:simplePos x="0" y="0"/>
+                <wp:positionH relativeFrom="column">
+                  <wp:posOffset>1455420</wp:posOffset>
+                </wp:positionH>
+                <wp:positionV relativeFrom="paragraph">
+                  <wp:posOffset>812800</wp:posOffset>
+                </wp:positionV>
+                <wp:extent cx="156985" cy="75600"/>
+                <wp:effectExtent l="38100" t="38100" r="52705" b="57785"/>
+                <wp:wrapNone/>
+                <wp:docPr id="401" name="Ink 401"/>
+                <wp:cNvGraphicFramePr/>
+                <a:graphic xmlns:a="http://schemas.openxmlformats.org/drawingml/2006/main">
+                  <a:graphicData uri="http://schemas.microsoft.com/office/word/2010/wordprocessingInk">
+                    <w14:contentPart bwMode="auto" r:id="rId23">
+                      <w14:nvContentPartPr>
+                        <w14:cNvContentPartPr/>
+                      </w14:nvContentPartPr>
+                      <w14:xfrm>
+                        <a:off x="0" y="0"/>
+                        <a:ext cx="156985" cy="75600"/>
+                      </w14:xfrm>
+                    </w14:contentPart>
+                  </a:graphicData>
+                </a:graphic>
+              </wp:anchor>
+            </w:drawing>
+          </mc:Choice>
+          <mc:Fallback>
+            <w:pict>
+              <v:shape w14:anchorId="455D1A98" id="Ink 401" o:spid="_x0000_s1026" type="#_x0000_t75" style="position:absolute;margin-left:113.2pt;margin-top:62.6pt;width:15.15pt;height:8.75pt;z-index:252018688;visibility:visible;mso-wrap-style:square;mso-wrap-distance-left:9pt;mso-wrap-distance-top:0;mso-wrap-distance-right:9pt;mso-wrap-distance-bottom:0;mso-position-horizontal:absolute;mso-position-horizontal-relative:text;mso-position-vertical:absolute;mso-position-vertical-relative:text" o:gfxdata="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">
+                <v:imagedata r:id="rId24" o:title=""/>
+              </v:shape>
+            </w:pict>
+          </mc:Fallback>
+        </mc:AlternateContent>
+      </w:r>
+      <w:r>
+        <w:rPr>
+          <w:noProof/>
+        </w:rPr>
+        <mc:AlternateContent>
+          <mc:Choice Requires="wpi">
+            <w:drawing>
+              <wp:anchor distT="0" distB="0" distL="114300" distR="114300" simplePos="0" relativeHeight="252019712" behindDoc="0" locked="0" layoutInCell="1" allowOverlap="1" wp14:anchorId="7AC8B6C4" wp14:editId="6A4EDAB8">
+                <wp:simplePos x="0" y="0"/>
+                <wp:positionH relativeFrom="column">
+                  <wp:posOffset>2211070</wp:posOffset>
+                </wp:positionH>
+                <wp:positionV relativeFrom="paragraph">
+                  <wp:posOffset>147320</wp:posOffset>
+                </wp:positionV>
+                <wp:extent cx="75600" cy="92290"/>
+                <wp:effectExtent l="19050" t="38100" r="19685" b="60325"/>
+                <wp:wrapNone/>
+                <wp:docPr id="402" name="Ink 402"/>
+                <wp:cNvGraphicFramePr/>
+                <a:graphic xmlns:a="http://schemas.openxmlformats.org/drawingml/2006/main">
+                  <a:graphicData uri="http://schemas.microsoft.com/office/word/2010/wordprocessingInk">
+                    <w14:contentPart bwMode="auto" r:id="rId25">
+                      <w14:nvContentPartPr>
+                        <w14:cNvContentPartPr/>
+                      </w14:nvContentPartPr>
+                      <w14:xfrm>
+                        <a:off x="0" y="0"/>
+                        <a:ext cx="75600" cy="92290"/>
+                      </w14:xfrm>
+                    </w14:contentPart>
+                  </a:graphicData>
+                </a:graphic>
+              </wp:anchor>
+            </w:drawing>
+          </mc:Choice>
+          <mc:Fallback>
+            <w:pict>
+              <v:shape w14:anchorId="27AAD592" id="Ink 402" o:spid="_x0000_s1026" type="#_x0000_t75" style="position:absolute;margin-left:172.7pt;margin-top:10.2pt;width:8.75pt;height:10.1pt;z-index:252019712;visibility:visible;mso-wrap-style:square;mso-wrap-distance-left:9pt;mso-wrap-distance-top:0;mso-wrap-distance-right:9pt;mso-wrap-distance-bottom:0;mso-position-horizontal:absolute;mso-position-horizontal-relative:text;mso-position-vertical:absolute;mso-position-vertical-relative:text" o:gfxdata="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">
+                <v:imagedata r:id="rId26" o:title=""/>
+              </v:shape>
+            </w:pict>
+          </mc:Fallback>
+        </mc:AlternateContent>
+      </w:r>
+      <w:r>
+        <w:rPr>
+          <w:noProof/>
+        </w:rPr>
+        <mc:AlternateContent>
+          <mc:Choice Requires="wpi">
+            <w:drawing>
+              <wp:anchor distT="0" distB="0" distL="114300" distR="114300" simplePos="0" relativeHeight="252012544" behindDoc="0" locked="0" layoutInCell="1" allowOverlap="1" wp14:anchorId="3F994763" wp14:editId="67DF53CD">
+                <wp:simplePos x="0" y="0"/>
+                <wp:positionH relativeFrom="column">
+                  <wp:posOffset>4817745</wp:posOffset>
+                </wp:positionH>
+                <wp:positionV relativeFrom="paragraph">
+                  <wp:posOffset>593725</wp:posOffset>
+                </wp:positionV>
+                <wp:extent cx="625150" cy="262550"/>
+                <wp:effectExtent l="38100" t="38100" r="22860" b="61595"/>
+                <wp:wrapNone/>
+                <wp:docPr id="395" name="Ink 395"/>
+                <wp:cNvGraphicFramePr/>
+                <a:graphic xmlns:a="http://schemas.openxmlformats.org/drawingml/2006/main">
+                  <a:graphicData uri="http://schemas.microsoft.com/office/word/2010/wordprocessingInk">
+                    <w14:contentPart bwMode="auto" r:id="rId27">
+                      <w14:nvContentPartPr>
+                        <w14:cNvContentPartPr/>
+                      </w14:nvContentPartPr>
+                      <w14:xfrm>
+                        <a:off x="0" y="0"/>
+                        <a:ext cx="625150" cy="262550"/>
+                      </w14:xfrm>
+                    </w14:contentPart>
+                  </a:graphicData>
+                </a:graphic>
+              </wp:anchor>
+            </w:drawing>
+          </mc:Choice>
+          <mc:Fallback>
+            <w:pict>
+              <v:shape w14:anchorId="6DCFDC13" id="Ink 395" o:spid="_x0000_s1026" type="#_x0000_t75" style="position:absolute;margin-left:377.95pt;margin-top:45.35pt;width:52.05pt;height:23.5pt;z-index:252012544;visibility:visible;mso-wrap-style:square;mso-wrap-distance-left:9pt;mso-wrap-distance-top:0;mso-wrap-distance-right:9pt;mso-wrap-distance-bottom:0;mso-position-horizontal:absolute;mso-position-horizontal-relative:text;mso-position-vertical:absolute;mso-position-vertical-relative:text" o:gfxdata="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">
+                <v:imagedata r:id="rId28" o:title=""/>
+              </v:shape>
+            </w:pict>
+          </mc:Fallback>
+        </mc:AlternateContent>
+      </w:r>
+      <w:r>
+        <w:rPr>
+          <w:noProof/>
+        </w:rPr>
+        <mc:AlternateContent>
+          <mc:Choice Requires="wpi">
+            <w:drawing>
+              <wp:anchor distT="0" distB="0" distL="114300" distR="114300" simplePos="0" relativeHeight="252001280" behindDoc="0" locked="0" layoutInCell="1" allowOverlap="1" wp14:anchorId="30032ED7" wp14:editId="59484206">
+                <wp:simplePos x="0" y="0"/>
+                <wp:positionH relativeFrom="column">
+                  <wp:posOffset>4681220</wp:posOffset>
+                </wp:positionH>
+                <wp:positionV relativeFrom="paragraph">
+                  <wp:posOffset>588010</wp:posOffset>
+                </wp:positionV>
+                <wp:extent cx="120650" cy="262985"/>
+                <wp:effectExtent l="38100" t="57150" r="50800" b="60960"/>
+                <wp:wrapNone/>
+                <wp:docPr id="384" name="Ink 384"/>
+                <wp:cNvGraphicFramePr/>
+                <a:graphic xmlns:a="http://schemas.openxmlformats.org/drawingml/2006/main">
+                  <a:graphicData uri="http://schemas.microsoft.com/office/word/2010/wordprocessingInk">
+                    <w14:contentPart bwMode="auto" r:id="rId29">
+                      <w14:nvContentPartPr>
+                        <w14:cNvContentPartPr/>
+                      </w14:nvContentPartPr>
+                      <w14:xfrm>
+                        <a:off x="0" y="0"/>
+                        <a:ext cx="120650" cy="262985"/>
+                      </w14:xfrm>
+                    </w14:contentPart>
+                  </a:graphicData>
+                </a:graphic>
+              </wp:anchor>
+            </w:drawing>
+          </mc:Choice>
+          <mc:Fallback>
+            <w:pict>
+              <v:shape w14:anchorId="57A33B41" id="Ink 384" o:spid="_x0000_s1026" type="#_x0000_t75" style="position:absolute;margin-left:367.2pt;margin-top:44.9pt;width:12.3pt;height:23.5pt;z-index:252001280;visibility:visible;mso-wrap-style:square;mso-wrap-distance-left:9pt;mso-wrap-distance-top:0;mso-wrap-distance-right:9pt;mso-wrap-distance-bottom:0;mso-position-horizontal:absolute;mso-position-horizontal-relative:text;mso-position-vertical:absolute;mso-position-vertical-relative:text" o:gfxdata="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">
+                <v:imagedata r:id="rId30" o:title=""/>
+              </v:shape>
+            </w:pict>
+          </mc:Fallback>
+        </mc:AlternateContent>
+      </w:r>
+      <w:r>
+        <w:rPr>
+          <w:noProof/>
+        </w:rPr>
+        <mc:AlternateContent>
+          <mc:Choice Requires="wpi">
+            <w:drawing>
+              <wp:anchor distT="0" distB="0" distL="114300" distR="114300" simplePos="0" relativeHeight="251998208" behindDoc="0" locked="0" layoutInCell="1" allowOverlap="1" wp14:anchorId="3D8A692C" wp14:editId="78867879">
+                <wp:simplePos x="0" y="0"/>
+                <wp:positionH relativeFrom="column">
+                  <wp:posOffset>5403850</wp:posOffset>
+                </wp:positionH>
+                <wp:positionV relativeFrom="paragraph">
+                  <wp:posOffset>230505</wp:posOffset>
+                </wp:positionV>
+                <wp:extent cx="182520" cy="140970"/>
+                <wp:effectExtent l="19050" t="57150" r="0" b="68580"/>
+                <wp:wrapNone/>
+                <wp:docPr id="381" name="Ink 381"/>
+                <wp:cNvGraphicFramePr/>
+                <a:graphic xmlns:a="http://schemas.openxmlformats.org/drawingml/2006/main">
+                  <a:graphicData uri="http://schemas.microsoft.com/office/word/2010/wordprocessingInk">
+                    <w14:contentPart bwMode="auto" r:id="rId31">
+                      <w14:nvContentPartPr>
+                        <w14:cNvContentPartPr/>
+                      </w14:nvContentPartPr>
+                      <w14:xfrm>
+                        <a:off x="0" y="0"/>
+                        <a:ext cx="182520" cy="140970"/>
+                      </w14:xfrm>
+                    </w14:contentPart>
+                  </a:graphicData>
+                </a:graphic>
+              </wp:anchor>
+            </w:drawing>
+          </mc:Choice>
+          <mc:Fallback>
+            <w:pict>
+              <v:shape w14:anchorId="0FB6DA1D" id="Ink 381" o:spid="_x0000_s1026" type="#_x0000_t75" style="position:absolute;margin-left:424.1pt;margin-top:16.75pt;width:17.2pt;height:13.9pt;z-index:251998208;visibility:visible;mso-wrap-style:square;mso-wrap-distance-left:9pt;mso-wrap-distance-top:0;mso-wrap-distance-right:9pt;mso-wrap-distance-bottom:0;mso-position-horizontal:absolute;mso-position-horizontal-relative:text;mso-position-vertical:absolute;mso-position-vertical-relative:text" o:gfxdata="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">
+                <v:imagedata r:id="rId32" o:title=""/>
+              </v:shape>
+            </w:pict>
+          </mc:Fallback>
+        </mc:AlternateContent>
+      </w:r>
+      <w:r>
+        <w:rPr>
+          <w:noProof/>
+        </w:rPr>
+        <mc:AlternateContent>
+          <mc:Choice Requires="wpi">
+            <w:drawing>
+              <wp:anchor distT="0" distB="0" distL="114300" distR="114300" simplePos="0" relativeHeight="251990016" behindDoc="0" locked="0" layoutInCell="1" allowOverlap="1" wp14:anchorId="63E1592B" wp14:editId="30E70D0D">
+                <wp:simplePos x="0" y="0"/>
+                <wp:positionH relativeFrom="column">
+                  <wp:posOffset>5491995</wp:posOffset>
+                </wp:positionH>
+                <wp:positionV relativeFrom="paragraph">
+                  <wp:posOffset>203200</wp:posOffset>
+                </wp:positionV>
+                <wp:extent cx="639360" cy="195120"/>
+                <wp:effectExtent l="0" t="38100" r="46990" b="52705"/>
+                <wp:wrapNone/>
+                <wp:docPr id="324" name="Ink 324"/>
+                <wp:cNvGraphicFramePr/>
+                <a:graphic xmlns:a="http://schemas.openxmlformats.org/drawingml/2006/main">
+                  <a:graphicData uri="http://schemas.microsoft.com/office/word/2010/wordprocessingInk">
+                    <w14:contentPart bwMode="auto" r:id="rId33">
+                      <w14:nvContentPartPr>
+                        <w14:cNvContentPartPr/>
+                      </w14:nvContentPartPr>
+                      <w14:xfrm>
+                        <a:off x="0" y="0"/>
+                        <a:ext cx="639360" cy="195120"/>
+                      </w14:xfrm>
+                    </w14:contentPart>
+                  </a:graphicData>
+                </a:graphic>
+                <wp14:sizeRelH relativeFrom="margin">
+                  <wp14:pctWidth>0</wp14:pctWidth>
+                </wp14:sizeRelH>
+                <wp14:sizeRelV relativeFrom="margin">
+                  <wp14:pctHeight>0</wp14:pctHeight>
+                </wp14:sizeRelV>
+              </wp:anchor>
+            </w:drawing>
+          </mc:Choice>
+          <mc:Fallback>
+            <w:pict>
+              <v:shape w14:anchorId="30550811" id="Ink 324" o:spid="_x0000_s1026" type="#_x0000_t75" style="position:absolute;margin-left:431.75pt;margin-top:15.3pt;width:51.8pt;height:16.75pt;z-index:251990016;visibility:visible;mso-wrap-style:square;mso-width-percent:0;mso-height-percent:0;mso-wrap-distance-left:9pt;mso-wrap-distance-top:0;mso-wrap-distance-right:9pt;mso-wrap-distance-bottom:0;mso-position-horizontal:absolute;mso-position-horizontal-relative:text;mso-position-vertical:absolute;mso-position-vertical-relative:text;mso-width-percent:0;mso-height-percent:0;mso-width-relative:margin;mso-height-relative:margin" o:gfxdata="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">
+                <v:imagedata r:id="rId34" o:title=""/>
+              </v:shape>
+            </w:pict>
+          </mc:Fallback>
+        </mc:AlternateContent>
+      </w:r>
+      <w:r>
+        <w:rPr>
+          <w:noProof/>
+        </w:rPr>
+        <mc:AlternateContent>
+          <mc:Choice Requires="wpi">
+            <w:drawing>
+              <wp:anchor distT="0" distB="0" distL="114300" distR="114300" simplePos="0" relativeHeight="251963392" behindDoc="0" locked="0" layoutInCell="1" allowOverlap="1" wp14:anchorId="5A0419C2" wp14:editId="2575CCA8">
+                <wp:simplePos x="0" y="0"/>
+                <wp:positionH relativeFrom="column">
+                  <wp:posOffset>5030204</wp:posOffset>
+                </wp:positionH>
+                <wp:positionV relativeFrom="paragraph">
+                  <wp:posOffset>134737</wp:posOffset>
+                </wp:positionV>
+                <wp:extent cx="6120" cy="1440"/>
+                <wp:effectExtent l="38100" t="38100" r="51435" b="55880"/>
+                <wp:wrapNone/>
+                <wp:docPr id="298" name="Ink 298"/>
+                <wp:cNvGraphicFramePr/>
+                <a:graphic xmlns:a="http://schemas.openxmlformats.org/drawingml/2006/main">
+                  <a:graphicData uri="http://schemas.microsoft.com/office/word/2010/wordprocessingInk">
+                    <w14:contentPart bwMode="auto" r:id="rId35">
+                      <w14:nvContentPartPr>
+                        <w14:cNvContentPartPr/>
+                      </w14:nvContentPartPr>
+                      <w14:xfrm>
+                        <a:off x="0" y="0"/>
+                        <a:ext cx="6120" cy="1440"/>
+                      </w14:xfrm>
+                    </w14:contentPart>
+                  </a:graphicData>
+                </a:graphic>
+              </wp:anchor>
+            </w:drawing>
+          </mc:Choice>
+          <mc:Fallback>
+            <w:pict>
+              <v:shape w14:anchorId="295997A7" id="Ink 298" o:spid="_x0000_s1026" type="#_x0000_t75" style="position:absolute;margin-left:395.4pt;margin-top:9.9pt;width:1.9pt;height:1.5pt;z-index:251963392;visibility:visible;mso-wrap-style:square;mso-wrap-distance-left:9pt;mso-wrap-distance-top:0;mso-wrap-distance-right:9pt;mso-wrap-distance-bottom:0;mso-position-horizontal:absolute;mso-position-horizontal-relative:text;mso-position-vertical:absolute;mso-position-vertical-relative:text" o:gfxdata="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">
+                <v:imagedata r:id="rId36" o:title=""/>
+              </v:shape>
+            </w:pict>
+          </mc:Fallback>
+        </mc:AlternateContent>
+      </w:r>
+      <w:r>
+        <w:rPr>
+          <w:noProof/>
+        </w:rPr>
+        <mc:AlternateContent>
+          <mc:Choice Requires="wpi">
+            <w:drawing>
+              <wp:anchor distT="0" distB="0" distL="114300" distR="114300" simplePos="0" relativeHeight="251961344" behindDoc="0" locked="0" layoutInCell="1" allowOverlap="1" wp14:anchorId="56BAC072" wp14:editId="104669AB">
+                <wp:simplePos x="0" y="0"/>
+                <wp:positionH relativeFrom="column">
+                  <wp:posOffset>5025895</wp:posOffset>
+                </wp:positionH>
+                <wp:positionV relativeFrom="paragraph">
+                  <wp:posOffset>118745</wp:posOffset>
+                </wp:positionV>
+                <wp:extent cx="10800" cy="8280"/>
+                <wp:effectExtent l="38100" t="38100" r="46355" b="48895"/>
+                <wp:wrapNone/>
+                <wp:docPr id="296" name="Ink 296"/>
+                <wp:cNvGraphicFramePr/>
+                <a:graphic xmlns:a="http://schemas.openxmlformats.org/drawingml/2006/main">
+                  <a:graphicData uri="http://schemas.microsoft.com/office/word/2010/wordprocessingInk">
+                    <w14:contentPart bwMode="auto" r:id="rId37">
+                      <w14:nvContentPartPr>
+                        <w14:cNvContentPartPr/>
+                      </w14:nvContentPartPr>
+                      <w14:xfrm>
+                        <a:off x="0" y="0"/>
+                        <a:ext cx="10800" cy="8280"/>
+                      </w14:xfrm>
+                    </w14:contentPart>
+                  </a:graphicData>
+                </a:graphic>
+                <wp14:sizeRelH relativeFrom="margin">
+                  <wp14:pctWidth>0</wp14:pctWidth>
+                </wp14:sizeRelH>
+                <wp14:sizeRelV relativeFrom="margin">
+                  <wp14:pctHeight>0</wp14:pctHeight>
+                </wp14:sizeRelV>
+              </wp:anchor>
+            </w:drawing>
+          </mc:Choice>
+          <mc:Fallback>
+            <w:pict>
+              <v:shape w14:anchorId="330B3200" id="Ink 296" o:spid="_x0000_s1026" type="#_x0000_t75" style="position:absolute;margin-left:395.05pt;margin-top:8.65pt;width:2.25pt;height:2.05pt;z-index:251961344;visibility:visible;mso-wrap-style:square;mso-width-percent:0;mso-height-percent:0;mso-wrap-distance-left:9pt;mso-wrap-distance-top:0;mso-wrap-distance-right:9pt;mso-wrap-distance-bottom:0;mso-position-horizontal:absolute;mso-position-horizontal-relative:text;mso-position-vertical:absolute;mso-position-vertical-relative:text;mso-width-percent:0;mso-height-percent:0;mso-width-relative:margin;mso-height-relative:margin" o:gfxdata="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">
+                <v:imagedata r:id="rId38" o:title=""/>
+              </v:shape>
+            </w:pict>
+          </mc:Fallback>
+        </mc:AlternateContent>
+      </w:r>
+      <w:r>
+        <w:rPr>
+          <w:noProof/>
+        </w:rPr>
+        <mc:AlternateContent>
+          <mc:Choice Requires="wpi">
+            <w:drawing>
+              <wp:anchor distT="0" distB="0" distL="114300" distR="114300" simplePos="0" relativeHeight="251954176" behindDoc="0" locked="0" layoutInCell="1" allowOverlap="1" wp14:anchorId="0BC2C0E3" wp14:editId="3F33EA21">
+                <wp:simplePos x="0" y="0"/>
+                <wp:positionH relativeFrom="column">
+                  <wp:posOffset>1159570</wp:posOffset>
+                </wp:positionH>
+                <wp:positionV relativeFrom="paragraph">
+                  <wp:posOffset>1649610</wp:posOffset>
+                </wp:positionV>
+                <wp:extent cx="360" cy="360"/>
+                <wp:effectExtent l="38100" t="19050" r="57150" b="57150"/>
+                <wp:wrapNone/>
+                <wp:docPr id="289" name="Ink 289"/>
+                <wp:cNvGraphicFramePr/>
+                <a:graphic xmlns:a="http://schemas.openxmlformats.org/drawingml/2006/main">
+                  <a:graphicData uri="http://schemas.microsoft.com/office/word/2010/wordprocessingInk">
+                    <w14:contentPart bwMode="auto" r:id="rId39">
+                      <w14:nvContentPartPr>
+                        <w14:cNvContentPartPr/>
+                      </w14:nvContentPartPr>
+                      <w14:xfrm>
+                        <a:off x="0" y="0"/>
+                        <a:ext cx="360" cy="360"/>
+                      </w14:xfrm>
+                    </w14:contentPart>
+                  </a:graphicData>
+                </a:graphic>
+                <wp14:sizeRelH relativeFrom="margin">
+                  <wp14:pctWidth>0</wp14:pctWidth>
+                </wp14:sizeRelH>
+                <wp14:sizeRelV relativeFrom="margin">
+                  <wp14:pctHeight>0</wp14:pctHeight>
+                </wp14:sizeRelV>
+              </wp:anchor>
+            </w:drawing>
+          </mc:Choice>
+          <mc:Fallback>
+            <w:pict>
+              <v:shape w14:anchorId="48AE8664" id="Ink 289" o:spid="_x0000_s1026" type="#_x0000_t75" style="position:absolute;margin-left:90.6pt;margin-top:129.2pt;width:1.45pt;height:1.45pt;z-index:251954176;visibility:visible;mso-wrap-style:square;mso-width-percent:0;mso-height-percent:0;mso-wrap-distance-left:9pt;mso-wrap-distance-top:0;mso-wrap-distance-right:9pt;mso-wrap-distance-bottom:0;mso-position-horizontal:absolute;mso-position-horizontal-relative:text;mso-position-vertical:absolute;mso-position-vertical-relative:text;mso-width-percent:0;mso-height-percent:0;mso-width-relative:margin;mso-height-relative:margin" o:gfxdata="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">
+                <v:imagedata r:id="rId36" o:title=""/>
+              </v:shape>
+            </w:pict>
+          </mc:Fallback>
+        </mc:AlternateContent>
+      </w:r>
+      <w:r>
+        <w:rPr>
+          <w:noProof/>
+        </w:rPr>
+        <mc:AlternateContent>
+          <mc:Choice Requires="wpi">
+            <w:drawing>
+              <wp:anchor distT="0" distB="0" distL="114300" distR="114300" simplePos="0" relativeHeight="251741184" behindDoc="0" locked="0" layoutInCell="1" allowOverlap="1" wp14:anchorId="25999355" wp14:editId="078AF309">
+                <wp:simplePos x="0" y="0"/>
+                <wp:positionH relativeFrom="column">
+                  <wp:posOffset>1120915</wp:posOffset>
+                </wp:positionH>
+                <wp:positionV relativeFrom="paragraph">
+                  <wp:posOffset>222285</wp:posOffset>
+                </wp:positionV>
+                <wp:extent cx="360" cy="360"/>
+                <wp:effectExtent l="38100" t="38100" r="57150" b="57150"/>
+                <wp:wrapNone/>
+                <wp:docPr id="81" name="Ink 81"/>
+                <wp:cNvGraphicFramePr/>
+                <a:graphic xmlns:a="http://schemas.openxmlformats.org/drawingml/2006/main">
+                  <a:graphicData uri="http://schemas.microsoft.com/office/word/2010/wordprocessingInk">
+                    <w14:contentPart bwMode="auto" r:id="rId40">
+                      <w14:nvContentPartPr>
+                        <w14:cNvContentPartPr/>
+                      </w14:nvContentPartPr>
+                      <w14:xfrm>
+                        <a:off x="0" y="0"/>
+                        <a:ext cx="360" cy="360"/>
+                      </w14:xfrm>
+                    </w14:contentPart>
+                  </a:graphicData>
+                </a:graphic>
+                <wp14:sizeRelH relativeFrom="margin">
+                  <wp14:pctWidth>0</wp14:pctWidth>
+                </wp14:sizeRelH>
+                <wp14:sizeRelV relativeFrom="margin">
+                  <wp14:pctHeight>0</wp14:pctHeight>
+                </wp14:sizeRelV>
+              </wp:anchor>
+            </w:drawing>
+          </mc:Choice>
+          <mc:Fallback>
+            <w:pict>
+              <v:shape w14:anchorId="5F0BDBAA" id="Ink 81" o:spid="_x0000_s1026" type="#_x0000_t75" style="position:absolute;margin-left:86.85pt;margin-top:16.1pt;width:2.9pt;height:2.9pt;z-index:251741184;visibility:visible;mso-wrap-style:square;mso-width-percent:0;mso-height-percent:0;mso-wrap-distance-left:9pt;mso-wrap-distance-top:0;mso-wrap-distance-right:9pt;mso-wrap-distance-bottom:0;mso-position-horizontal:absolute;mso-position-horizontal-relative:text;mso-position-vertical:absolute;mso-position-vertical-relative:text;mso-width-percent:0;mso-height-percent:0;mso-width-relative:margin;mso-height-relative:margin" o:gfxdata="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">
+                <v:imagedata r:id="rId41" o:title=""/>
+              </v:shape>
+            </w:pict>
+          </mc:Fallback>
+        </mc:AlternateContent>
+      </w:r>
+      <w:r>
+        <w:rPr>
+          <w:noProof/>
+        </w:rPr>
+        <mc:AlternateContent>
+          <mc:Choice Requires="aink">
+            <w:drawing>
+              <wp:anchor distT="0" distB="0" distL="114300" distR="114300" simplePos="0" relativeHeight="251716608" behindDoc="0" locked="0" layoutInCell="1" allowOverlap="1" wp14:anchorId="3D52CB63" wp14:editId="1D267F9B">
+                <wp:simplePos x="0" y="0"/>
+                <wp:positionH relativeFrom="column">
+                  <wp:posOffset>-207645</wp:posOffset>
+                </wp:positionH>
+                <wp:positionV relativeFrom="paragraph">
+                  <wp:posOffset>419775</wp:posOffset>
+                </wp:positionV>
+                <wp:extent cx="61200" cy="40680"/>
+                <wp:effectExtent l="57150" t="38100" r="15240" b="54610"/>
+                <wp:wrapNone/>
+                <wp:docPr id="57" name="Ink 57"/>
+                <wp:cNvGraphicFramePr/>
+                <a:graphic xmlns:a="http://schemas.openxmlformats.org/drawingml/2006/main">
+                  <a:graphicData uri="http://schemas.microsoft.com/office/word/2010/wordprocessingInk">
+                    <w14:contentPart bwMode="auto" r:id="rId42">
+                      <w14:nvContentPartPr>
+                        <w14:cNvContentPartPr/>
+                      </w14:nvContentPartPr>
+                      <w14:xfrm>
+                        <a:off x="0" y="0"/>
+                        <a:ext cx="61200" cy="40680"/>
+                      </w14:xfrm>
+                    </w14:contentPart>
+                  </a:graphicData>
+                </a:graphic>
+                <wp14:sizeRelH relativeFrom="margin">
+                  <wp14:pctWidth>0</wp14:pctWidth>
+                </wp14:sizeRelH>
+                <wp14:sizeRelV relativeFrom="margin">
+                  <wp14:pctHeight>0</wp14:pctHeight>
+                </wp14:sizeRelV>
+              </wp:anchor>
+            </w:drawing>
+          </mc:Choice>
+          <mc:Fallback>
+            <w:drawing>
+              <wp:anchor distT="0" distB="0" distL="114300" distR="114300" simplePos="0" relativeHeight="251716608" behindDoc="0" locked="0" layoutInCell="1" allowOverlap="1" wp14:anchorId="3D52CB63" wp14:editId="1D267F9B">
+                <wp:simplePos x="0" y="0"/>
+                <wp:positionH relativeFrom="column">
+                  <wp:posOffset>-207645</wp:posOffset>
+                </wp:positionH>
+                <wp:positionV relativeFrom="paragraph">
+                  <wp:posOffset>419775</wp:posOffset>
+                </wp:positionV>
+                <wp:extent cx="61200" cy="40680"/>
+                <wp:effectExtent l="57150" t="38100" r="15240" b="54610"/>
+                <wp:wrapNone/>
+                <wp:docPr id="57" name="Ink 57"/>
+                <wp:cNvGraphicFramePr/>
+                <a:graphic xmlns:a="http://schemas.openxmlformats.org/drawingml/2006/main">
+                  <a:graphicData uri="http://schemas.openxmlformats.org/drawingml/2006/picture">
+                    <pic:pic xmlns:pic="http://schemas.openxmlformats.org/drawingml/2006/picture">
+                      <pic:nvPicPr>
+                        <pic:cNvPr id="57" name="Ink 57"/>
+                        <pic:cNvPicPr/>
+                      </pic:nvPicPr>
+                      <pic:blipFill>
+                        <a:blip r:embed="rId43"/>
+                        <a:stretch>
+                          <a:fillRect/>
+                        </a:stretch>
+                      </pic:blipFill>
+                      <pic:spPr>
+                        <a:xfrm>
+                          <a:off x="0" y="0"/>
+                          <a:ext cx="96840" cy="76320"/>
+                        </a:xfrm>
+                        <a:prstGeom prst="rect">
+                          <a:avLst/>
+                        </a:prstGeom>
+                      </pic:spPr>
+                    </pic:pic>
+                  </a:graphicData>
+                </a:graphic>
+                <wp14:sizeRelH relativeFrom="margin">
+                  <wp14:pctWidth>0</wp14:pctWidth>
+                </wp14:sizeRelH>
+                <wp14:sizeRelV relativeFrom="margin">
+                  <wp14:pctHeight>0</wp14:pctHeight>
+                </wp14:sizeRelV>
+              </wp:anchor>
+            </w:drawing>
+          </mc:Fallback>
+        </mc:AlternateContent>
+      </w:r>
+      <w:r>
+        <w:rPr>
+          <w:noProof/>
+        </w:rPr>
+        <mc:AlternateContent>
+          <mc:Choice Requires="wpi">
+            <w:drawing>
+              <wp:anchor distT="0" distB="0" distL="114300" distR="114300" simplePos="0" relativeHeight="251712512" behindDoc="0" locked="0" layoutInCell="1" allowOverlap="1" wp14:anchorId="780488CE" wp14:editId="08C550F2">
+                <wp:simplePos x="0" y="0"/>
+                <wp:positionH relativeFrom="column">
+                  <wp:posOffset>4845695</wp:posOffset>
+                </wp:positionH>
+                <wp:positionV relativeFrom="paragraph">
+                  <wp:posOffset>1588685</wp:posOffset>
+                </wp:positionV>
+                <wp:extent cx="360" cy="360"/>
+                <wp:effectExtent l="38100" t="38100" r="57150" b="57150"/>
+                <wp:wrapNone/>
+                <wp:docPr id="53" name="Ink 53"/>
+                <wp:cNvGraphicFramePr/>
+                <a:graphic xmlns:a="http://schemas.openxmlformats.org/drawingml/2006/main">
+                  <a:graphicData uri="http://schemas.microsoft.com/office/word/2010/wordprocessingInk">
+                    <w14:contentPart bwMode="auto" r:id="rId44">
+                      <w14:nvContentPartPr>
+                        <w14:cNvContentPartPr/>
+                      </w14:nvContentPartPr>
+                      <w14:xfrm>
+                        <a:off x="0" y="0"/>
+                        <a:ext cx="360" cy="360"/>
+                      </w14:xfrm>
+                    </w14:contentPart>
+                  </a:graphicData>
+                </a:graphic>
+                <wp14:sizeRelH relativeFrom="margin">
+                  <wp14:pctWidth>0</wp14:pctWidth>
+                </wp14:sizeRelH>
+                <wp14:sizeRelV relativeFrom="margin">
+                  <wp14:pctHeight>0</wp14:pctHeight>
+                </wp14:sizeRelV>
+              </wp:anchor>
+            </w:drawing>
+          </mc:Choice>
+          <mc:Fallback>
+            <w:pict>
+              <v:shape w14:anchorId="54996B17" id="Ink 53" o:spid="_x0000_s1026" type="#_x0000_t75" style="position:absolute;margin-left:380.15pt;margin-top:123.7pt;width:2.9pt;height:2.9pt;z-index:251712512;visibility:visible;mso-wrap-style:square;mso-width-percent:0;mso-height-percent:0;mso-wrap-distance-left:9pt;mso-wrap-distance-top:0;mso-wrap-distance-right:9pt;mso-wrap-distance-bottom:0;mso-position-horizontal:absolute;mso-position-horizontal-relative:text;mso-position-vertical:absolute;mso-position-vertical-relative:text;mso-width-percent:0;mso-height-percent:0;mso-width-relative:margin;mso-height-relative:margin" o:gfxdata="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">
+                <v:imagedata r:id="rId41" o:title=""/>
+              </v:shape>
+            </w:pict>
+          </mc:Fallback>
+        </mc:AlternateContent>
+      </w:r>
       <w:r>
         <w:t>Dada la siguiente matriz de números naturales, desarrolle los ejercicios propuestos.</w:t>
       </w:r>
@@ -118,6 +1181,7 @@
                 <w:b/>
                 <w:color w:val="000000"/>
                 <w:sz w:val="30"/>
+                <w:highlight w:val="yellow"/>
                 <w:lang w:eastAsia="es-CO"/>
               </w:rPr>
               <w:t>1</w:t>
@@ -269,6 +1333,56 @@
               <w:rPr>
                 <w:rFonts w:eastAsia="Times New Roman" w:cs="Times New Roman"/>
                 <w:b/>
+                <w:noProof/>
+                <w:color w:val="000000"/>
+                <w:sz w:val="30"/>
+                <w:lang w:eastAsia="es-CO"/>
+              </w:rPr>
+              <mc:AlternateContent>
+                <mc:Choice Requires="wpi">
+                  <w:drawing>
+                    <wp:anchor distT="0" distB="0" distL="114300" distR="114300" simplePos="0" relativeHeight="252017664" behindDoc="0" locked="0" layoutInCell="1" allowOverlap="1" wp14:anchorId="756C3355" wp14:editId="21EBF029">
+                      <wp:simplePos x="0" y="0"/>
+                      <wp:positionH relativeFrom="column">
+                        <wp:posOffset>455475</wp:posOffset>
+                      </wp:positionH>
+                      <wp:positionV relativeFrom="paragraph">
+                        <wp:posOffset>-4644</wp:posOffset>
+                      </wp:positionV>
+                      <wp:extent cx="87840" cy="78120"/>
+                      <wp:effectExtent l="19050" t="38100" r="64770" b="74295"/>
+                      <wp:wrapNone/>
+                      <wp:docPr id="400" name="Ink 400"/>
+                      <wp:cNvGraphicFramePr/>
+                      <a:graphic xmlns:a="http://schemas.openxmlformats.org/drawingml/2006/main">
+                        <a:graphicData uri="http://schemas.microsoft.com/office/word/2010/wordprocessingInk">
+                          <w14:contentPart bwMode="auto" r:id="rId45">
+                            <w14:nvContentPartPr>
+                              <w14:cNvContentPartPr/>
+                            </w14:nvContentPartPr>
+                            <w14:xfrm>
+                              <a:off x="0" y="0"/>
+                              <a:ext cx="87840" cy="78120"/>
+                            </w14:xfrm>
+                          </w14:contentPart>
+                        </a:graphicData>
+                      </a:graphic>
+                    </wp:anchor>
+                  </w:drawing>
+                </mc:Choice>
+                <mc:Fallback>
+                  <w:pict>
+                    <v:shape w14:anchorId="7D0B3AE6" id="Ink 400" o:spid="_x0000_s1026" type="#_x0000_t75" style="position:absolute;margin-left:34.45pt;margin-top:-1.75pt;width:9.7pt;height:8.95pt;z-index:252017664;visibility:visible;mso-wrap-style:square;mso-wrap-distance-left:9pt;mso-wrap-distance-top:0;mso-wrap-distance-right:9pt;mso-wrap-distance-bottom:0;mso-position-horizontal:absolute;mso-position-horizontal-relative:text;mso-position-vertical:absolute;mso-position-vertical-relative:text" o:gfxdata="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">
+                      <v:imagedata r:id="rId46" o:title=""/>
+                    </v:shape>
+                  </w:pict>
+                </mc:Fallback>
+              </mc:AlternateContent>
+            </w:r>
+            <w:r>
+              <w:rPr>
+                <w:rFonts w:eastAsia="Times New Roman" w:cs="Times New Roman"/>
+                <w:b/>
                 <w:color w:val="000000"/>
                 <w:sz w:val="30"/>
                 <w:lang w:eastAsia="es-CO"/>
@@ -305,8 +1419,109 @@
               <w:rPr>
                 <w:rFonts w:eastAsia="Times New Roman" w:cs="Times New Roman"/>
                 <w:b/>
+                <w:noProof/>
                 <w:color w:val="000000"/>
                 <w:sz w:val="30"/>
+                <w:lang w:eastAsia="es-CO"/>
+              </w:rPr>
+              <mc:AlternateContent>
+                <mc:Choice Requires="wpi">
+                  <w:drawing>
+                    <wp:anchor distT="0" distB="0" distL="114300" distR="114300" simplePos="0" relativeHeight="252022784" behindDoc="0" locked="0" layoutInCell="1" allowOverlap="1" wp14:anchorId="67E89376" wp14:editId="1FDF5E82">
+                      <wp:simplePos x="0" y="0"/>
+                      <wp:positionH relativeFrom="column">
+                        <wp:posOffset>532130</wp:posOffset>
+                      </wp:positionH>
+                      <wp:positionV relativeFrom="paragraph">
+                        <wp:posOffset>65405</wp:posOffset>
+                      </wp:positionV>
+                      <wp:extent cx="55440" cy="72285"/>
+                      <wp:effectExtent l="38100" t="38100" r="59055" b="61595"/>
+                      <wp:wrapNone/>
+                      <wp:docPr id="405" name="Ink 405"/>
+                      <wp:cNvGraphicFramePr/>
+                      <a:graphic xmlns:a="http://schemas.openxmlformats.org/drawingml/2006/main">
+                        <a:graphicData uri="http://schemas.microsoft.com/office/word/2010/wordprocessingInk">
+                          <w14:contentPart bwMode="auto" r:id="rId47">
+                            <w14:nvContentPartPr>
+                              <w14:cNvContentPartPr/>
+                            </w14:nvContentPartPr>
+                            <w14:xfrm>
+                              <a:off x="0" y="0"/>
+                              <a:ext cx="55440" cy="72285"/>
+                            </w14:xfrm>
+                          </w14:contentPart>
+                        </a:graphicData>
+                      </a:graphic>
+                    </wp:anchor>
+                  </w:drawing>
+                </mc:Choice>
+                <mc:Fallback>
+                  <w:pict>
+                    <v:shape w14:anchorId="1CF15582" id="Ink 405" o:spid="_x0000_s1026" type="#_x0000_t75" style="position:absolute;margin-left:40.5pt;margin-top:3.75pt;width:7.15pt;height:8.55pt;z-index:252022784;visibility:visible;mso-wrap-style:square;mso-wrap-distance-left:9pt;mso-wrap-distance-top:0;mso-wrap-distance-right:9pt;mso-wrap-distance-bottom:0;mso-position-horizontal:absolute;mso-position-horizontal-relative:text;mso-position-vertical:absolute;mso-position-vertical-relative:text" o:gfxdata="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">
+                      <v:imagedata r:id="rId48" o:title=""/>
+                    </v:shape>
+                  </w:pict>
+                </mc:Fallback>
+              </mc:AlternateContent>
+            </w:r>
+            <w:r>
+              <w:rPr>
+                <w:rFonts w:eastAsia="Times New Roman" w:cs="Times New Roman"/>
+                <w:b/>
+                <w:noProof/>
+                <w:color w:val="000000"/>
+                <w:sz w:val="30"/>
+                <w:lang w:eastAsia="es-CO"/>
+              </w:rPr>
+              <mc:AlternateContent>
+                <mc:Choice Requires="wpi">
+                  <w:drawing>
+                    <wp:anchor distT="0" distB="0" distL="114300" distR="114300" simplePos="0" relativeHeight="251964416" behindDoc="0" locked="0" layoutInCell="1" allowOverlap="1" wp14:anchorId="1F603977" wp14:editId="52F387EF">
+                      <wp:simplePos x="0" y="0"/>
+                      <wp:positionH relativeFrom="column">
+                        <wp:posOffset>163440</wp:posOffset>
+                      </wp:positionH>
+                      <wp:positionV relativeFrom="paragraph">
+                        <wp:posOffset>32364</wp:posOffset>
+                      </wp:positionV>
+                      <wp:extent cx="273960" cy="246960"/>
+                      <wp:effectExtent l="57150" t="38100" r="12065" b="58420"/>
+                      <wp:wrapNone/>
+                      <wp:docPr id="299" name="Ink 299"/>
+                      <wp:cNvGraphicFramePr/>
+                      <a:graphic xmlns:a="http://schemas.openxmlformats.org/drawingml/2006/main">
+                        <a:graphicData uri="http://schemas.microsoft.com/office/word/2010/wordprocessingInk">
+                          <w14:contentPart bwMode="auto" r:id="rId49">
+                            <w14:nvContentPartPr>
+                              <w14:cNvContentPartPr/>
+                            </w14:nvContentPartPr>
+                            <w14:xfrm>
+                              <a:off x="0" y="0"/>
+                              <a:ext cx="273960" cy="246960"/>
+                            </w14:xfrm>
+                          </w14:contentPart>
+                        </a:graphicData>
+                      </a:graphic>
+                    </wp:anchor>
+                  </w:drawing>
+                </mc:Choice>
+                <mc:Fallback>
+                  <w:pict>
+                    <v:shape w14:anchorId="4A832757" id="Ink 299" o:spid="_x0000_s1026" type="#_x0000_t75" style="position:absolute;margin-left:12.15pt;margin-top:1.85pt;width:22.95pt;height:20.9pt;z-index:251964416;visibility:visible;mso-wrap-style:square;mso-wrap-distance-left:9pt;mso-wrap-distance-top:0;mso-wrap-distance-right:9pt;mso-wrap-distance-bottom:0;mso-position-horizontal:absolute;mso-position-horizontal-relative:text;mso-position-vertical:absolute;mso-position-vertical-relative:text" o:gfxdata="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">
+                      <v:imagedata r:id="rId50" o:title=""/>
+                    </v:shape>
+                  </w:pict>
+                </mc:Fallback>
+              </mc:AlternateContent>
+            </w:r>
+            <w:r>
+              <w:rPr>
+                <w:rFonts w:eastAsia="Times New Roman" w:cs="Times New Roman"/>
+                <w:b/>
+                <w:color w:val="000000"/>
+                <w:sz w:val="30"/>
+                <w:highlight w:val="yellow"/>
                 <w:lang w:eastAsia="es-CO"/>
               </w:rPr>
               <w:t>16</w:t>
@@ -337,6 +1552,56 @@
                 <w:lang w:eastAsia="es-CO"/>
               </w:rPr>
             </w:pPr>
+            <w:r>
+              <w:rPr>
+                <w:rFonts w:eastAsia="Times New Roman" w:cs="Times New Roman"/>
+                <w:b/>
+                <w:noProof/>
+                <w:color w:val="000000"/>
+                <w:sz w:val="30"/>
+                <w:lang w:eastAsia="es-CO"/>
+              </w:rPr>
+              <mc:AlternateContent>
+                <mc:Choice Requires="wpi">
+                  <w:drawing>
+                    <wp:anchor distT="0" distB="0" distL="114300" distR="114300" simplePos="0" relativeHeight="252023808" behindDoc="0" locked="0" layoutInCell="1" allowOverlap="1" wp14:anchorId="1FD29AD4" wp14:editId="3D6BCDBD">
+                      <wp:simplePos x="0" y="0"/>
+                      <wp:positionH relativeFrom="column">
+                        <wp:posOffset>449585</wp:posOffset>
+                      </wp:positionH>
+                      <wp:positionV relativeFrom="paragraph">
+                        <wp:posOffset>37476</wp:posOffset>
+                      </wp:positionV>
+                      <wp:extent cx="62640" cy="54000"/>
+                      <wp:effectExtent l="38100" t="38100" r="52070" b="60325"/>
+                      <wp:wrapNone/>
+                      <wp:docPr id="406" name="Ink 406"/>
+                      <wp:cNvGraphicFramePr/>
+                      <a:graphic xmlns:a="http://schemas.openxmlformats.org/drawingml/2006/main">
+                        <a:graphicData uri="http://schemas.microsoft.com/office/word/2010/wordprocessingInk">
+                          <w14:contentPart bwMode="auto" r:id="rId51">
+                            <w14:nvContentPartPr>
+                              <w14:cNvContentPartPr/>
+                            </w14:nvContentPartPr>
+                            <w14:xfrm>
+                              <a:off x="0" y="0"/>
+                              <a:ext cx="62640" cy="54000"/>
+                            </w14:xfrm>
+                          </w14:contentPart>
+                        </a:graphicData>
+                      </a:graphic>
+                    </wp:anchor>
+                  </w:drawing>
+                </mc:Choice>
+                <mc:Fallback>
+                  <w:pict>
+                    <v:shape w14:anchorId="59564B08" id="Ink 406" o:spid="_x0000_s1026" type="#_x0000_t75" style="position:absolute;margin-left:34pt;margin-top:1.55pt;width:7.8pt;height:7.05pt;z-index:252023808;visibility:visible;mso-wrap-style:square;mso-wrap-distance-left:9pt;mso-wrap-distance-top:0;mso-wrap-distance-right:9pt;mso-wrap-distance-bottom:0;mso-position-horizontal:absolute;mso-position-horizontal-relative:text;mso-position-vertical:absolute;mso-position-vertical-relative:text" o:gfxdata="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">
+                      <v:imagedata r:id="rId52" o:title=""/>
+                    </v:shape>
+                  </w:pict>
+                </mc:Fallback>
+              </mc:AlternateContent>
+            </w:r>
             <w:r>
               <w:rPr>
                 <w:rFonts w:eastAsia="Times New Roman" w:cs="Times New Roman"/>
@@ -373,6 +1638,56 @@
                 <w:lang w:eastAsia="es-CO"/>
               </w:rPr>
             </w:pPr>
+            <w:r>
+              <w:rPr>
+                <w:rFonts w:eastAsia="Times New Roman" w:cs="Times New Roman"/>
+                <w:b/>
+                <w:noProof/>
+                <w:color w:val="000000"/>
+                <w:sz w:val="30"/>
+                <w:lang w:eastAsia="es-CO"/>
+              </w:rPr>
+              <mc:AlternateContent>
+                <mc:Choice Requires="wpi">
+                  <w:drawing>
+                    <wp:anchor distT="0" distB="0" distL="114300" distR="114300" simplePos="0" relativeHeight="252024832" behindDoc="0" locked="0" layoutInCell="1" allowOverlap="1" wp14:anchorId="400208E1" wp14:editId="49BE64C3">
+                      <wp:simplePos x="0" y="0"/>
+                      <wp:positionH relativeFrom="column">
+                        <wp:posOffset>446990</wp:posOffset>
+                      </wp:positionH>
+                      <wp:positionV relativeFrom="paragraph">
+                        <wp:posOffset>63036</wp:posOffset>
+                      </wp:positionV>
+                      <wp:extent cx="40680" cy="68400"/>
+                      <wp:effectExtent l="38100" t="57150" r="54610" b="65405"/>
+                      <wp:wrapNone/>
+                      <wp:docPr id="407" name="Ink 407"/>
+                      <wp:cNvGraphicFramePr/>
+                      <a:graphic xmlns:a="http://schemas.openxmlformats.org/drawingml/2006/main">
+                        <a:graphicData uri="http://schemas.microsoft.com/office/word/2010/wordprocessingInk">
+                          <w14:contentPart bwMode="auto" r:id="rId53">
+                            <w14:nvContentPartPr>
+                              <w14:cNvContentPartPr/>
+                            </w14:nvContentPartPr>
+                            <w14:xfrm>
+                              <a:off x="0" y="0"/>
+                              <a:ext cx="40680" cy="68400"/>
+                            </w14:xfrm>
+                          </w14:contentPart>
+                        </a:graphicData>
+                      </a:graphic>
+                    </wp:anchor>
+                  </w:drawing>
+                </mc:Choice>
+                <mc:Fallback>
+                  <w:pict>
+                    <v:shape w14:anchorId="3EAFCEF5" id="Ink 407" o:spid="_x0000_s1026" type="#_x0000_t75" style="position:absolute;margin-left:33.8pt;margin-top:3.55pt;width:6pt;height:8.25pt;z-index:252024832;visibility:visible;mso-wrap-style:square;mso-wrap-distance-left:9pt;mso-wrap-distance-top:0;mso-wrap-distance-right:9pt;mso-wrap-distance-bottom:0;mso-position-horizontal:absolute;mso-position-horizontal-relative:text;mso-position-vertical:absolute;mso-position-vertical-relative:text" o:gfxdata="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">
+                      <v:imagedata r:id="rId54" o:title=""/>
+                    </v:shape>
+                  </w:pict>
+                </mc:Fallback>
+              </mc:AlternateContent>
+            </w:r>
             <w:r>
               <w:rPr>
                 <w:rFonts w:eastAsia="Times New Roman" w:cs="Times New Roman"/>
@@ -496,6 +1811,7 @@
                 <w:b/>
                 <w:color w:val="000000"/>
                 <w:sz w:val="30"/>
+                <w:highlight w:val="yellow"/>
                 <w:lang w:eastAsia="es-CO"/>
               </w:rPr>
               <w:t>8</w:t>
@@ -685,6 +2001,7 @@
                 <w:b/>
                 <w:color w:val="000000"/>
                 <w:sz w:val="30"/>
+                <w:highlight w:val="yellow"/>
                 <w:lang w:eastAsia="es-CO"/>
               </w:rPr>
               <w:t>10</w:t>
@@ -697,6 +2014,51 @@
       <w:pPr>
         <w:jc w:val="both"/>
       </w:pPr>
+      <w:r>
+        <w:rPr>
+          <w:noProof/>
+        </w:rPr>
+        <mc:AlternateContent>
+          <mc:Choice Requires="wpi">
+            <w:drawing>
+              <wp:anchor distT="0" distB="0" distL="114300" distR="114300" simplePos="0" relativeHeight="251994112" behindDoc="0" locked="0" layoutInCell="1" allowOverlap="1" wp14:anchorId="611BCCAD" wp14:editId="5B8B8958">
+                <wp:simplePos x="0" y="0"/>
+                <wp:positionH relativeFrom="column">
+                  <wp:posOffset>3398055</wp:posOffset>
+                </wp:positionH>
+                <wp:positionV relativeFrom="paragraph">
+                  <wp:posOffset>239154</wp:posOffset>
+                </wp:positionV>
+                <wp:extent cx="360" cy="360"/>
+                <wp:effectExtent l="0" t="0" r="0" b="0"/>
+                <wp:wrapNone/>
+                <wp:docPr id="377" name="Ink 377"/>
+                <wp:cNvGraphicFramePr/>
+                <a:graphic xmlns:a="http://schemas.openxmlformats.org/drawingml/2006/main">
+                  <a:graphicData uri="http://schemas.microsoft.com/office/word/2010/wordprocessingInk">
+                    <w14:contentPart bwMode="auto" r:id="rId55">
+                      <w14:nvContentPartPr>
+                        <w14:cNvContentPartPr/>
+                      </w14:nvContentPartPr>
+                      <w14:xfrm>
+                        <a:off x="0" y="0"/>
+                        <a:ext cx="360" cy="360"/>
+                      </w14:xfrm>
+                    </w14:contentPart>
+                  </a:graphicData>
+                </a:graphic>
+              </wp:anchor>
+            </w:drawing>
+          </mc:Choice>
+          <mc:Fallback>
+            <w:pict>
+              <v:shape w14:anchorId="1129147B" id="Ink 377" o:spid="_x0000_s1026" type="#_x0000_t75" style="position:absolute;margin-left:266.85pt;margin-top:18.15pt;width:1.45pt;height:1.45pt;z-index:251994112;visibility:visible;mso-wrap-style:square;mso-wrap-distance-left:9pt;mso-wrap-distance-top:0;mso-wrap-distance-right:9pt;mso-wrap-distance-bottom:0;mso-position-horizontal:absolute;mso-position-horizontal-relative:text;mso-position-vertical:absolute;mso-position-vertical-relative:text" o:gfxdata="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">
+                <v:imagedata r:id="rId56" o:title=""/>
+              </v:shape>
+            </w:pict>
+          </mc:Fallback>
+        </mc:AlternateContent>
+      </w:r>
     </w:p>
     <w:p>
       <w:pPr>
@@ -719,9 +2081,29 @@
           <w:numId w:val="2"/>
         </w:numPr>
         <w:jc w:val="both"/>
-      </w:pPr>
-      <w:r>
-        <w:t>Cree una función que dada una matriz, retorne el menor elemento de toda la matriz.</w:t>
+        <w:rPr>
+          <w:highlight w:val="yellow"/>
+        </w:rPr>
+      </w:pPr>
+      <w:r>
+        <w:rPr>
+          <w:highlight w:val="yellow"/>
+        </w:rPr>
+        <w:t xml:space="preserve">Cree una función </w:t>
+      </w:r>
+      <w:proofErr w:type="gramStart"/>
+      <w:r>
+        <w:rPr>
+          <w:highlight w:val="yellow"/>
+        </w:rPr>
+        <w:t>que</w:t>
+      </w:r>
+      <w:proofErr w:type="gramEnd"/>
+      <w:r>
+        <w:rPr>
+          <w:highlight w:val="yellow"/>
+        </w:rPr>
+        <w:t xml:space="preserve"> dada una matriz, retorne el menor elemento de toda la matriz.</w:t>
       </w:r>
     </w:p>
     <w:p>
@@ -745,9 +2127,29 @@
           <w:numId w:val="2"/>
         </w:numPr>
         <w:jc w:val="both"/>
-      </w:pPr>
-      <w:r>
-        <w:t>Cree un procedimiento que dada una matriz y un valor a buscar, diga cuantas veces se encuentra dicho valor dentro de la matriz.</w:t>
+        <w:rPr>
+          <w:highlight w:val="yellow"/>
+        </w:rPr>
+      </w:pPr>
+      <w:r>
+        <w:rPr>
+          <w:highlight w:val="yellow"/>
+        </w:rPr>
+        <w:t xml:space="preserve">Cree un procedimiento </w:t>
+      </w:r>
+      <w:proofErr w:type="gramStart"/>
+      <w:r>
+        <w:rPr>
+          <w:highlight w:val="yellow"/>
+        </w:rPr>
+        <w:t>que</w:t>
+      </w:r>
+      <w:proofErr w:type="gramEnd"/>
+      <w:r>
+        <w:rPr>
+          <w:highlight w:val="yellow"/>
+        </w:rPr>
+        <w:t xml:space="preserve"> dada una matriz y un valor a buscar, diga cuantas veces se encuentra dicho valor dentro de la matriz.</w:t>
       </w:r>
     </w:p>
     <w:p>
@@ -760,7 +2162,15 @@
         <w:jc w:val="both"/>
       </w:pPr>
       <w:r>
-        <w:t>Cree un procedimiento que dada una matriz, muestre el promedio de los elementos de la matriz.</w:t>
+        <w:t xml:space="preserve">Cree un procedimiento </w:t>
+      </w:r>
+      <w:proofErr w:type="gramStart"/>
+      <w:r>
+        <w:t>que</w:t>
+      </w:r>
+      <w:proofErr w:type="gramEnd"/>
+      <w:r>
+        <w:t xml:space="preserve"> dada una matriz, muestre el promedio de los elementos de la matriz.</w:t>
       </w:r>
     </w:p>
     <w:p>
@@ -771,9 +2181,23 @@
           <w:numId w:val="2"/>
         </w:numPr>
         <w:jc w:val="both"/>
-      </w:pPr>
-      <w:r>
-        <w:t>Cree una función que dada una matriz sume todos los elementos de la matriz</w:t>
+        <w:rPr>
+          <w:highlight w:val="yellow"/>
+        </w:rPr>
+      </w:pPr>
+      <w:r>
+        <w:rPr>
+          <w:highlight w:val="yellow"/>
+        </w:rPr>
+        <w:t xml:space="preserve">Cree una función que dada una matriz sume todos los </w:t>
+      </w:r>
+      <w:bookmarkStart w:id="0" w:name="_GoBack"/>
+      <w:bookmarkEnd w:id="0"/>
+      <w:r>
+        <w:rPr>
+          <w:highlight w:val="yellow"/>
+        </w:rPr>
+        <w:t>elementos de la matriz</w:t>
       </w:r>
     </w:p>
     <w:p>
@@ -786,13 +2210,13 @@
         <w:jc w:val="both"/>
       </w:pPr>
       <w:r>
-        <w:t>Cree una función que dada una matriz sume todos los elementos</w:t>
-      </w:r>
-      <w:r>
-        <w:t xml:space="preserve"> que sean mayores a </w:t>
-      </w:r>
-      <w:r>
-        <w:t xml:space="preserve"> de la matriz</w:t>
+        <w:t xml:space="preserve">Cree una función que dada una matriz sume todos los elementos que sean mayores a </w:t>
+      </w:r>
+      <w:r>
+        <w:t xml:space="preserve">10 </w:t>
+      </w:r>
+      <w:r>
+        <w:t>de la matriz</w:t>
       </w:r>
     </w:p>
     <w:p>
@@ -820,8 +2244,6 @@
         </w:rPr>
         <w:t>sublista</w:t>
       </w:r>
-      <w:bookmarkStart w:id="0" w:name="_GoBack"/>
-      <w:bookmarkEnd w:id="0"/>
       <w:proofErr w:type="spellEnd"/>
       <w:r>
         <w:rPr>
@@ -836,7 +2258,15 @@
         <w:jc w:val="both"/>
       </w:pPr>
       <w:r>
-        <w:t xml:space="preserve">Ejemplo: para la matriz de referencia de este punto, y el valor dado 14, la nueva lista de listas, debería mostrar: </w:t>
+        <w:t xml:space="preserve">Ejemplo: para la matriz de referencia de este punto, y el valor dado 14, la nueva lista de </w:t>
+      </w:r>
+      <w:proofErr w:type="gramStart"/>
+      <w:r>
+        <w:t>listas,</w:t>
+      </w:r>
+      <w:proofErr w:type="gramEnd"/>
+      <w:r>
+        <w:t xml:space="preserve"> debería mostrar: </w:t>
       </w:r>
     </w:p>
     <w:p>
@@ -844,7 +2274,15 @@
         <w:jc w:val="center"/>
       </w:pPr>
       <w:r>
-        <w:t>Resultado = [[1,16],[0,15]]</w:t>
+        <w:t>Resultado = [[1,16</w:t>
+      </w:r>
+      <w:proofErr w:type="gramStart"/>
+      <w:r>
+        <w:t>],[</w:t>
+      </w:r>
+      <w:proofErr w:type="gramEnd"/>
+      <w:r>
+        <w:t>0,15]]</w:t>
       </w:r>
     </w:p>
     <w:p>
@@ -874,6 +2312,51 @@
         <w:spacing w:line="254" w:lineRule="auto"/>
         <w:jc w:val="both"/>
       </w:pPr>
+      <w:r>
+        <w:rPr>
+          <w:noProof/>
+        </w:rPr>
+        <mc:AlternateContent>
+          <mc:Choice Requires="wpi">
+            <w:drawing>
+              <wp:anchor distT="0" distB="0" distL="114300" distR="114300" simplePos="0" relativeHeight="251995136" behindDoc="0" locked="0" layoutInCell="1" allowOverlap="1" wp14:anchorId="1F47F132" wp14:editId="6B006C79">
+                <wp:simplePos x="0" y="0"/>
+                <wp:positionH relativeFrom="column">
+                  <wp:posOffset>575295</wp:posOffset>
+                </wp:positionH>
+                <wp:positionV relativeFrom="paragraph">
+                  <wp:posOffset>69972</wp:posOffset>
+                </wp:positionV>
+                <wp:extent cx="360" cy="360"/>
+                <wp:effectExtent l="38100" t="38100" r="57150" b="57150"/>
+                <wp:wrapNone/>
+                <wp:docPr id="378" name="Ink 378"/>
+                <wp:cNvGraphicFramePr/>
+                <a:graphic xmlns:a="http://schemas.openxmlformats.org/drawingml/2006/main">
+                  <a:graphicData uri="http://schemas.microsoft.com/office/word/2010/wordprocessingInk">
+                    <w14:contentPart bwMode="auto" r:id="rId57">
+                      <w14:nvContentPartPr>
+                        <w14:cNvContentPartPr/>
+                      </w14:nvContentPartPr>
+                      <w14:xfrm>
+                        <a:off x="0" y="0"/>
+                        <a:ext cx="360" cy="360"/>
+                      </w14:xfrm>
+                    </w14:contentPart>
+                  </a:graphicData>
+                </a:graphic>
+              </wp:anchor>
+            </w:drawing>
+          </mc:Choice>
+          <mc:Fallback>
+            <w:pict>
+              <v:shape w14:anchorId="5F46BB64" id="Ink 378" o:spid="_x0000_s1026" type="#_x0000_t75" style="position:absolute;margin-left:44.6pt;margin-top:4.8pt;width:1.45pt;height:1.45pt;z-index:251995136;visibility:visible;mso-wrap-style:square;mso-wrap-distance-left:9pt;mso-wrap-distance-top:0;mso-wrap-distance-right:9pt;mso-wrap-distance-bottom:0;mso-position-horizontal:absolute;mso-position-horizontal-relative:text;mso-position-vertical:absolute;mso-position-vertical-relative:text" o:gfxdata="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">
+                <v:imagedata r:id="rId56" o:title=""/>
+              </v:shape>
+            </w:pict>
+          </mc:Fallback>
+        </mc:AlternateContent>
+      </w:r>
       <w:r>
         <w:t>Una matriz es espejo de otra, cuando los elementos de cada posición de la primera matriz son exactamente iguales a los elementos de cada posición de la segunda matriz. Realice una función que recibe 2 matrices por parámetro y responde verdadero si son espejo o falso si no lo son. Debe validar que las 2 matrices sean del mismo tamaño.</w:t>
       </w:r>
@@ -1665,6 +3148,969 @@
 </w:styles>
 </file>
 
+<file path=word/ink/ink1.xml><?xml version="1.0" encoding="utf-8"?>
+<inkml:ink xmlns:inkml="http://www.w3.org/2003/InkML">
+  <inkml:definitions>
+    <inkml:context xml:id="ctx0">
+      <inkml:inkSource xml:id="inkSrc0">
+        <inkml:traceFormat>
+          <inkml:channel name="X" type="integer" min="-2.14748E9" max="2.14748E9" units="cm"/>
+          <inkml:channel name="Y" type="integer" min="-2.14748E9" max="2.14748E9" units="cm"/>
+          <inkml:channel name="F" type="integer" max="32767" units="dev"/>
+          <inkml:channel name="OA" type="integer" max="360" units="deg"/>
+          <inkml:channel name="OE" type="integer" max="90" units="deg"/>
+        </inkml:traceFormat>
+        <inkml:channelProperties>
+          <inkml:channelProperty channel="X" name="resolution" value="1000" units="1/cm"/>
+          <inkml:channelProperty channel="Y" name="resolution" value="1000" units="1/cm"/>
+          <inkml:channelProperty channel="F" name="resolution" value="0" units="1/dev"/>
+          <inkml:channelProperty channel="OA" name="resolution" value="1000" units="1/deg"/>
+          <inkml:channelProperty channel="OE" name="resolution" value="1000" units="1/deg"/>
+        </inkml:channelProperties>
+      </inkml:inkSource>
+      <inkml:timestamp xml:id="ts0" timeString="2020-04-15T15:45:18.919"/>
+    </inkml:context>
+    <inkml:brush xml:id="br0">
+      <inkml:brushProperty name="width" value="0.1" units="cm"/>
+      <inkml:brushProperty name="height" value="0.1" units="cm"/>
+      <inkml:brushProperty name="color" value="#66CC00"/>
+    </inkml:brush>
+  </inkml:definitions>
+  <inkml:trace contextRef="#ctx0" brushRef="#br0">198 1 176 0 0,'0'0'435'0'0,"0"0"117"0"0,0 0-58 0 0,0 0-70 0 0,0 0-80 0 0,-6 0-64 0 0,-37 0 1057 0 0,43 0-1004 0 0,0 7 100 0 0,1 48 68 0 0,0 34-421 0 0,-2-69-69 0 0,-1-1-1 0 0,-1 1-10 0 0,3-18-61 0 0,-9 59-69 0 0,8-35-2389 0 0,1-26 1385 0 0,0 0-384 0 0</inkml:trace>
+  <inkml:trace contextRef="#ctx0" brushRef="#br0" timeOffset="504.35">0 169 112 0 0,'0'0'211'0'0,"0"0"117"0"0,0 0 184 0 0,0 0 16 0 0,6 8-45 0 0,3 7-164 0 0,-1 1-1 0 0,0 1 0 0 0,5 16-318 0 0,-4 8 278 0 0,-7-33-210 0 0,-1 1 0 0 0,1-1 0 0 0,0 0 0 0 0,1 0 0 0 0,0 0 0 0 0,4 7-68 0 0,-6-13-3 0 0,0-1-1 0 0,0 0 0 0 0,0 1 1 0 0,1-1-1 0 0,-1 0 1 0 0,0 0-1 0 0,1 0 1 0 0,-1 0-1 0 0,1 0 1 0 0,-1 0-1 0 0,1 0 1 0 0,-1 0-1 0 0,1-1 0 0 0,0 1 1 0 0,0-1-1 0 0,-1 1 1 0 0,1-1-1 0 0,0 1 1 0 0,0-1-1 0 0,0 0 4 0 0,0 0-11 0 0,0 0 0 0 0,1 0 0 0 0,-1 0 0 0 0,0 0 0 0 0,1 0-1 0 0,-1 0 1 0 0,0-1 0 0 0,0 1 0 0 0,1-1 0 0 0,-1 0 0 0 0,0 0 0 0 0,0 0-1 0 0,0 0 1 0 0,2-1 11 0 0,77-58-1955 0 0,-69 50 530 0 0</inkml:trace>
+</inkml:ink>
+</file>
+
+<file path=word/ink/ink10.xml><?xml version="1.0" encoding="utf-8"?>
+<inkml:ink xmlns:inkml="http://www.w3.org/2003/InkML">
+  <inkml:definitions>
+    <inkml:context xml:id="ctx0">
+      <inkml:inkSource xml:id="inkSrc0">
+        <inkml:traceFormat>
+          <inkml:channel name="X" type="integer" min="-2.14748E9" max="2.14748E9" units="cm"/>
+          <inkml:channel name="Y" type="integer" min="-2.14748E9" max="2.14748E9" units="cm"/>
+          <inkml:channel name="F" type="integer" max="32767" units="dev"/>
+          <inkml:channel name="OA" type="integer" max="360" units="deg"/>
+          <inkml:channel name="OE" type="integer" max="90" units="deg"/>
+        </inkml:traceFormat>
+        <inkml:channelProperties>
+          <inkml:channelProperty channel="X" name="resolution" value="1000" units="1/cm"/>
+          <inkml:channelProperty channel="Y" name="resolution" value="1000" units="1/cm"/>
+          <inkml:channelProperty channel="F" name="resolution" value="0" units="1/dev"/>
+          <inkml:channelProperty channel="OA" name="resolution" value="1000" units="1/deg"/>
+          <inkml:channelProperty channel="OE" name="resolution" value="1000" units="1/deg"/>
+        </inkml:channelProperties>
+      </inkml:inkSource>
+      <inkml:timestamp xml:id="ts0" timeString="2020-04-15T15:42:19.138"/>
+    </inkml:context>
+    <inkml:brush xml:id="br0">
+      <inkml:brushProperty name="width" value="0.1" units="cm"/>
+      <inkml:brushProperty name="height" value="0.1" units="cm"/>
+      <inkml:brushProperty name="color" value="#66CC00"/>
+    </inkml:brush>
+  </inkml:definitions>
+  <inkml:trace contextRef="#ctx0" brushRef="#br0">0 175 2417 0 0,'0'0'488'0'0,"0"0"-237"0"0,0 0-96 0 0,0 0 109 0 0,0 0 299 0 0,2-3 29 0 0,0 0-485 0 0,1 0 0 0 0,-1 0 1 0 0,1 0-1 0 0,-1 0 0 0 0,1 0 0 0 0,0 0 0 0 0,0 1 0 0 0,0-1 1 0 0,0 1-1 0 0,1 0 0 0 0,-1 0 0 0 0,1 0 0 0 0,-1 0 0 0 0,1 1 1 0 0,-1 0-1 0 0,1-1 0 0 0,0 1 0 0 0,3 0-107 0 0,166 1-13 0 0,-167 0-2 0 0,-1-1 1 0 0,0 0 0 0 0,0 0 0 0 0,1 0-1 0 0,3-2 15 0 0,-4 1-285 0 0,0 1 0 0 0,0-1 0 0 0,1 1 0 0 0,-1 1 0 0 0,5-1 285 0 0,-9 1-79 0 0,-1 0-1 0 0,0 0 1 0 0,1 0 0 0 0,-1 1-1 0 0,0-1 1 0 0,1 0 0 0 0,-1 1-1 0 0,0-1 1 0 0,1 0 0 0 0,-1 0-1 0 0,0 1 1 0 0,1-1 0 0 0,-1 0-1 0 0,0 1 1 0 0,0-1 0 0 0,0 1-1 0 0,1-1 1 0 0,-1 0 0 0 0,0 1-1 0 0,0-1 1 0 0,0 1 0 0 0,0-1-1 0 0,0 0 1 0 0,0 1 0 0 0,0-1-1 0 0,0 1 1 0 0,0-1-1 0 0,0 1 1 0 0,0-1 0 0 0,0 0-1 0 0,0 1 1 0 0,0-1 0 0 0,0 1-1 0 0,0-1 1 0 0,0 1 0 0 0,0-1-1 0 0,-1 0 1 0 0,1 1 0 0 0,0-1-1 0 0,0 0 1 0 0,-1 1 0 0 0,1-1-1 0 0,0 1 1 0 0,0-1 0 0 0,-1 0-1 0 0,1 1 80 0 0,-6 2-827 0 0</inkml:trace>
+  <inkml:trace contextRef="#ctx0" brushRef="#br0" timeOffset="444.367">232 13 1393 0 0,'0'0'-339'0'0,"0"0"307"0"0,0 0 109 0 0,0 0 163 0 0,0 0 8 0 0,8-1-64 0 0,-7 0-177 0 0,14-2 77 0 0,0 0-1 0 0,0 1 1 0 0,10 0-84 0 0,-20 2 15 0 0,0 0 0 0 0,0 0 0 0 0,-1 0-1 0 0,1 1 1 0 0,0 0 0 0 0,0 0 0 0 0,0 0 0 0 0,-1 0 0 0 0,1 1-1 0 0,0 0 1 0 0,-1 0 0 0 0,1 0 0 0 0,-1 0 0 0 0,0 1 0 0 0,2 1-15 0 0,-1 1 26 0 0,0 0-1 0 0,0 0 1 0 0,0 1 0 0 0,-1 0 0 0 0,0 0 0 0 0,0 0 0 0 0,-1 0 0 0 0,0 0 0 0 0,0 1-1 0 0,1 3-25 0 0,-3-8 17 0 0,0 0-1 0 0,-1 0 0 0 0,1 0 0 0 0,-1 0 1 0 0,0 1-1 0 0,0-1 0 0 0,0 0 0 0 0,0 0 1 0 0,0 1-1 0 0,0-1 0 0 0,0 0 0 0 0,-1 0 1 0 0,1 1-1 0 0,-1-1-16 0 0,-2 4 3 0 0,1 0 0 0 0,-1 0 0 0 0,0 0 0 0 0,-1 0-3 0 0,-2 6 6 0 0,4-9-50 0 0,0 0 0 0 0,0-1 0 0 0,0 1 0 0 0,0 0 0 0 0,0-1 0 0 0,-1 1 0 0 0,1-1 0 0 0,-1 0 0 0 0,0 0 0 0 0,0 0 0 0 0,1 0 0 0 0,-1 0 0 0 0,-1-1 0 0 0,0 1 44 0 0,-3 2-873 0 0,3 2-394 0 0</inkml:trace>
+</inkml:ink>
+</file>
+
+<file path=word/ink/ink11.xml><?xml version="1.0" encoding="utf-8"?>
+<inkml:ink xmlns:inkml="http://www.w3.org/2003/InkML">
+  <inkml:definitions>
+    <inkml:context xml:id="ctx0">
+      <inkml:inkSource xml:id="inkSrc0">
+        <inkml:traceFormat>
+          <inkml:channel name="X" type="integer" min="-2.14748E9" max="2.14748E9" units="cm"/>
+          <inkml:channel name="Y" type="integer" min="-2.14748E9" max="2.14748E9" units="cm"/>
+          <inkml:channel name="F" type="integer" max="32767" units="dev"/>
+          <inkml:channel name="OA" type="integer" max="360" units="deg"/>
+          <inkml:channel name="OE" type="integer" max="90" units="deg"/>
+        </inkml:traceFormat>
+        <inkml:channelProperties>
+          <inkml:channelProperty channel="X" name="resolution" value="1000" units="1/cm"/>
+          <inkml:channelProperty channel="Y" name="resolution" value="1000" units="1/cm"/>
+          <inkml:channelProperty channel="F" name="resolution" value="0" units="1/dev"/>
+          <inkml:channelProperty channel="OA" name="resolution" value="1000" units="1/deg"/>
+          <inkml:channelProperty channel="OE" name="resolution" value="1000" units="1/deg"/>
+        </inkml:channelProperties>
+      </inkml:inkSource>
+      <inkml:timestamp xml:id="ts0" timeString="2020-04-15T15:42:17.548"/>
+    </inkml:context>
+    <inkml:brush xml:id="br0">
+      <inkml:brushProperty name="width" value="0.1" units="cm"/>
+      <inkml:brushProperty name="height" value="0.1" units="cm"/>
+      <inkml:brushProperty name="color" value="#66CC00"/>
+    </inkml:brush>
+  </inkml:definitions>
+  <inkml:trace contextRef="#ctx0" brushRef="#br0">84 2 1361 0 0,'0'0'-222'0'0,"0"0"350"0"0,0 0 150 0 0,0 0-92 0 0,0 0-60 0 0,2 0 741 0 0,15-2-496 0 0,-15 2-283 0 0,0 1 1254 0 0,-2 3-293 0 0,0 0-1202 0 0,4 122 1439 0 0,-3-126-1985 0 0,-1 0 593 0 0,0 0 1 0 0,0 0 0 0 0,0 0 0 0 0,1 0 0 0 0,-1 0 0 0 0,0 0 0 0 0,0 0-1 0 0,0 0 1 0 0,0 0 0 0 0,0 0 0 0 0,0 0 0 0 0,1 0 0 0 0,-1 0-1 0 0,0 0 1 0 0,0 0 0 0 0,0 0 0 0 0,0 0 0 0 0,0 0 0 0 0,0 0 0 0 0,1 0-1 0 0,-1 0 1 0 0,0 0 0 0 0,0 0 0 0 0,0 0 0 0 0,0 0 0 0 0,0 0-1 0 0,0 0 1 0 0,0 1 0 0 0,0-1 0 0 0,0 0 0 0 0,1 0 0 0 0,-1 0 0 0 0,0 0-1 0 0,0 0 1 0 0,0 0 0 0 0,0 0 0 0 0,0 0 0 0 0,0 1 0 0 0,0-1-1 0 0,0 0 1 0 0,0 0 0 0 0,0 0 0 0 0,0 0 105 0 0,0 5-1230 0 0</inkml:trace>
+  <inkml:trace contextRef="#ctx0" brushRef="#br0" timeOffset="604.388">0 114 1729 0 0,'0'0'69'0'0,"0"0"193"0"0,0 0 229 0 0,0 0 119 0 0,0 0-49 0 0,1-2-193 0 0,-1 2-361 0 0,0 0 0 0 0,0 0 0 0 0,0 0 0 0 0,0-1 1 0 0,0 1-1 0 0,1 0 0 0 0,-1 0 0 0 0,0 0 0 0 0,0 0 0 0 0,0-1 0 0 0,0 1 0 0 0,0 0 1 0 0,1 0-1 0 0,-1 0 0 0 0,0 0 0 0 0,0 0 0 0 0,0 0 0 0 0,1 0 0 0 0,-1-1 0 0 0,0 1 1 0 0,0 0-1 0 0,0 0 0 0 0,1 0 0 0 0,-1 0 0 0 0,0 0 0 0 0,0 0 0 0 0,0 0 1 0 0,1 0-1 0 0,-1 0 0 0 0,0 0 0 0 0,0 0 0 0 0,0 0 0 0 0,1 0 0 0 0,-1 0 0 0 0,0 0 1 0 0,0 0-1 0 0,0 1 0 0 0,1-1-7 0 0,7 8 187 0 0,9 21 63 0 0,-12-18-134 0 0,40 71 284 0 0,-45-81-399 0 0,0 0 0 0 0,1 0 0 0 0,-1 0 0 0 0,1 0 0 0 0,-1 0 0 0 0,1-1 0 0 0,-1 1 0 0 0,1 0 0 0 0,-1 0 0 0 0,1-1 0 0 0,0 1 0 0 0,0 0 0 0 0,-1-1 0 0 0,1 1 0 0 0,0-1 0 0 0,0 1 0 0 0,0-1 0 0 0,-1 1 0 0 0,1-1 0 0 0,0 0-1 0 0,0 1 1 0 0,0-1 0 0 0,0 0 0 0 0,0 0 0 0 0,0 0 0 0 0,0 0 0 0 0,0 0 0 0 0,0 0 0 0 0,0 0 0 0 0,0 0 0 0 0,0 0 0 0 0,0 0 0 0 0,0 0 0 0 0,-1 0 0 0 0,1-1 0 0 0,0 1 0 0 0,0 0 0 0 0,0-1 0 0 0,0 1 0 0 0,0-1 0 0 0,0 0-1 0 0,4-2 6 0 0,0-1 0 0 0,-1 0 0 0 0,1-1 0 0 0,-1 1 0 0 0,0-1 0 0 0,1-2-6 0 0,5-5 74 0 0,-7 8-356 0 0,1 1 0 0 0,-1 0 1 0 0,1 0-1 0 0,0 0 0 0 0,-1 0 0 0 0,1 0 1 0 0,1 1-1 0 0,-1 0 0 0 0,0 0 1 0 0,1-1 281 0 0,3 3-2647 0 0</inkml:trace>
+</inkml:ink>
+</file>
+
+<file path=word/ink/ink12.xml><?xml version="1.0" encoding="utf-8"?>
+<inkml:ink xmlns:inkml="http://www.w3.org/2003/InkML">
+  <inkml:definitions>
+    <inkml:context xml:id="ctx0">
+      <inkml:inkSource xml:id="inkSrc0">
+        <inkml:traceFormat>
+          <inkml:channel name="X" type="integer" min="-2.14748E9" max="2.14748E9" units="cm"/>
+          <inkml:channel name="Y" type="integer" min="-2.14748E9" max="2.14748E9" units="cm"/>
+          <inkml:channel name="F" type="integer" max="32767" units="dev"/>
+          <inkml:channel name="OA" type="integer" max="360" units="deg"/>
+          <inkml:channel name="OE" type="integer" max="90" units="deg"/>
+        </inkml:traceFormat>
+        <inkml:channelProperties>
+          <inkml:channelProperty channel="X" name="resolution" value="1000" units="1/cm"/>
+          <inkml:channelProperty channel="Y" name="resolution" value="1000" units="1/cm"/>
+          <inkml:channelProperty channel="F" name="resolution" value="0" units="1/dev"/>
+          <inkml:channelProperty channel="OA" name="resolution" value="1000" units="1/deg"/>
+          <inkml:channelProperty channel="OE" name="resolution" value="1000" units="1/deg"/>
+        </inkml:channelProperties>
+      </inkml:inkSource>
+      <inkml:timestamp xml:id="ts0" timeString="2020-04-15T15:42:06.964"/>
+    </inkml:context>
+    <inkml:brush xml:id="br0">
+      <inkml:brushProperty name="width" value="0.1" units="cm"/>
+      <inkml:brushProperty name="height" value="0.1" units="cm"/>
+      <inkml:brushProperty name="color" value="#66CC00"/>
+    </inkml:brush>
+  </inkml:definitions>
+  <inkml:trace contextRef="#ctx0" brushRef="#br0">16 140 528 0 0,'0'0'35'0'0,"0"0"96"0"0,0 0 90 0 0,0 0-42 0 0,0 0 186 0 0,-3 0 740 0 0,-1 0-1423 0 0,-4 0 2579 0 0,15 3-360 0 0,8 0-1649 0 0,1-1 0 0 0,-1 0-1 0 0,0-1 1 0 0,1-1 0 0 0,13-1-252 0 0,6 0 35 0 0,-15 0 12 0 0,-13 0-231 0 0,0 1-1 0 0,0 0 1 0 0,0 0 0 0 0,0 1-1 0 0,4 0 185 0 0,-11-1-67 0 0,0 0-1 0 0,1 0 1 0 0,-1 0 0 0 0,0 1-1 0 0,0-1 1 0 0,0 0 0 0 0,0 0-1 0 0,0 0 1 0 0,0 0 0 0 0,0 0 0 0 0,0 0-1 0 0,0 0 1 0 0,0 1 0 0 0,1-1-1 0 0,-1 0 1 0 0,0 0 0 0 0,0 0-1 0 0,0 0 1 0 0,0 0 0 0 0,0 1-1 0 0,0-1 1 0 0,0 0 0 0 0,0 0-1 0 0,0 0 1 0 0,0 0 0 0 0,0 0-1 0 0,0 1 1 0 0,0-1 0 0 0,-1 0-1 0 0,1 0 1 0 0,0 0 0 0 0,0 0-1 0 0,0 0 1 0 0,0 0 0 0 0,0 1-1 0 0,0-1 1 0 0,0 0 0 0 0,0 0-1 0 0,0 0 1 0 0,0 0 0 0 0,0 0-1 0 0,-1 0 1 0 0,1 0 0 0 0,0 0-1 0 0,0 1 1 0 0,0-1 0 0 0,0 0-1 0 0,0 0 1 0 0,0 0 0 0 0,-1 0 67 0 0,-5 5-1329 0 0,-1-2 355 0 0,-2 1-184 0 0</inkml:trace>
+  <inkml:trace contextRef="#ctx0" brushRef="#br0" timeOffset="538.494">30 147 112 0 0,'0'0'640'0'0,"0"0"-173"0"0,0 0-227 0 0,0 0-90 0 0,5 10 143 0 0,14 34 377 0 0,-17-40-637 0 0,-1 0 0 0 0,0 0 0 0 0,0 0 0 0 0,0 0 0 0 0,0 0 0 0 0,-1 0 0 0 0,0 0 0 0 0,0 0 0 0 0,0 0 0 0 0,0 0 0 0 0,-1 1-33 0 0,0 11 61 0 0,0-1 59 0 0,0-1 0 0 0,-1 1 0 0 0,-1-1 0 0 0,-5 15-120 0 0,3-9 210 0 0,1 0-1 0 0,0 1-209 0 0,3-10 46 0 0,0 0-1 0 0,1 1 1 0 0,0-1 0 0 0,0 0-1 0 0,1 0 1 0 0,1-1 0 0 0,0 1-1 0 0,1 0 1 0 0,3 9-46 0 0,-5-18 16 0 0,0 0 0 0 0,0 0 0 0 0,1 0 0 0 0,-1 0-1 0 0,1 0 1 0 0,-1 0 0 0 0,1-1 0 0 0,0 1 0 0 0,-1 0 0 0 0,1-1 0 0 0,0 0 0 0 0,0 1 0 0 0,0-1-1 0 0,0 0 1 0 0,1 0 0 0 0,-1 0 0 0 0,0 0 0 0 0,0-1 0 0 0,1 1 0 0 0,-1 0 0 0 0,0-1 0 0 0,3 1-16 0 0,7 0-122 0 0,1 0 1 0 0,0-1 0 0 0,-1 0 0 0 0,1-1 121 0 0,8 0-991 0 0,-9 1-289 0 0,-4-2-620 0 0</inkml:trace>
+  <inkml:trace contextRef="#ctx0" brushRef="#br0" timeOffset="2702.463">473 195 304 0 0,'0'0'227'0'0,"0"0"50"0"0,0 0 137 0 0,0 0 39 0 0,0 0 284 0 0,-2-3-372 0 0,0 1-293 0 0,1 1-43 0 0,1 0-1 0 0,-1 1 1 0 0,0-1-1 0 0,1 0 1 0 0,-1 0 0 0 0,0 0-1 0 0,1 0 1 0 0,0 0-1 0 0,-1 0 1 0 0,1 0 0 0 0,-1 0-1 0 0,1 0 1 0 0,0 0-1 0 0,0-1-28 0 0,0 2 23 0 0,0 0-1 0 0,0-1 0 0 0,0 1 0 0 0,-1 0 0 0 0,1 0 0 0 0,0 0 0 0 0,0 0 0 0 0,0 0 0 0 0,0 0 0 0 0,0 0 0 0 0,0 0 0 0 0,0-1 0 0 0,0 1 0 0 0,0 0 0 0 0,0 0 0 0 0,-1 0 0 0 0,1 0 0 0 0,0 0 0 0 0,0 0 0 0 0,0 0 0 0 0,0 0 0 0 0,0 0 0 0 0,0 0 0 0 0,0 0 0 0 0,-1 0 0 0 0,1 0 0 0 0,0 0 0 0 0,0 0 0 0 0,0 0 0 0 0,0 0 1 0 0,0 0-1 0 0,0 0 0 0 0,0 0 0 0 0,-1 0 0 0 0,1 0 0 0 0,0 0 0 0 0,0 0 0 0 0,0 0 0 0 0,0 0 0 0 0,0 0 0 0 0,0 0 0 0 0,0 0 0 0 0,-1 0 0 0 0,1 1 0 0 0,0-1 0 0 0,0 0 0 0 0,0 0 0 0 0,0 0 0 0 0,0 0 0 0 0,0 0 0 0 0,0 0-22 0 0,-6 5 138 0 0,2 4-12 0 0,0-1-1 0 0,1 1 0 0 0,0 0 1 0 0,0 0-1 0 0,1 1 0 0 0,0-1 1 0 0,-1 10-126 0 0,2 12 941 0 0,0 25-941 0 0,2-26 172 0 0,-1-24-153 0 0,1-1 1 0 0,-1 1-1 0 0,1-1 0 0 0,1 1 1 0 0,-1-1-1 0 0,1 1 1 0 0,0-1-1 0 0,0 0 1 0 0,1 0-1 0 0,-1 0 1 0 0,1 0-1 0 0,0-1 0 0 0,3 4-19 0 0,-3-5 12 0 0,-1 0 0 0 0,1 0 0 0 0,0 0 0 0 0,-1 0 0 0 0,1 0-1 0 0,0-1 1 0 0,1 0 0 0 0,-1 1 0 0 0,0-1 0 0 0,1-1 0 0 0,-1 1-1 0 0,1 0 1 0 0,0-1 0 0 0,0 0 0 0 0,-1 1 0 0 0,1-2 0 0 0,0 1-1 0 0,0 0 1 0 0,2-1-12 0 0,2 0 3 0 0,-5 1 3 0 0,1-1 0 0 0,-1 0 0 0 0,0-1 0 0 0,0 1 0 0 0,1 0 0 0 0,1-2-6 0 0,-4 2 1 0 0,0 0 0 0 0,0-1 1 0 0,0 0-1 0 0,0 1 0 0 0,1-1 0 0 0,-1 0 1 0 0,0 0-1 0 0,0 1 0 0 0,0-1 1 0 0,-1 0-1 0 0,1 0 0 0 0,0 0 0 0 0,0 0 1 0 0,0 0-1 0 0,-1 0 0 0 0,1-1 0 0 0,-1 1 1 0 0,1-1-2 0 0,2-5 15 0 0,-1 0 0 0 0,-1 0 0 0 0,1 0 0 0 0,-1-1 0 0 0,-1 1 0 0 0,1-1 0 0 0,-1 1 0 0 0,0-1 1 0 0,-2-4-16 0 0,2-13 80 0 0,0 14 94 0 0,-1-1 0 0 0,0 0 0 0 0,0 1-174 0 0,0 6 78 0 0,0 0 0 0 0,0 1 0 0 0,-1-1 0 0 0,0 1 0 0 0,1 0 1 0 0,-2 0-1 0 0,1-1 0 0 0,-3-3-78 0 0,-5-7 164 0 0,3 3-12 0 0,-1 1 0 0 0,-1-1 1 0 0,1 2-1 0 0,-2-1 0 0 0,0 1 1 0 0,-4-4-153 0 0,11 12-98 0 0,0 1 1 0 0,0-1 0 0 0,0 1 0 0 0,0 0 0 0 0,-1 0 0 0 0,1 0-1 0 0,0 0 1 0 0,0 0 0 0 0,-1 1 0 0 0,1 0 0 0 0,0-1-1 0 0,-1 1 1 0 0,1 0 0 0 0,-1 1 97 0 0,4-1-54 0 0,-1 0 1 0 0,1 0-1 0 0,0 0 0 0 0,-1 0 1 0 0,1 0-1 0 0,0 0 0 0 0,0 0 0 0 0,-1 0 1 0 0,1 0-1 0 0,0 0 0 0 0,-1 0 1 0 0,1 1-1 0 0,0-1 0 0 0,0 0 1 0 0,-1 0-1 0 0,1 0 0 0 0,0 1 1 0 0,0-1-1 0 0,-1 0 0 0 0,1 0 0 0 0,0 0 1 0 0,0 1-1 0 0,0-1 0 0 0,0 0 1 0 0,-1 0-1 0 0,1 1 0 0 0,0-1 1 0 0,0 0-1 0 0,0 1 0 0 0,0-1 0 0 0,0 0 1 0 0,0 1-1 0 0,0-1 54 0 0,-1 13-1863 0 0,2-9 917 0 0,-1 6-1025 0 0</inkml:trace>
+  <inkml:trace contextRef="#ctx0" brushRef="#br0" timeOffset="3215.367">774 485 2097 0 0,'0'0'504'0'0,"0"0"-248"0"0,0 9 150 0 0,0 161 2854 0 0,2-105-5592 0 0,-2-65 1308 0 0,3-3-318 0 0</inkml:trace>
+  <inkml:trace contextRef="#ctx0" brushRef="#br0" timeOffset="3637.038">962 169 1713 0 0,'0'0'291'0'0,"0"0"119"0"0,0 8 273 0 0,4 160 3538 0 0,-4-154-4155 0 0,0 0-93 0 0,0 1-1 0 0,-1-1 0 0 0,-1 0 0 0 0,0 2 28 0 0,1-2-1289 0 0,1-10-1243 0 0,0-3 393 0 0</inkml:trace>
+  <inkml:trace contextRef="#ctx0" brushRef="#br0" timeOffset="4304.359">1071 138 1521 0 0,'0'0'109'0'0,"0"0"86"0"0,0 0 205 0 0,0 0 275 0 0,0 0-40 0 0,9-5-216 0 0,27-14-67 0 0,-32 18-293 0 0,0-1 1 0 0,0 1-1 0 0,1 0 1 0 0,-1 0-1 0 0,1 1 1 0 0,-1-1-1 0 0,0 1 1 0 0,1 0-1 0 0,-1 0 1 0 0,1 0-1 0 0,-1 1 1 0 0,1-1-60 0 0,4 1 102 0 0,-7 0-94 0 0,-1-1 0 0 0,0 0 0 0 0,0 0 0 0 0,0 1 0 0 0,0-1 0 0 0,1 0 0 0 0,-1 1 1 0 0,0-1-1 0 0,0 1 0 0 0,0 0 0 0 0,0-1 0 0 0,0 1 0 0 0,0 0 0 0 0,0-1 0 0 0,-1 1 0 0 0,1 0 0 0 0,0 0 0 0 0,0 0 0 0 0,-1 0 0 0 0,1 0 0 0 0,0 0 0 0 0,-1 0 0 0 0,1 0 0 0 0,-1 0 0 0 0,1 0 0 0 0,-1 0 0 0 0,0 0 0 0 0,1 1 0 0 0,-1-1 0 0 0,0 0 0 0 0,0 0 0 0 0,0 0 0 0 0,0 1 0 0 0,0-1 0 0 0,0 1-8 0 0,0 1 7 0 0,0 1 0 0 0,0-1 0 0 0,-1 1-1 0 0,1-1 1 0 0,-1 1 0 0 0,0-1 0 0 0,0 0 0 0 0,-1 1 0 0 0,1-1-1 0 0,0 0 1 0 0,-1 0 0 0 0,0 1-7 0 0,-23 28 21 0 0,14-18 6 0 0,0 0 0 0 0,-6 14-27 0 0,14-23 42 0 0,0 0 0 0 0,1 1 0 0 0,0-1 0 0 0,0 1 0 0 0,0-1-1 0 0,1 1 1 0 0,0 0 0 0 0,0-1 0 0 0,0 1 0 0 0,1 4-42 0 0,-1-7 34 0 0,1-1 0 0 0,1 0 0 0 0,-1 1 0 0 0,0-1 0 0 0,1 0 0 0 0,-1 1-1 0 0,1-1 1 0 0,0 0 0 0 0,0 1 0 0 0,-1-1 0 0 0,1 0 0 0 0,1 0 0 0 0,-1 0 0 0 0,0 0 0 0 0,1 0 0 0 0,-1 0 0 0 0,1-1 0 0 0,-1 1 0 0 0,1 0 0 0 0,0-1 0 0 0,0 1 0 0 0,-1-1 0 0 0,3 2-34 0 0,1-1 53 0 0,-1 0 0 0 0,1 0 0 0 0,-1 0 1 0 0,1-1-1 0 0,0 0 0 0 0,0 0 0 0 0,0 0 0 0 0,-1 0 0 0 0,1-1 1 0 0,0 0-1 0 0,1 0-53 0 0,11-1-8 0 0,-1 0 1 0 0,1-1 0 0 0,-1-1-1 0 0,13-4 8 0 0,-5 1-1448 0 0,-19 4 23 0 0,-1 1-376 0 0</inkml:trace>
+  <inkml:trace contextRef="#ctx0" brushRef="#br0" timeOffset="5155.133">1335 1 3009 0 0,'0'0'-21'0'0,"0"0"72"0"0,0 0 242 0 0,0 0 478 0 0,0 0-16 0 0,7 4-376 0 0,-1-1-297 0 0,0 0 1 0 0,1 0-1 0 0,0-1 1 0 0,-1 0-1 0 0,1 0 1 0 0,0-1-1 0 0,0 1 0 0 0,0-1 1 0 0,5-1-83 0 0,10 0 168 0 0,-16 0-117 0 0,1 0-1 0 0,-1 0 1 0 0,1 0 0 0 0,-1 1-1 0 0,0 0 1 0 0,1 0 0 0 0,-1 0-1 0 0,0 1 1 0 0,1 0-51 0 0,-5 0 25 0 0,0-1 1 0 0,0 0-1 0 0,0 1 1 0 0,0 0-1 0 0,0-1 1 0 0,-1 1-1 0 0,1 0 1 0 0,-1 0-1 0 0,1 0 1 0 0,-1 0-1 0 0,0 0-25 0 0,15 26 475 0 0,-14-23-382 0 0,21 40 646 0 0,-3 2-739 0 0,-13-31 73 0 0,-2 0 0 0 0,0 0-1 0 0,0 1 1 0 0,1 15-73 0 0,-5-24 26 0 0,-1-1-1 0 0,1 0 0 0 0,-1 1 1 0 0,0-1-1 0 0,-1 2-25 0 0,1-6 1 0 0,-1-1 0 0 0,0 1 0 0 0,1-1 1 0 0,-1 1-1 0 0,0 0 0 0 0,0-1 0 0 0,-1 0 0 0 0,1 1 0 0 0,0-1 0 0 0,-1 0 1 0 0,1 0-1 0 0,-1 0 0 0 0,0 0 0 0 0,0 0 0 0 0,-1 1-1 0 0,-5 5 157 0 0,-1-1-1 0 0,0 0 0 0 0,-1 0-156 0 0,7-6 20 0 0,-1 1-1 0 0,1 0 0 0 0,0-1 0 0 0,0 0 0 0 0,-1 1 1 0 0,1-1-1 0 0,-1-1 0 0 0,1 1 0 0 0,0 0 0 0 0,-1-1 1 0 0,-2 0-20 0 0,6 0-18 0 0,0 0 1 0 0,-1 0 0 0 0,1 0 0 0 0,0 0 0 0 0,0 0 0 0 0,-1 0 0 0 0,1 0-1 0 0,0 0 1 0 0,0-1 0 0 0,-1 1 0 0 0,1 0 0 0 0,0 0 0 0 0,0 0 0 0 0,0 0-1 0 0,-1-1 1 0 0,1 1 0 0 0,0 0 0 0 0,0 0 0 0 0,0 0 0 0 0,-1-1-1 0 0,1 1 1 0 0,0 0 0 0 0,0 0 0 0 0,0-1 0 0 0,0 1 0 0 0,0 0 0 0 0,0 0-1 0 0,0-1 1 0 0,0 1 0 0 0,0 0 0 0 0,-1 0 0 0 0,1-1 0 0 0,0 1 17 0 0,0-13-930 0 0,-2-1-3316 0 0,1 12 2443 0 0</inkml:trace>
+  <inkml:trace contextRef="#ctx0" brushRef="#br0" timeOffset="5536.654">1737 449 3778 0 0,'0'0'368'0'0,"0"0"-32"0"0,0 0 176 0 0,0 62 33 0 0,0-41-65 0 0,-4-1-320 0 0,-9 1-128 0 0,2 2-224 0 0,-5-4-176 0 0,-2 0-817 0 0,-2-1-1664 0 0</inkml:trace>
+</inkml:ink>
+</file>
+
+<file path=word/ink/ink13.xml><?xml version="1.0" encoding="utf-8"?>
+<inkml:ink xmlns:inkml="http://www.w3.org/2003/InkML">
+  <inkml:definitions>
+    <inkml:context xml:id="ctx0">
+      <inkml:inkSource xml:id="inkSrc0">
+        <inkml:traceFormat>
+          <inkml:channel name="X" type="integer" min="-2.14748E9" max="2.14748E9" units="cm"/>
+          <inkml:channel name="Y" type="integer" min="-2.14748E9" max="2.14748E9" units="cm"/>
+          <inkml:channel name="F" type="integer" max="32767" units="dev"/>
+          <inkml:channel name="OA" type="integer" max="360" units="deg"/>
+          <inkml:channel name="OE" type="integer" max="90" units="deg"/>
+        </inkml:traceFormat>
+        <inkml:channelProperties>
+          <inkml:channelProperty channel="X" name="resolution" value="1000" units="1/cm"/>
+          <inkml:channelProperty channel="Y" name="resolution" value="1000" units="1/cm"/>
+          <inkml:channelProperty channel="F" name="resolution" value="0" units="1/dev"/>
+          <inkml:channelProperty channel="OA" name="resolution" value="1000" units="1/deg"/>
+          <inkml:channelProperty channel="OE" name="resolution" value="1000" units="1/deg"/>
+        </inkml:channelProperties>
+      </inkml:inkSource>
+      <inkml:timestamp xml:id="ts0" timeString="2020-04-15T15:42:00.901"/>
+    </inkml:context>
+    <inkml:brush xml:id="br0">
+      <inkml:brushProperty name="width" value="0.1" units="cm"/>
+      <inkml:brushProperty name="height" value="0.1" units="cm"/>
+      <inkml:brushProperty name="color" value="#66CC00"/>
+    </inkml:brush>
+  </inkml:definitions>
+  <inkml:trace contextRef="#ctx0" brushRef="#br0">32 43 784 0 0,'0'0'211'0'0,"0"0"-75"0"0,0 0 262 0 0,0 0 1141 0 0,0 0-797 0 0,-5 0-451 0 0,-14 0 69 0 0,25 0 2307 0 0,19 0 1114 0 0,1 0-3541 0 0,21-4-240 0 0,155-32-85 0 0,-180 34-1249 0 0,-23 6-368 0 0,0-2 1417 0 0,-1 0 1 0 0,0 0-1 0 0,1-1 1 0 0,-1 1-1 0 0,0-1 1 0 0,0 1-1 0 0,0-1 1 0 0,0 0-1 0 0,0 0 1 0 0,-1 0-1 0 0,0 1 285 0 0,-29 9-2547 0 0,28-9 2117 0 0,-17 4-1491 0 0</inkml:trace>
+  <inkml:trace contextRef="#ctx0" brushRef="#br0" timeOffset="564.028">8 35 1297 0 0,'0'0'165'0'0,"0"0"-141"0"0,0 0 331 0 0,0 0 896 0 0,0 0-416 0 0,3 4-331 0 0,1 0-305 0 0,-1 0-1 0 0,0 1 0 0 0,1 0 1 0 0,-1 0-1 0 0,-1 0 0 0 0,1 0 1 0 0,-1 0-1 0 0,0 1 0 0 0,0 0-198 0 0,3 17 309 0 0,-1 1 0 0 0,-1 0 0 0 0,-1 0-1 0 0,-1 0 1 0 0,-2 0 0 0 0,0 1 0 0 0,-1-1 0 0 0,-3 6-309 0 0,-13 46 447 0 0,11-50-326 0 0,1 0 0 0 0,1 0 0 0 0,2 1 0 0 0,0 4-121 0 0,2-13 12 0 0,0-3 19 0 0,1 1 0 0 0,0-1 0 0 0,1 1 0 0 0,2 4-31 0 0,-2-16 3 0 0,0-1 1 0 0,0 1-1 0 0,0-1 1 0 0,1 0-1 0 0,-1 1 0 0 0,1-1 1 0 0,0 0-1 0 0,0 0 1 0 0,1 0-1 0 0,-1 0 1 0 0,0 0-1 0 0,1-1 0 0 0,0 1 1 0 0,0-1-1 0 0,-1 0 1 0 0,1 0-1 0 0,1 0 1 0 0,0 1-4 0 0,3 1 6 0 0,1 0 0 0 0,0-1 1 0 0,0 0-1 0 0,0 0 1 0 0,0-1-1 0 0,1 0 1 0 0,1 0-7 0 0,52 12 485 0 0,11 2-986 0 0,-65-16-343 0 0,-6 0-4718 0 0,-2-4 2923 0 0</inkml:trace>
+</inkml:ink>
+</file>
+
+<file path=word/ink/ink14.xml><?xml version="1.0" encoding="utf-8"?>
+<inkml:ink xmlns:inkml="http://www.w3.org/2003/InkML">
+  <inkml:definitions>
+    <inkml:context xml:id="ctx0">
+      <inkml:inkSource xml:id="inkSrc0">
+        <inkml:traceFormat>
+          <inkml:channel name="X" type="integer" min="-2.14748E9" max="2.14748E9" units="cm"/>
+          <inkml:channel name="Y" type="integer" min="-2.14748E9" max="2.14748E9" units="cm"/>
+          <inkml:channel name="F" type="integer" max="32767" units="dev"/>
+          <inkml:channel name="OA" type="integer" max="360" units="deg"/>
+          <inkml:channel name="OE" type="integer" max="90" units="deg"/>
+        </inkml:traceFormat>
+        <inkml:channelProperties>
+          <inkml:channelProperty channel="X" name="resolution" value="1000" units="1/cm"/>
+          <inkml:channelProperty channel="Y" name="resolution" value="1000" units="1/cm"/>
+          <inkml:channelProperty channel="F" name="resolution" value="0" units="1/dev"/>
+          <inkml:channelProperty channel="OA" name="resolution" value="1000" units="1/deg"/>
+          <inkml:channelProperty channel="OE" name="resolution" value="1000" units="1/deg"/>
+        </inkml:channelProperties>
+      </inkml:inkSource>
+      <inkml:timestamp xml:id="ts0" timeString="2020-04-15T15:41:59.392"/>
+    </inkml:context>
+    <inkml:brush xml:id="br0">
+      <inkml:brushProperty name="width" value="0.1" units="cm"/>
+      <inkml:brushProperty name="height" value="0.1" units="cm"/>
+      <inkml:brushProperty name="color" value="#66CC00"/>
+    </inkml:brush>
+  </inkml:definitions>
+  <inkml:trace contextRef="#ctx0" brushRef="#br0">35 26 224 0 0,'0'0'286'0'0,"0"0"-148"0"0,0 0 327 0 0,0 0 1274 0 0,0 0-795 0 0,3-4-445 0 0,8-11 99 0 0,-4 9 1013 0 0,-3 8-603 0 0,-2 11 1 0 0,-2 46 1003 0 0,-4 0-1 0 0,-2 0-2011 0 0,4-33 213 0 0,0 1-1 0 0,2-1 1 0 0,2 20-213 0 0,0-32-11 0 0,1 0 1 0 0,0 0-1 0 0,4 10 11 0 0,-6-22 418 0 0,1 4-3154 0 0,-1-6 2645 0 0,-1 0 1 0 0,0 0 0 0 0,0 0-1 0 0,0 0 1 0 0,0 1-1 0 0,0-1 1 0 0,0 0 0 0 0,0 0-1 0 0,0 0 1 0 0,0 0-1 0 0,0 0 1 0 0,1 0-1 0 0,-1 0 1 0 0,0 0 0 0 0,0 0-1 0 0,0 0 1 0 0,0 0-1 0 0,0 0 1 0 0,0 0 0 0 0,0 0-1 0 0,0 0 1 0 0,1 0-1 0 0,-1 0 1 0 0,0 0 0 0 0,0 0-1 0 0,0 0 1 0 0,0 0-1 0 0,0 0 1 0 0,0-1 0 0 0,0 1-1 0 0,0 0 1 0 0,0 0-1 0 0,1 0 1 0 0,-1 0-1 0 0,0 0 1 0 0,0 0 0 0 0,0 0-1 0 0,0 0 1 0 0,0 0-1 0 0,0 0 1 0 0,0 0 0 0 0,0 0-1 0 0,0-1 1 0 0,0 1-1 0 0,0 0 1 0 0,0 0 0 0 0,0 0-1 0 0,0 0 1 0 0,0 0-1 0 0,0 0 1 0 0,0 0-1 0 0,0 0 1 0 0,0-1 0 0 0,0 1-1 0 0,0 0 1 0 0,0 0-1 0 0,0 0 1 0 0,0 0 0 0 0,0 0-1 0 0,0 0 1 0 0,0 0-1 0 0,0 0 91 0 0,3-7-2761 0 0</inkml:trace>
+  <inkml:trace contextRef="#ctx0" brushRef="#br0" timeOffset="539.84">254 32 944 0 0,'0'0'929'0'0,"0"0"-476"0"0,0 0-95 0 0,0 9 482 0 0,-1-2-716 0 0,0 14 729 0 0,1 0-1 0 0,0 2-852 0 0,1-16 168 0 0,-1 0-1 0 0,1 0 1 0 0,1 0 0 0 0,-1 0-1 0 0,1 0 1 0 0,0-1 0 0 0,1 1-1 0 0,-1-1 1 0 0,3 3-168 0 0,0 0 70 0 0,1-1 1 0 0,0 0-1 0 0,0 0 0 0 0,0 0 1 0 0,1-1-1 0 0,1 0 1 0 0,-1 0-1 0 0,1-1 1 0 0,5 3-71 0 0,-8-5 2 0 0,1-1 0 0 0,-1 0 1 0 0,1-1-1 0 0,0 1 1 0 0,0-1-1 0 0,0 0 0 0 0,0-1 1 0 0,0 1-1 0 0,0-1 1 0 0,0 0-1 0 0,1-1 0 0 0,-1 0 1 0 0,0 0-1 0 0,0 0 1 0 0,1 0-1 0 0,-1-1-2 0 0,-4 0 26 0 0,0 0-1 0 0,0 0 1 0 0,0 0-1 0 0,0 0 1 0 0,0 0 0 0 0,0-1-1 0 0,0 1 1 0 0,0 0-1 0 0,0-1 1 0 0,-1 0-1 0 0,1 1 1 0 0,0-1 0 0 0,0-2-26 0 0,2-1 113 0 0,0 0-1 0 0,0-1 1 0 0,-1 0 0 0 0,1-1-113 0 0,0-2 72 0 0,-1 0-1 0 0,-1 1 0 0 0,0-1 0 0 0,0 0 0 0 0,-1 0 0 0 0,0-1 0 0 0,0 1 1 0 0,-1 0-1 0 0,-1-4-71 0 0,1 8 50 0 0,-1 0 0 0 0,1 0 0 0 0,-1 0-1 0 0,-1 0 1 0 0,1 0 0 0 0,-1 1 0 0 0,1-1 0 0 0,-2 0 0 0 0,1 1 0 0 0,0-1 0 0 0,-1 1 0 0 0,0 0 0 0 0,0 0 0 0 0,0 0 0 0 0,0 0 0 0 0,-1 0 0 0 0,0 0-50 0 0,0 0 80 0 0,-1 0 0 0 0,-1-1 0 0 0,1 2 0 0 0,0-1 1 0 0,-1 0-1 0 0,0 1 0 0 0,0 0 0 0 0,0 1 0 0 0,0-1 1 0 0,0 1-1 0 0,0 0 0 0 0,-1 1 0 0 0,0-1-80 0 0,-34-1-475 0 0,-1 1 1 0 0,-41 5 474 0 0,18 3-5016 0 0,-40 9 5016 0 0,100-14-318 0 0,-41 7-2936 0 0</inkml:trace>
+</inkml:ink>
+</file>
+
+<file path=word/ink/ink15.xml><?xml version="1.0" encoding="utf-8"?>
+<inkml:ink xmlns:inkml="http://www.w3.org/2003/InkML">
+  <inkml:definitions>
+    <inkml:context xml:id="ctx0">
+      <inkml:inkSource xml:id="inkSrc0">
+        <inkml:traceFormat>
+          <inkml:channel name="X" type="integer" min="-2.14748E9" max="2.14748E9" units="cm"/>
+          <inkml:channel name="Y" type="integer" min="-2.14748E9" max="2.14748E9" units="cm"/>
+          <inkml:channel name="F" type="integer" max="32767" units="dev"/>
+          <inkml:channel name="OA" type="integer" max="360" units="deg"/>
+          <inkml:channel name="OE" type="integer" max="90" units="deg"/>
+        </inkml:traceFormat>
+        <inkml:channelProperties>
+          <inkml:channelProperty channel="X" name="resolution" value="1000" units="1/cm"/>
+          <inkml:channelProperty channel="Y" name="resolution" value="1000" units="1/cm"/>
+          <inkml:channelProperty channel="F" name="resolution" value="0" units="1/dev"/>
+          <inkml:channelProperty channel="OA" name="resolution" value="1000" units="1/deg"/>
+          <inkml:channelProperty channel="OE" name="resolution" value="1000" units="1/deg"/>
+        </inkml:channelProperties>
+      </inkml:inkSource>
+      <inkml:timestamp xml:id="ts0" timeString="2020-04-15T14:51:49.803"/>
+    </inkml:context>
+    <inkml:brush xml:id="br0">
+      <inkml:brushProperty name="width" value="0.05" units="cm"/>
+      <inkml:brushProperty name="height" value="0.05" units="cm"/>
+      <inkml:brushProperty name="color" value="#FFC114"/>
+    </inkml:brush>
+  </inkml:definitions>
+  <inkml:trace contextRef="#ctx0" brushRef="#br0">296 204 3666 0 0,'0'0'-945'0'0</inkml:trace>
+  <inkml:trace contextRef="#ctx0" brushRef="#br0" timeOffset="3011.892">1728 76 6003 0 0,'0'0'32'0'0,"0"0"-881"0"0,0 0 17 0 0,0 0 928 0 0,0 0-416 0 0,0 0-2145 0 0</inkml:trace>
+  <inkml:trace contextRef="#ctx0" brushRef="#br0" timeOffset="3350.075">2072 0 864 0 0,'0'0'3090'0'0,"0"0"-3458"0"0,0 0-369 0 0,0 0 193 0 0,0 0 160 0 0,0 0-1537 0 0</inkml:trace>
+  <inkml:trace contextRef="#ctx0" brushRef="#br0" timeOffset="7097.104">1623 541 5442 0 0,'0'0'-448'0'0,"0"0"384"0"0,0 0-256 0 0,0 0 384 0 0,0 0-144 0 0,0 0-864 0 0,-50-3-961 0 0</inkml:trace>
+</inkml:ink>
+</file>
+
+<file path=word/ink/ink16.xml><?xml version="1.0" encoding="utf-8"?>
+<inkml:ink xmlns:inkml="http://www.w3.org/2003/InkML">
+  <inkml:definitions>
+    <inkml:context xml:id="ctx0">
+      <inkml:inkSource xml:id="inkSrc0">
+        <inkml:traceFormat>
+          <inkml:channel name="X" type="integer" min="-2.14748E9" max="2.14748E9" units="cm"/>
+          <inkml:channel name="Y" type="integer" min="-2.14748E9" max="2.14748E9" units="cm"/>
+          <inkml:channel name="F" type="integer" max="32767" units="dev"/>
+          <inkml:channel name="OA" type="integer" max="360" units="deg"/>
+          <inkml:channel name="OE" type="integer" max="90" units="deg"/>
+        </inkml:traceFormat>
+        <inkml:channelProperties>
+          <inkml:channelProperty channel="X" name="resolution" value="1000" units="1/cm"/>
+          <inkml:channelProperty channel="Y" name="resolution" value="1000" units="1/cm"/>
+          <inkml:channelProperty channel="F" name="resolution" value="0" units="1/dev"/>
+          <inkml:channelProperty channel="OA" name="resolution" value="1000" units="1/deg"/>
+          <inkml:channelProperty channel="OE" name="resolution" value="1000" units="1/deg"/>
+        </inkml:channelProperties>
+      </inkml:inkSource>
+      <inkml:timestamp xml:id="ts0" timeString="2020-04-15T14:21:23.673"/>
+    </inkml:context>
+    <inkml:brush xml:id="br0">
+      <inkml:brushProperty name="width" value="0.05" units="cm"/>
+      <inkml:brushProperty name="height" value="0.05" units="cm"/>
+    </inkml:brush>
+  </inkml:definitions>
+  <inkml:trace contextRef="#ctx0" brushRef="#br0">17 3 4402 0 0,'0'0'-816'0'0,"0"0"864"0"0,0 0 64 0 0,0 0-256 0 0,0 0-48 0 0,0 0-257 0 0,-16-3-383 0 0,16 3-689 0 0</inkml:trace>
+</inkml:ink>
+</file>
+
+<file path=word/ink/ink17.xml><?xml version="1.0" encoding="utf-8"?>
+<inkml:ink xmlns:inkml="http://www.w3.org/2003/InkML">
+  <inkml:definitions>
+    <inkml:context xml:id="ctx0">
+      <inkml:inkSource xml:id="inkSrc0">
+        <inkml:traceFormat>
+          <inkml:channel name="X" type="integer" min="-2.14748E9" max="2.14748E9" units="cm"/>
+          <inkml:channel name="Y" type="integer" min="-2.14748E9" max="2.14748E9" units="cm"/>
+          <inkml:channel name="F" type="integer" max="32767" units="dev"/>
+          <inkml:channel name="OA" type="integer" max="360" units="deg"/>
+          <inkml:channel name="OE" type="integer" max="90" units="deg"/>
+        </inkml:traceFormat>
+        <inkml:channelProperties>
+          <inkml:channelProperty channel="X" name="resolution" value="1000" units="1/cm"/>
+          <inkml:channelProperty channel="Y" name="resolution" value="1000" units="1/cm"/>
+          <inkml:channelProperty channel="F" name="resolution" value="0" units="1/dev"/>
+          <inkml:channelProperty channel="OA" name="resolution" value="1000" units="1/deg"/>
+          <inkml:channelProperty channel="OE" name="resolution" value="1000" units="1/deg"/>
+        </inkml:channelProperties>
+      </inkml:inkSource>
+      <inkml:timestamp xml:id="ts0" timeString="2020-04-15T14:21:20.323"/>
+    </inkml:context>
+    <inkml:brush xml:id="br0">
+      <inkml:brushProperty name="width" value="0.05" units="cm"/>
+      <inkml:brushProperty name="height" value="0.05" units="cm"/>
+    </inkml:brush>
+  </inkml:definitions>
+  <inkml:trace contextRef="#ctx0" brushRef="#br0">110 23 4818 0 0,'0'0'-176'0'0,"0"0"528"0"0,0 0 289 0 0,0 0 127 0 0,0 0-256 0 0,0 0-384 0 0,24-21-112 0 0,-22 20-160 0 0,1 1-560 0 0,-3 0-1057 0 0,0 0-768 0 0</inkml:trace>
+</inkml:ink>
+</file>
+
+<file path=word/ink/ink18.xml><?xml version="1.0" encoding="utf-8"?>
+<inkml:ink xmlns:inkml="http://www.w3.org/2003/InkML">
+  <inkml:definitions>
+    <inkml:context xml:id="ctx0">
+      <inkml:inkSource xml:id="inkSrc0">
+        <inkml:traceFormat>
+          <inkml:channel name="X" type="integer" min="-2.14748E9" max="2.14748E9" units="cm"/>
+          <inkml:channel name="Y" type="integer" min="-2.14748E9" max="2.14748E9" units="cm"/>
+          <inkml:channel name="F" type="integer" max="32767" units="dev"/>
+          <inkml:channel name="OA" type="integer" max="360" units="deg"/>
+          <inkml:channel name="OE" type="integer" max="90" units="deg"/>
+        </inkml:traceFormat>
+        <inkml:channelProperties>
+          <inkml:channelProperty channel="X" name="resolution" value="1000" units="1/cm"/>
+          <inkml:channelProperty channel="Y" name="resolution" value="1000" units="1/cm"/>
+          <inkml:channelProperty channel="F" name="resolution" value="0" units="1/dev"/>
+          <inkml:channelProperty channel="OA" name="resolution" value="1000" units="1/deg"/>
+          <inkml:channelProperty channel="OE" name="resolution" value="1000" units="1/deg"/>
+        </inkml:channelProperties>
+      </inkml:inkSource>
+      <inkml:timestamp xml:id="ts0" timeString="2020-04-15T14:18:23.658"/>
+    </inkml:context>
+    <inkml:brush xml:id="br0">
+      <inkml:brushProperty name="width" value="0.05" units="cm"/>
+      <inkml:brushProperty name="height" value="0.05" units="cm"/>
+    </inkml:brush>
+  </inkml:definitions>
+  <inkml:trace contextRef="#ctx0" brushRef="#br0">4043 296 2609 0 0</inkml:trace>
+</inkml:ink>
+</file>
+
+<file path=word/ink/ink19.xml><?xml version="1.0" encoding="utf-8"?>
+<inkml:ink xmlns:inkml="http://www.w3.org/2003/InkML">
+  <inkml:definitions>
+    <inkml:context xml:id="ctx0">
+      <inkml:inkSource xml:id="inkSrc0">
+        <inkml:traceFormat>
+          <inkml:channel name="X" type="integer" min="-2.14748E9" max="2.14748E9" units="cm"/>
+          <inkml:channel name="Y" type="integer" min="-2.14748E9" max="2.14748E9" units="cm"/>
+          <inkml:channel name="F" type="integer" max="32767" units="dev"/>
+          <inkml:channel name="OA" type="integer" max="360" units="deg"/>
+          <inkml:channel name="OE" type="integer" max="90" units="deg"/>
+        </inkml:traceFormat>
+        <inkml:channelProperties>
+          <inkml:channelProperty channel="X" name="resolution" value="1000" units="1/cm"/>
+          <inkml:channelProperty channel="Y" name="resolution" value="1000" units="1/cm"/>
+          <inkml:channelProperty channel="F" name="resolution" value="0" units="1/dev"/>
+          <inkml:channelProperty channel="OA" name="resolution" value="1000" units="1/deg"/>
+          <inkml:channelProperty channel="OE" name="resolution" value="1000" units="1/deg"/>
+        </inkml:channelProperties>
+      </inkml:inkSource>
+      <inkml:timestamp xml:id="ts0" timeString="2020-04-15T14:16:15.701"/>
+    </inkml:context>
+    <inkml:brush xml:id="br0">
+      <inkml:brushProperty name="width" value="0.1" units="cm"/>
+      <inkml:brushProperty name="height" value="0.1" units="cm"/>
+      <inkml:brushProperty name="color" value="#66CC00"/>
+    </inkml:brush>
+  </inkml:definitions>
+  <inkml:trace contextRef="#ctx0" brushRef="#br0">206 210 4338 0 0,'0'0'-1073'0'0,"0"0"-1472"0"0</inkml:trace>
+</inkml:ink>
+</file>
+
+<file path=word/ink/ink2.xml><?xml version="1.0" encoding="utf-8"?>
+<inkml:ink xmlns:inkml="http://www.w3.org/2003/InkML">
+  <inkml:definitions>
+    <inkml:context xml:id="ctx0">
+      <inkml:inkSource xml:id="inkSrc0">
+        <inkml:traceFormat>
+          <inkml:channel name="X" type="integer" min="-2.14748E9" max="2.14748E9" units="cm"/>
+          <inkml:channel name="Y" type="integer" min="-2.14748E9" max="2.14748E9" units="cm"/>
+          <inkml:channel name="F" type="integer" max="32767" units="dev"/>
+          <inkml:channel name="OA" type="integer" max="360" units="deg"/>
+          <inkml:channel name="OE" type="integer" max="90" units="deg"/>
+        </inkml:traceFormat>
+        <inkml:channelProperties>
+          <inkml:channelProperty channel="X" name="resolution" value="1000" units="1/cm"/>
+          <inkml:channelProperty channel="Y" name="resolution" value="1000" units="1/cm"/>
+          <inkml:channelProperty channel="F" name="resolution" value="0" units="1/dev"/>
+          <inkml:channelProperty channel="OA" name="resolution" value="1000" units="1/deg"/>
+          <inkml:channelProperty channel="OE" name="resolution" value="1000" units="1/deg"/>
+        </inkml:channelProperties>
+      </inkml:inkSource>
+      <inkml:timestamp xml:id="ts0" timeString="2020-04-15T15:45:13.484"/>
+    </inkml:context>
+    <inkml:brush xml:id="br0">
+      <inkml:brushProperty name="width" value="0.1" units="cm"/>
+      <inkml:brushProperty name="height" value="0.1" units="cm"/>
+      <inkml:brushProperty name="color" value="#66CC00"/>
+    </inkml:brush>
+  </inkml:definitions>
+  <inkml:trace contextRef="#ctx0" brushRef="#br0">44 384 2017 0 0,'0'0'248'0'0,"0"0"326"0"0,0 0 333 0 0,0 0-99 0 0,0 0 819 0 0,5-2-861 0 0,13-4-144 0 0,-18 6-595 0 0,1 0 1 0 0,-1 0 0 0 0,0 0-1 0 0,0-1 1 0 0,0 1-1 0 0,1 0 1 0 0,-1 0-1 0 0,0 0 1 0 0,0 0 0 0 0,1 0-1 0 0,-1 0 1 0 0,0 0-1 0 0,0 0 1 0 0,1 0-1 0 0,-1 0 1 0 0,0 0 0 0 0,0 0-1 0 0,0 1 1 0 0,1-1-1 0 0,-1 0 1 0 0,0 0-1 0 0,0 0 1 0 0,0 0 0 0 0,1 0-1 0 0,-1 0 1 0 0,0 0-1 0 0,0 1 1 0 0,0-1 0 0 0,1 0-1 0 0,-1 0 1 0 0,0 0-1 0 0,0 0 1 0 0,0 1-1 0 0,0-1 1 0 0,0 0 0 0 0,1 0-1 0 0,-1 0 1 0 0,0 1-1 0 0,0-1 1 0 0,0 0-1 0 0,0 0 1 0 0,0 1 0 0 0,0-1-1 0 0,0 0-27 0 0,0 11 327 0 0,0-8-173 0 0,0 9-55 0 0,0 1-1 0 0,-1-1 1 0 0,-1 0 0 0 0,0 0-1 0 0,0-1 1 0 0,-4 11-99 0 0,-30 75-1936 0 0,16-47-1885 0 0,15-37 1580 0 0</inkml:trace>
+  <inkml:trace contextRef="#ctx0" brushRef="#br0" timeOffset="510.531">212 110 4610 0 0,'0'0'592'0'0,"0"0"9"0"0,0 0 52 0 0,0 0 97 0 0,0 0-3 0 0,4 9-173 0 0,-1-3-487 0 0,1 3 72 0 0,-1 1 0 0 0,1 0 0 0 0,-2-1 0 0 0,1 2 1 0 0,0 6-160 0 0,4 66 1002 0 0,-2 41-1002 0 0,-5-34-4604 0 0,1-90 2622 0 0,0-4-275 0 0</inkml:trace>
+  <inkml:trace contextRef="#ctx0" brushRef="#br0" timeOffset="1055.604">442 42 3394 0 0,'0'0'621'0'0,"0"0"116"0"0,0 0 90 0 0,0 0 266 0 0,-1 10-57 0 0,-4 37-98 0 0,0-12 866 0 0,0 29-1804 0 0,3-27 378 0 0,1-19-173 0 0,1 0-1 0 0,2 13-204 0 0,-2-29 3 0 0,0 0 0 0 0,0 0 0 0 0,1 0 0 0 0,0 0 1 0 0,-1 0-1 0 0,1 0 0 0 0,0 0 0 0 0,0 0 0 0 0,0 0 0 0 0,0 0 0 0 0,0 0 0 0 0,0-1 0 0 0,1 1 0 0 0,-1-1 0 0 0,0 1 0 0 0,1-1 1 0 0,0 1-1 0 0,-1-1 0 0 0,1 0 0 0 0,1 1-3 0 0,0 0-33 0 0,1 0-1 0 0,-1-1 1 0 0,0 0 0 0 0,1 0 0 0 0,-1 0-1 0 0,1 0 1 0 0,-1 0 0 0 0,1-1 0 0 0,-1 1-1 0 0,1-1 1 0 0,0 0 33 0 0,-4-1-13 0 0,1 1 0 0 0,-1 0 0 0 0,1 0 1 0 0,-1 0-1 0 0,0-1 0 0 0,1 1 0 0 0,-1 0 0 0 0,0 0 0 0 0,1-1 0 0 0,-1 1 1 0 0,0 0-1 0 0,1-1 0 0 0,-1 1 0 0 0,0-1 0 0 0,0 1 0 0 0,1 0 0 0 0,-1-1 1 0 0,0 1-1 0 0,0-1 0 0 0,0 1 0 0 0,0-1 0 0 0,1 1 0 0 0,-1 0 0 0 0,0-1 1 0 0,0 1-1 0 0,0-1 0 0 0,0 1 0 0 0,0-1 0 0 0,0 1 0 0 0,0-1 0 0 0,0 1 1 0 0,0-1-1 0 0,-1 1 0 0 0,1 0 0 0 0,0-1 13 0 0,-5-18-204 0 0,4 17 193 0 0,-1-1 0 0 0,-1 0 0 0 0,1 0 0 0 0,0 1 0 0 0,-1 0 0 0 0,1-1 0 0 0,-1 1 0 0 0,0 0 1 0 0,1 0-1 0 0,-1 0 0 0 0,0 1 0 0 0,0-1 0 0 0,-1 1 0 0 0,1-1 0 0 0,0 1 0 0 0,0 0 0 0 0,-1 0 0 0 0,-2 0 11 0 0,2 0-60 0 0,-1 1 1 0 0,1 0-1 0 0,0 0 1 0 0,-1 0 0 0 0,1 0-1 0 0,0 1 1 0 0,0-1 0 0 0,-1 1-1 0 0,1 0 1 0 0,0 1-1 0 0,0-1 1 0 0,0 1 0 0 0,0-1-1 0 0,0 1 1 0 0,0 1 59 0 0,0 0-191 0 0,2-2 27 0 0,1 0-1 0 0,-1 0 1 0 0,1-1 0 0 0,-1 1-1 0 0,1 0 1 0 0,-1 0-1 0 0,1-1 1 0 0,-1 1-1 0 0,0-1 1 0 0,0 1 0 0 0,1-1-1 0 0,-1 0 165 0 0,1 0-1443 0 0,1 0-345 0 0,0-1-535 0 0</inkml:trace>
+  <inkml:trace contextRef="#ctx0" brushRef="#br0" timeOffset="1835.183">492 21 1921 0 0,'0'0'616'0'0,"0"0"187"0"0,0 0 416 0 0,0 0 179 0 0,0 0-125 0 0,8 0-225 0 0,7 0-445 0 0,0-1-1 0 0,-1-1 0 0 0,6 0-602 0 0,6-5 403 0 0,-19 5-363 0 0,0 0-1 0 0,1 1 0 0 0,-1-1 1 0 0,0 1-1 0 0,1 0 0 0 0,-1 1 1 0 0,1 0-1 0 0,-1 0 0 0 0,6 1-39 0 0,-12 0 6 0 0,0-1 0 0 0,0 1-1 0 0,0-1 1 0 0,0 1 0 0 0,0-1-1 0 0,0 1 1 0 0,0-1 0 0 0,0 1-1 0 0,0 0 1 0 0,-1 0 0 0 0,1-1-1 0 0,0 1 1 0 0,0 0 0 0 0,-1 0-1 0 0,1 0 1 0 0,0 0 0 0 0,-1 0-1 0 0,1 1-5 0 0,8 21 170 0 0,-6-14-66 0 0,7 29 586 0 0,-1 1-1 0 0,0 13-689 0 0,1 3 465 0 0,-7-39-379 0 0,-1-1 1 0 0,-1 1-1 0 0,-1-1 1 0 0,0 0-1 0 0,-3 16-86 0 0,2-22 46 0 0,-1 0 0 0 0,0 0-1 0 0,0 0 1 0 0,-1-1-1 0 0,-1 1 1 0 0,0 0-46 0 0,2-5 22 0 0,0 0-1 0 0,0 0 0 0 0,-1 0 1 0 0,0 0-1 0 0,1-1 1 0 0,-1 1-1 0 0,-1-1 0 0 0,1 0 1 0 0,0 0-1 0 0,-1 0 1 0 0,0 0-1 0 0,-3 2-21 0 0,-3 0-11 0 0,0 0 0 0 0,0-1 0 0 0,0 0 1 0 0,-1-1-1 0 0,0 0 0 0 0,0 0 0 0 0,-4-1 11 0 0,-2 0-1943 0 0,-1 0 0 0 0,-9-1 1943 0 0,25-2-532 0 0,0 1 0 0 0,0 0 0 0 0,0 0-1 0 0,0-1 1 0 0,-1 1 0 0 0,1-1 0 0 0,0 0-1 0 0,0 1 1 0 0,-2-2 532 0 0,2 1-1042 0 0,-9-4-2581 0 0</inkml:trace>
+</inkml:ink>
+</file>
+
+<file path=word/ink/ink20.xml><?xml version="1.0" encoding="utf-8"?>
+<inkml:ink xmlns:inkml="http://www.w3.org/2003/InkML">
+  <inkml:definitions>
+    <inkml:context xml:id="ctx0">
+      <inkml:inkSource xml:id="inkSrc0">
+        <inkml:traceFormat>
+          <inkml:channel name="X" type="integer" min="-2.14748E9" max="2.14748E9" units="cm"/>
+          <inkml:channel name="Y" type="integer" min="-2.14748E9" max="2.14748E9" units="cm"/>
+          <inkml:channel name="F" type="integer" max="32767" units="dev"/>
+          <inkml:channel name="OA" type="integer" max="360" units="deg"/>
+          <inkml:channel name="OE" type="integer" max="90" units="deg"/>
+        </inkml:traceFormat>
+        <inkml:channelProperties>
+          <inkml:channelProperty channel="X" name="resolution" value="1000" units="1/cm"/>
+          <inkml:channelProperty channel="Y" name="resolution" value="1000" units="1/cm"/>
+          <inkml:channelProperty channel="F" name="resolution" value="0" units="1/dev"/>
+          <inkml:channelProperty channel="OA" name="resolution" value="1000" units="1/deg"/>
+          <inkml:channelProperty channel="OE" name="resolution" value="1000" units="1/deg"/>
+        </inkml:channelProperties>
+      </inkml:inkSource>
+      <inkml:timestamp xml:id="ts0" timeString="2020-04-15T14:16:01.672"/>
+    </inkml:context>
+    <inkml:brush xml:id="br0">
+      <inkml:brushProperty name="width" value="0.2" units="cm"/>
+      <inkml:brushProperty name="height" value="1.2" units="cm"/>
+      <inkml:brushProperty name="color" value="#FF0066"/>
+      <inkml:brushProperty name="inkEffects" value="pencil"/>
+    </inkml:brush>
+  </inkml:definitions>
+  <inkml:trace contextRef="#ctx0" brushRef="#br0">0 479 2257 192839 68510,'0'0'6051'-621'-970,"0"0"-5843"621"970,0 0-240 0 0,0 0 64 0 0,0 0 48 0 0,0 0 352 0 0,0-5-64 0 0,2-3-272 2364-199,3 0-32-1633 1156,2 0-368-731-957,5 0-672 0 0,2 0-289 0 0,3-1 113 0 0,4-1 15 0 0,1-1-480 0 0,2-1-1456 0 0,0-1 3073 0 0,-3 1-32 0 0</inkml:trace>
+</inkml:ink>
+</file>
+
+<file path=word/ink/ink21.xml><?xml version="1.0" encoding="utf-8"?>
+<inkml:ink xmlns:inkml="http://www.w3.org/2003/InkML">
+  <inkml:definitions>
+    <inkml:context xml:id="ctx0">
+      <inkml:inkSource xml:id="inkSrc0">
+        <inkml:traceFormat>
+          <inkml:channel name="X" type="integer" min="-2.14748E9" max="2.14748E9" units="cm"/>
+          <inkml:channel name="Y" type="integer" min="-2.14748E9" max="2.14748E9" units="cm"/>
+          <inkml:channel name="F" type="integer" max="32767" units="dev"/>
+          <inkml:channel name="OA" type="integer" max="360" units="deg"/>
+          <inkml:channel name="OE" type="integer" max="90" units="deg"/>
+        </inkml:traceFormat>
+        <inkml:channelProperties>
+          <inkml:channelProperty channel="X" name="resolution" value="1000" units="1/cm"/>
+          <inkml:channelProperty channel="Y" name="resolution" value="1000" units="1/cm"/>
+          <inkml:channelProperty channel="F" name="resolution" value="0" units="1/dev"/>
+          <inkml:channelProperty channel="OA" name="resolution" value="1000" units="1/deg"/>
+          <inkml:channelProperty channel="OE" name="resolution" value="1000" units="1/deg"/>
+        </inkml:channelProperties>
+      </inkml:inkSource>
+      <inkml:timestamp xml:id="ts0" timeString="2020-04-15T14:15:01.228"/>
+    </inkml:context>
+    <inkml:brush xml:id="br0">
+      <inkml:brushProperty name="width" value="0.1" units="cm"/>
+      <inkml:brushProperty name="height" value="0.1" units="cm"/>
+      <inkml:brushProperty name="color" value="#66CC00"/>
+    </inkml:brush>
+  </inkml:definitions>
+  <inkml:trace contextRef="#ctx0" brushRef="#br0">60 252 240 0 0,'0'0'-240'0'0</inkml:trace>
+</inkml:ink>
+</file>
+
+<file path=word/ink/ink22.xml><?xml version="1.0" encoding="utf-8"?>
+<inkml:ink xmlns:inkml="http://www.w3.org/2003/InkML">
+  <inkml:definitions>
+    <inkml:context xml:id="ctx0">
+      <inkml:inkSource xml:id="inkSrc0">
+        <inkml:traceFormat>
+          <inkml:channel name="X" type="integer" min="-2.14748E9" max="2.14748E9" units="cm"/>
+          <inkml:channel name="Y" type="integer" min="-2.14748E9" max="2.14748E9" units="cm"/>
+          <inkml:channel name="F" type="integer" max="32767" units="dev"/>
+          <inkml:channel name="OA" type="integer" max="360" units="deg"/>
+          <inkml:channel name="OE" type="integer" max="90" units="deg"/>
+        </inkml:traceFormat>
+        <inkml:channelProperties>
+          <inkml:channelProperty channel="X" name="resolution" value="1000" units="1/cm"/>
+          <inkml:channelProperty channel="Y" name="resolution" value="1000" units="1/cm"/>
+          <inkml:channelProperty channel="F" name="resolution" value="0" units="1/dev"/>
+          <inkml:channelProperty channel="OA" name="resolution" value="1000" units="1/deg"/>
+          <inkml:channelProperty channel="OE" name="resolution" value="1000" units="1/deg"/>
+        </inkml:channelProperties>
+      </inkml:inkSource>
+      <inkml:timestamp xml:id="ts0" timeString="2020-04-15T15:42:20.848"/>
+    </inkml:context>
+    <inkml:brush xml:id="br0">
+      <inkml:brushProperty name="width" value="0.1" units="cm"/>
+      <inkml:brushProperty name="height" value="0.1" units="cm"/>
+      <inkml:brushProperty name="color" value="#66CC00"/>
+    </inkml:brush>
+  </inkml:definitions>
+  <inkml:trace contextRef="#ctx0" brushRef="#br0">88 15 1249 0 0,'0'0'917'0'0,"0"0"-581"0"0,0 0-215 0 0,0 0 89 0 0,0 0 46 0 0,-4 1 19 0 0,-15 6-165 0 0,18-6-78 0 0,0 0 0 0 0,0 0 0 0 0,0 0 0 0 0,1 0 0 0 0,-1 1 0 0 0,0-1 0 0 0,0 0 0 0 0,1 0 0 0 0,-1 1-1 0 0,0-1 1 0 0,1 0 0 0 0,0 1 0 0 0,-1-1 0 0 0,1 1 0 0 0,0-1 0 0 0,0 0 0 0 0,-1 1 0 0 0,1-1 0 0 0,0 1 0 0 0,0 0-32 0 0,0 3 65 0 0,-3 20 478 0 0,1 0 0 0 0,2 19-543 0 0,0-41 2 0 0,0 0 0 0 0,0-1 1 0 0,1 1-1 0 0,-1 0 0 0 0,1 0 1 0 0,0-1-1 0 0,0 1 0 0 0,0 0 1 0 0,0-1-1 0 0,0 1 0 0 0,0-1 1 0 0,1 0-1 0 0,0 1 0 0 0,-1-1 1 0 0,1 0-1 0 0,0 0 0 0 0,0 0 1 0 0,0 0-1 0 0,0 0 0 0 0,0 0 0 0 0,0-1 1 0 0,1 1-1 0 0,-1-1 0 0 0,1 0 1 0 0,-1 1-1 0 0,1-1 0 0 0,-1 0 1 0 0,1 0-1 0 0,0-1 0 0 0,-1 1 1 0 0,2 0-3 0 0,1 0-6 0 0,0 0 0 0 0,1 0 1 0 0,-1-1-1 0 0,1 0 0 0 0,-1 0 1 0 0,0 0-1 0 0,1 0 0 0 0,-1-1 1 0 0,0 0-1 0 0,1 0 0 0 0,-1 0 0 0 0,0-1 1 0 0,0 0-1 0 0,0 0 0 0 0,4-2 6 0 0,-5 2-7 0 0,-1-1 1 0 0,1 1-1 0 0,-1-1 0 0 0,1 0 0 0 0,-1 0 0 0 0,0 0 0 0 0,0 0 0 0 0,-1 0 0 0 0,1-1 0 0 0,-1 0 0 0 0,1 1 0 0 0,-1-1 1 0 0,0-2 6 0 0,1 0 25 0 0,-1 0 0 0 0,0-1 0 0 0,-1 1 0 0 0,0 0 1 0 0,0-1-1 0 0,0 0 0 0 0,-1 1 0 0 0,0-4-25 0 0,0 5 36 0 0,0 1 0 0 0,0 0 0 0 0,-1 0 0 0 0,1-1 0 0 0,-1 1 0 0 0,0 0-1 0 0,-1 0 1 0 0,1 0 0 0 0,-1 0 0 0 0,-1-4-36 0 0,1 5 41 0 0,0 0 1 0 0,0 1-1 0 0,0-1 1 0 0,0 1-1 0 0,-1-1 1 0 0,1 1-1 0 0,-1 0 1 0 0,1 0-1 0 0,-1 0 1 0 0,0 0-1 0 0,0 0 1 0 0,0 1-1 0 0,0-1 1 0 0,-1 0-42 0 0,-3 0 39 0 0,1 0 0 0 0,0 0 0 0 0,-1 0 0 0 0,1 1 1 0 0,-1 0-1 0 0,0 0 0 0 0,1 1 0 0 0,-3-1-39 0 0,6 1-39 0 0,-1 1-1 0 0,0-1 1 0 0,0 0-1 0 0,1 1 0 0 0,-1 0 1 0 0,1 0-1 0 0,-1 0 1 0 0,0 0-1 0 0,1 1 0 0 0,0-1 1 0 0,-1 1-1 0 0,1 0 1 0 0,0 0-1 0 0,0 0 0 0 0,-1 1 40 0 0,-51 53-2772 0 0,34-34 1076 0 0</inkml:trace>
+</inkml:ink>
+</file>
+
+<file path=word/ink/ink23.xml><?xml version="1.0" encoding="utf-8"?>
+<inkml:ink xmlns:inkml="http://www.w3.org/2003/InkML">
+  <inkml:definitions>
+    <inkml:context xml:id="ctx0">
+      <inkml:inkSource xml:id="inkSrc0">
+        <inkml:traceFormat>
+          <inkml:channel name="X" type="integer" min="-2.14748E9" max="2.14748E9" units="cm"/>
+          <inkml:channel name="Y" type="integer" min="-2.14748E9" max="2.14748E9" units="cm"/>
+          <inkml:channel name="F" type="integer" max="32767" units="dev"/>
+          <inkml:channel name="OA" type="integer" max="360" units="deg"/>
+          <inkml:channel name="OE" type="integer" max="90" units="deg"/>
+        </inkml:traceFormat>
+        <inkml:channelProperties>
+          <inkml:channelProperty channel="X" name="resolution" value="1000" units="1/cm"/>
+          <inkml:channelProperty channel="Y" name="resolution" value="1000" units="1/cm"/>
+          <inkml:channelProperty channel="F" name="resolution" value="0" units="1/dev"/>
+          <inkml:channelProperty channel="OA" name="resolution" value="1000" units="1/deg"/>
+          <inkml:channelProperty channel="OE" name="resolution" value="1000" units="1/deg"/>
+        </inkml:channelProperties>
+      </inkml:inkSource>
+      <inkml:timestamp xml:id="ts0" timeString="2020-04-15T15:42:22.320"/>
+    </inkml:context>
+    <inkml:brush xml:id="br0">
+      <inkml:brushProperty name="width" value="0.1" units="cm"/>
+      <inkml:brushProperty name="height" value="0.1" units="cm"/>
+      <inkml:brushProperty name="color" value="#66CC00"/>
+    </inkml:brush>
+  </inkml:definitions>
+  <inkml:trace contextRef="#ctx0" brushRef="#br0">27 75 2193 0 0,'0'0'32'0'0,"0"0"8"0"0,0 0 53 0 0,0 0 121 0 0,0 0 119 0 0,8-6-18 0 0,2 0-223 0 0,-6 3-46 0 0,0 0 1 0 0,1 1 0 0 0,-2-1-1 0 0,1-1 1 0 0,0 1-1 0 0,0-1 1 0 0,-1 1-1 0 0,2-3-46 0 0,-4 4 105 0 0,0 1 0 0 0,0-1 0 0 0,0 1 0 0 0,0-1 0 0 0,0 0 0 0 0,-1 1 0 0 0,1-1-1 0 0,-1 0 1 0 0,1 0 0 0 0,-1 0 0 0 0,1 1 0 0 0,-1-1 0 0 0,0 0 0 0 0,0 0 0 0 0,0 0-1 0 0,0-1-104 0 0,0 3 62 0 0,0 0-25 0 0,0 0 49 0 0,-1 2-1 0 0,1 1 1 0 0,-1-1 0 0 0,1 0 0 0 0,0 1 0 0 0,-1-1 0 0 0,1 1-1 0 0,1-1 1 0 0,-1 3-86 0 0,0-2 103 0 0,1 14 138 0 0,0 0 0 0 0,3 8-241 0 0,-3-17 36 0 0,0-3-163 0 0,-1-1 1 0 0,1 1-1 0 0,-1 0 1 0 0,0-1-1 0 0,0 1 1 0 0,-1 0-1 0 0,1-1 1 0 0,-1 1-1 0 0,0-1 1 0 0,0 1-1 0 0,-1-1 1 0 0,-1 4 126 0 0,-1 4-3316 0 0,3-11 1296 0 0</inkml:trace>
+  <inkml:trace contextRef="#ctx0" brushRef="#br0" timeOffset="346.533">1 200 2241 0 0,'0'0'32'0'0,"0"0"48"0"0,0 0 64 0 0,0 0 96 0 0,0 0 256 0 0,0 0-159 0 0,39-4-97 0 0,-30 4-32 0 0,0 0-96 0 0,2 0-48 0 0,0 0-48 0 0,2 0 16 0 0,-3 0-80 0 0,3 0-304 0 0,0 0-305 0 0,-3 0-143 0 0,5 0-625 0 0</inkml:trace>
+</inkml:ink>
+</file>
+
+<file path=word/ink/ink24.xml><?xml version="1.0" encoding="utf-8"?>
+<inkml:ink xmlns:inkml="http://www.w3.org/2003/InkML">
+  <inkml:definitions>
+    <inkml:context xml:id="ctx0">
+      <inkml:inkSource xml:id="inkSrc0">
+        <inkml:traceFormat>
+          <inkml:channel name="X" type="integer" min="-2.14748E9" max="2.14748E9" units="cm"/>
+          <inkml:channel name="Y" type="integer" min="-2.14748E9" max="2.14748E9" units="cm"/>
+          <inkml:channel name="F" type="integer" max="32767" units="dev"/>
+          <inkml:channel name="OA" type="integer" max="360" units="deg"/>
+          <inkml:channel name="OE" type="integer" max="90" units="deg"/>
+        </inkml:traceFormat>
+        <inkml:channelProperties>
+          <inkml:channelProperty channel="X" name="resolution" value="1000" units="1/cm"/>
+          <inkml:channelProperty channel="Y" name="resolution" value="1000" units="1/cm"/>
+          <inkml:channelProperty channel="F" name="resolution" value="0" units="1/dev"/>
+          <inkml:channelProperty channel="OA" name="resolution" value="1000" units="1/deg"/>
+          <inkml:channelProperty channel="OE" name="resolution" value="1000" units="1/deg"/>
+        </inkml:channelProperties>
+      </inkml:inkSource>
+      <inkml:timestamp xml:id="ts0" timeString="2020-04-15T14:51:35.469"/>
+    </inkml:context>
+    <inkml:brush xml:id="br0">
+      <inkml:brushProperty name="width" value="0.05" units="cm"/>
+      <inkml:brushProperty name="height" value="0.05" units="cm"/>
+      <inkml:brushProperty name="color" value="#FFC114"/>
+    </inkml:brush>
+  </inkml:definitions>
+  <inkml:trace contextRef="#ctx0" brushRef="#br0">689 52 1409 0 0,'0'0'-110'0'0,"0"0"140"0"0,0 0 55 0 0,0 0 144 0 0,0 0 212 0 0,-3 0-148 0 0,-7 0-82 0 0,7 0 101 0 0,3 0-320 0 0,0 0 422 0 0,0 0 946 0 0,0 0-824 0 0,0 0-109 0 0,-22-12 2070 0 0,16 7-2373 0 0,-1 1 1 0 0,1 0-1 0 0,-1 0 0 0 0,0 0 0 0 0,0 1 0 0 0,0 0 0 0 0,0 0 0 0 0,-1 1 0 0 0,1 0 0 0 0,-1 0 0 0 0,1 1 0 0 0,-1 0 0 0 0,0 0 0 0 0,-5 1-124 0 0,-29 0 351 0 0,0 3 0 0 0,-21 4-351 0 0,54-5 51 0 0,0 0 0 0 0,0 0 1 0 0,0 1-1 0 0,1 1 0 0 0,-1-1 0 0 0,-4 4-51 0 0,-10 6 227 0 0,-12 10-227 0 0,20-13 65 0 0,-1 0-1 0 0,0 0 1 0 0,-1-2-1 0 0,-9 4-64 0 0,15-7 60 0 0,-1 0 0 0 0,1 1 0 0 0,0 0 0 0 0,1 1 0 0 0,-1 0 0 0 0,1 1 0 0 0,1 0 0 0 0,-7 7-60 0 0,12-11 22 0 0,0 1 0 0 0,1-1 0 0 0,-1 1 0 0 0,1 0 0 0 0,1 0 0 0 0,-1 0-1 0 0,-1 4-21 0 0,-13 38 73 0 0,14-37-66 0 0,-1 1 37 0 0,-1 3 30 0 0,0 0 0 0 0,1 1 0 0 0,1-1 0 0 0,0 1 0 0 0,1 0 0 0 0,0 11-74 0 0,2-3 43 0 0,-1-10 77 0 0,1 1 1 0 0,1 8-121 0 0,0-18 22 0 0,-1-1 0 0 0,1 1 0 0 0,0-1 0 0 0,0 1 0 0 0,0-1 0 0 0,0 1 0 0 0,1-1 0 0 0,-1 0-1 0 0,1 1 1 0 0,0-1 0 0 0,2 2-22 0 0,6 8 60 0 0,-3-3-36 0 0,0-1-1 0 0,2 0 1 0 0,3 3-24 0 0,14 11 155 0 0,11 6-155 0 0,-28-22 3 0 0,1-1 0 0 0,0 0 0 0 0,0 0 0 0 0,0-1 0 0 0,1-1 0 0 0,0 1-3 0 0,0-2 3 0 0,-1-1 0 0 0,1 0 0 0 0,5-1-3 0 0,6 2 74 0 0,8 0-72 0 0,-1-1 0 0 0,1-1-1 0 0,8-3-1 0 0,10 1 14 0 0,-39 1-22 0 0,-1-1 0 0 0,1 0 0 0 0,-1-1 1 0 0,1 0-1 0 0,-1-1 0 0 0,0 1 0 0 0,1-1 0 0 0,-1-1 1 0 0,-1 0-1 0 0,1 0 0 0 0,-1-1 0 0 0,1 1 0 0 0,-1-1 0 0 0,1-2 8 0 0,45-31 201 0 0,-42 30-206 0 0,-1 0-1 0 0,1-1 1 0 0,-1 0 0 0 0,-1-1 0 0 0,0 0 0 0 0,0 0 0 0 0,-1-1 0 0 0,0 0 0 0 0,0-3 5 0 0,2-7-33 0 0,-1 0-1 0 0,4-13 34 0 0,-9 23 4 0 0,-1 0 0 0 0,-1 0 0 0 0,0 0 0 0 0,0-1 1 0 0,-1 1-1 0 0,0-3-4 0 0,1-23-23 0 0,-1 29 25 0 0,-1 0 0 0 0,1 0 0 0 0,-1-1 0 0 0,0 1 0 0 0,-1 0 0 0 0,0 0 0 0 0,0 0 0 0 0,-1 0 0 0 0,0 0 0 0 0,0 0 1 0 0,-2-2-3 0 0,-1 0 35 0 0,0 0 0 0 0,-1 1 1 0 0,0 0-1 0 0,0 0 0 0 0,-4-3-35 0 0,5 7 16 0 0,1 1 0 0 0,-1 0-1 0 0,0 0 1 0 0,0 0 0 0 0,0 0-1 0 0,-1 1 1 0 0,1 0 0 0 0,-1 0-1 0 0,0 0 1 0 0,0 1-16 0 0,-10-3-12 0 0,-1 1-1 0 0,0 0 1 0 0,0 1 0 0 0,0 1 0 0 0,0 1-1 0 0,0 0 1 0 0,-5 2 12 0 0,-43-3-325 0 0,62 1-161 0 0,0 1 0 0 0,0-1 1 0 0,1 0-1 0 0,-1 1 0 0 0,0-1 0 0 0,1 0 0 0 0,-1 0 0 0 0,1-1 1 0 0,-1 1-1 0 0,1-1 0 0 0,0 1 0 0 0,-1-1 0 0 0,1 0 0 0 0,0 0 1 0 0,0 0-1 0 0,0 0 0 0 0,0 0 0 0 0,1 0 0 0 0,-2-2 486 0 0,-3-5-2374 0 0</inkml:trace>
+</inkml:ink>
+</file>
+
+<file path=word/ink/ink25.xml><?xml version="1.0" encoding="utf-8"?>
+<inkml:ink xmlns:inkml="http://www.w3.org/2003/InkML">
+  <inkml:definitions>
+    <inkml:context xml:id="ctx0">
+      <inkml:inkSource xml:id="inkSrc0">
+        <inkml:traceFormat>
+          <inkml:channel name="X" type="integer" min="-2.14748E9" max="2.14748E9" units="cm"/>
+          <inkml:channel name="Y" type="integer" min="-2.14748E9" max="2.14748E9" units="cm"/>
+          <inkml:channel name="F" type="integer" max="32767" units="dev"/>
+          <inkml:channel name="OA" type="integer" max="360" units="deg"/>
+          <inkml:channel name="OE" type="integer" max="90" units="deg"/>
+        </inkml:traceFormat>
+        <inkml:channelProperties>
+          <inkml:channelProperty channel="X" name="resolution" value="1000" units="1/cm"/>
+          <inkml:channelProperty channel="Y" name="resolution" value="1000" units="1/cm"/>
+          <inkml:channelProperty channel="F" name="resolution" value="0" units="1/dev"/>
+          <inkml:channelProperty channel="OA" name="resolution" value="1000" units="1/deg"/>
+          <inkml:channelProperty channel="OE" name="resolution" value="1000" units="1/deg"/>
+        </inkml:channelProperties>
+      </inkml:inkSource>
+      <inkml:timestamp xml:id="ts0" timeString="2020-04-15T15:42:23.552"/>
+    </inkml:context>
+    <inkml:brush xml:id="br0">
+      <inkml:brushProperty name="width" value="0.1" units="cm"/>
+      <inkml:brushProperty name="height" value="0.1" units="cm"/>
+      <inkml:brushProperty name="color" value="#66CC00"/>
+    </inkml:brush>
+  </inkml:definitions>
+  <inkml:trace contextRef="#ctx0" brushRef="#br0">1 2 992 0 0,'0'0'766'0'0,"0"0"-464"0"0,0 0-118 0 0,0 0 120 0 0,0 0 184 0 0,10 0-128 0 0,3-1-276 0 0,-3 1 8 0 0,1-1 0 0 0,-1 2 0 0 0,3-1-92 0 0,-13 0 3 0 0,0 0 0 0 0,1 1 0 0 0,-1-1 0 0 0,0 0 1 0 0,0 0-1 0 0,1 0 0 0 0,-1 0 0 0 0,0 0 0 0 0,1 0 0 0 0,-1 0 0 0 0,0 0 0 0 0,0 0 0 0 0,1 1 0 0 0,-1-1 0 0 0,0 0 0 0 0,0 0 0 0 0,1 0 0 0 0,-1 1 0 0 0,0-1 0 0 0,0 0 0 0 0,1 0 0 0 0,-1 0 0 0 0,0 1 0 0 0,0-1 0 0 0,0 0 0 0 0,0 1 0 0 0,0-1 0 0 0,1 0 0 0 0,-1 0 0 0 0,0 1 0 0 0,0-1 0 0 0,0 0 0 0 0,0 1 0 0 0,0-1 0 0 0,0 0-3 0 0,-3 15 215 0 0,-13 14 285 0 0,15-27-443 0 0,1-2-46 0 0,-5 8 343 0 0,1 0 1 0 0,0-1-1 0 0,-1 4-354 0 0,4-8 88 0 0,0-1 1 0 0,0 1-1 0 0,1 0 0 0 0,-1-1 0 0 0,1 1 0 0 0,-1 0 0 0 0,1-1 0 0 0,0 1 0 0 0,0 0 0 0 0,0 0 1 0 0,1-1-1 0 0,-1 1 0 0 0,1 0-88 0 0,-1-2 28 0 0,1 1 1 0 0,0-1-1 0 0,0 0 1 0 0,-1 1-1 0 0,1-1 1 0 0,0 0-1 0 0,0 0 0 0 0,0 0 1 0 0,0 0-1 0 0,0 0 1 0 0,1 0-1 0 0,-1 0 1 0 0,0 0-1 0 0,0 0 1 0 0,1-1-1 0 0,-1 1 1 0 0,0 0-1 0 0,1-1 0 0 0,-1 1 1 0 0,1-1-1 0 0,-1 0 1 0 0,1 1-1 0 0,-1-1 1 0 0,1 0-1 0 0,0 0-28 0 0,8 1 117 0 0,0 0-1 0 0,0 0 1 0 0,4-2-117 0 0,-6 1 41 0 0,-2 0-314 0 0,-1 0 1 0 0,0-1 0 0 0,0 0 0 0 0,1 0 0 0 0,-1 0 0 0 0,4-2 272 0 0,-3 1-966 0 0,4-2-1366 0 0</inkml:trace>
+</inkml:ink>
+</file>
+
+<file path=word/ink/ink26.xml><?xml version="1.0" encoding="utf-8"?>
+<inkml:ink xmlns:inkml="http://www.w3.org/2003/InkML">
+  <inkml:definitions>
+    <inkml:context xml:id="ctx0">
+      <inkml:inkSource xml:id="inkSrc0">
+        <inkml:traceFormat>
+          <inkml:channel name="X" type="integer" min="-2.14748E9" max="2.14748E9" units="cm"/>
+          <inkml:channel name="Y" type="integer" min="-2.14748E9" max="2.14748E9" units="cm"/>
+          <inkml:channel name="F" type="integer" max="32767" units="dev"/>
+          <inkml:channel name="OA" type="integer" max="360" units="deg"/>
+          <inkml:channel name="OE" type="integer" max="90" units="deg"/>
+        </inkml:traceFormat>
+        <inkml:channelProperties>
+          <inkml:channelProperty channel="X" name="resolution" value="1000" units="1/cm"/>
+          <inkml:channelProperty channel="Y" name="resolution" value="1000" units="1/cm"/>
+          <inkml:channelProperty channel="F" name="resolution" value="0" units="1/dev"/>
+          <inkml:channelProperty channel="OA" name="resolution" value="1000" units="1/deg"/>
+          <inkml:channelProperty channel="OE" name="resolution" value="1000" units="1/deg"/>
+        </inkml:channelProperties>
+      </inkml:inkSource>
+      <inkml:timestamp xml:id="ts0" timeString="2020-04-15T15:42:24.698"/>
+    </inkml:context>
+    <inkml:brush xml:id="br0">
+      <inkml:brushProperty name="width" value="0.1" units="cm"/>
+      <inkml:brushProperty name="height" value="0.1" units="cm"/>
+      <inkml:brushProperty name="color" value="#66CC00"/>
+    </inkml:brush>
+  </inkml:definitions>
+  <inkml:trace contextRef="#ctx0" brushRef="#br0">27 1 1425 0 0,'0'0'424'0'0,"0"0"213"0"0,0 0 14 0 0,0 0 8 0 0,0 0 40 0 0,-2 0-141 0 0,-9 1-78 0 0,8-1 94 0 0,3 0-182 0 0,0 0-53 0 0,8 0 330 0 0,9 0-185 0 0,-11-1-392 0 0,1 1-1 0 0,-1 0 1 0 0,0 0 0 0 0,0 0-1 0 0,4 2-91 0 0,-10-2-3 0 0,1 0-1 0 0,-1 0 0 0 0,0 1 0 0 0,0-1 1 0 0,1 0-1 0 0,-1 0 0 0 0,0 1 1 0 0,0-1-1 0 0,1 0 0 0 0,-1 1 1 0 0,0-1-1 0 0,0 0 0 0 0,0 0 0 0 0,0 1 1 0 0,0-1-1 0 0,1 0 0 0 0,-1 1 1 0 0,0-1-1 0 0,0 1 0 0 0,0-1 1 0 0,0 0-1 0 0,0 1 0 0 0,0-1 1 0 0,0 0-1 0 0,0 1 0 0 0,0-1 0 0 0,0 0 1 0 0,-1 1-1 0 0,1-1 0 0 0,0 0 1 0 0,0 1-1 0 0,0-1 0 0 0,0 0 1 0 0,0 1-1 0 0,-1-1 0 0 0,1 0 1 0 0,0 1-1 0 0,0-1 0 0 0,0 0 0 0 0,-1 0 1 0 0,1 1 3 0 0,-8 11-129 0 0,-16 9 188 0 0,21-19-25 0 0,0 1-1 0 0,-1-1 0 0 0,1 1 0 0 0,0 0 1 0 0,0 0-1 0 0,0 0 0 0 0,1 0 1 0 0,-1 1-1 0 0,1-1 0 0 0,-2 3-33 0 0,4-6-2 0 0,0 0-1 0 0,0 0 0 0 0,0 1 0 0 0,0-1 1 0 0,0 0-1 0 0,0 0 0 0 0,0 1 1 0 0,0-1-1 0 0,0 0 0 0 0,0 0 1 0 0,0 1-1 0 0,0-1 0 0 0,0 0 1 0 0,0 0-1 0 0,0 0 0 0 0,0 1 0 0 0,0-1 1 0 0,0 0-1 0 0,0 0 0 0 0,0 1 1 0 0,0-1-1 0 0,0 0 0 0 0,0 0 1 0 0,1 0-1 0 0,-1 1 0 0 0,0-1 0 0 0,0 0 1 0 0,0 0-1 0 0,0 0 0 0 0,0 1 1 0 0,1-1 2 0 0,8 3-22 0 0,15-2 89 0 0,-20-2-37 0 0,0 1-31 0 0,1 0-27 0 0,0 0 0 0 0,0 1 0 0 0,0-1 0 0 0,1 1 0 0 0,-1 0 0 0 0,0 0 28 0 0,-3-1-11 0 0,-1 1 0 0 0,0-1 1 0 0,0 1-1 0 0,0-1 0 0 0,0 1 0 0 0,0-1 0 0 0,0 1 0 0 0,0-1 1 0 0,-1 1-1 0 0,1 0 0 0 0,0 0 0 0 0,0-1 0 0 0,0 1 1 0 0,-1 0-1 0 0,1 0 0 0 0,0 0 0 0 0,-1 0 0 0 0,1 0 1 0 0,-1 0-1 0 0,1 0 0 0 0,-1 0 0 0 0,1 0 0 0 0,-1 0 1 0 0,0 0-1 0 0,0 0 0 0 0,1 1 0 0 0,-1-1 0 0 0,0 0 1 0 0,0 0-1 0 0,0 1 11 0 0,0 0-3 0 0,0 0 1 0 0,0-1 0 0 0,0 1-1 0 0,-1 0 1 0 0,1 0 0 0 0,-1 0-1 0 0,1 0 1 0 0,-1-1 0 0 0,1 1-1 0 0,-1 0 1 0 0,0 0 0 0 0,0-1-1 0 0,0 1 1 0 0,0 0 2 0 0,-2 2 96 0 0,0-1 1 0 0,-1 0 0 0 0,1 0-1 0 0,-1-1 1 0 0,1 1 0 0 0,-1 0-97 0 0,0-1 129 0 0,-1 1 0 0 0,1-1 0 0 0,0 0 0 0 0,-1 0 1 0 0,-2 1-130 0 0,6-3-47 0 0,0 1 0 0 0,0-1 0 0 0,0 0 0 0 0,0 1-1 0 0,0-1 1 0 0,0 0 0 0 0,0 0 0 0 0,0 0 0 0 0,0 0 0 0 0,0 0 0 0 0,-1 0 0 0 0,1 0 0 0 0,0 0 0 0 0,0 0 0 0 0,0 0 0 0 0,0-1 0 0 0,0 1 0 0 0,0 0 0 0 0,0-1 0 0 0,0 1 0 0 0,1-1 0 0 0,-1 1 0 0 0,0-1 0 0 0,0 1 0 0 0,0-1 0 0 0,0 1 0 0 0,0-1 0 0 0,1 0 0 0 0,-1 0 47 0 0,-11-21-3274 0 0,2 6 612 0 0</inkml:trace>
+</inkml:ink>
+</file>
+
+<file path=word/ink/ink27.xml><?xml version="1.0" encoding="utf-8"?>
+<inkml:ink xmlns:inkml="http://www.w3.org/2003/InkML">
+  <inkml:definitions>
+    <inkml:context xml:id="ctx0">
+      <inkml:inkSource xml:id="inkSrc0">
+        <inkml:traceFormat>
+          <inkml:channel name="X" type="integer" min="-2.14748E9" max="2.14748E9" units="cm"/>
+          <inkml:channel name="Y" type="integer" min="-2.14748E9" max="2.14748E9" units="cm"/>
+        </inkml:traceFormat>
+        <inkml:channelProperties>
+          <inkml:channelProperty channel="X" name="resolution" value="1000" units="1/cm"/>
+          <inkml:channelProperty channel="Y" name="resolution" value="1000" units="1/cm"/>
+        </inkml:channelProperties>
+      </inkml:inkSource>
+      <inkml:timestamp xml:id="ts0" timeString="2020-04-15T15:38:30.927"/>
+    </inkml:context>
+    <inkml:brush xml:id="br0">
+      <inkml:brushProperty name="width" value="0.05" units="cm"/>
+      <inkml:brushProperty name="height" value="0.05" units="cm"/>
+      <inkml:brushProperty name="color" value="#FFC114"/>
+      <inkml:brushProperty name="ignorePressure" value="1"/>
+    </inkml:brush>
+  </inkml:definitions>
+  <inkml:trace contextRef="#ctx0" brushRef="#br0">0 0,'0'0</inkml:trace>
+</inkml:ink>
+</file>
+
+<file path=word/ink/ink28.xml><?xml version="1.0" encoding="utf-8"?>
+<inkml:ink xmlns:inkml="http://www.w3.org/2003/InkML">
+  <inkml:definitions>
+    <inkml:context xml:id="ctx0">
+      <inkml:inkSource xml:id="inkSrc0">
+        <inkml:traceFormat>
+          <inkml:channel name="X" type="integer" min="-2.14748E9" max="2.14748E9" units="cm"/>
+          <inkml:channel name="Y" type="integer" min="-2.14748E9" max="2.14748E9" units="cm"/>
+        </inkml:traceFormat>
+        <inkml:channelProperties>
+          <inkml:channelProperty channel="X" name="resolution" value="1000" units="1/cm"/>
+          <inkml:channelProperty channel="Y" name="resolution" value="1000" units="1/cm"/>
+        </inkml:channelProperties>
+      </inkml:inkSource>
+      <inkml:timestamp xml:id="ts0" timeString="2020-04-15T15:38:42.129"/>
+    </inkml:context>
+    <inkml:brush xml:id="br0">
+      <inkml:brushProperty name="width" value="0.05" units="cm"/>
+      <inkml:brushProperty name="height" value="0.05" units="cm"/>
+      <inkml:brushProperty name="color" value="#FFC114"/>
+      <inkml:brushProperty name="ignorePressure" value="1"/>
+    </inkml:brush>
+  </inkml:definitions>
+  <inkml:trace contextRef="#ctx0" brushRef="#br0">1 0</inkml:trace>
+</inkml:ink>
+</file>
+
+<file path=word/ink/ink3.xml><?xml version="1.0" encoding="utf-8"?>
+<inkml:ink xmlns:inkml="http://www.w3.org/2003/InkML">
+  <inkml:definitions>
+    <inkml:context xml:id="ctx0">
+      <inkml:inkSource xml:id="inkSrc0">
+        <inkml:traceFormat>
+          <inkml:channel name="X" type="integer" min="-2.14748E9" max="2.14748E9" units="cm"/>
+          <inkml:channel name="Y" type="integer" min="-2.14748E9" max="2.14748E9" units="cm"/>
+          <inkml:channel name="F" type="integer" max="32767" units="dev"/>
+          <inkml:channel name="OA" type="integer" max="360" units="deg"/>
+          <inkml:channel name="OE" type="integer" max="90" units="deg"/>
+        </inkml:traceFormat>
+        <inkml:channelProperties>
+          <inkml:channelProperty channel="X" name="resolution" value="1000" units="1/cm"/>
+          <inkml:channelProperty channel="Y" name="resolution" value="1000" units="1/cm"/>
+          <inkml:channelProperty channel="F" name="resolution" value="0" units="1/dev"/>
+          <inkml:channelProperty channel="OA" name="resolution" value="1000" units="1/deg"/>
+          <inkml:channelProperty channel="OE" name="resolution" value="1000" units="1/deg"/>
+        </inkml:channelProperties>
+      </inkml:inkSource>
+      <inkml:timestamp xml:id="ts0" timeString="2020-04-15T15:43:07.384"/>
+    </inkml:context>
+    <inkml:brush xml:id="br0">
+      <inkml:brushProperty name="width" value="0.1" units="cm"/>
+      <inkml:brushProperty name="height" value="0.1" units="cm"/>
+      <inkml:brushProperty name="color" value="#66CC00"/>
+    </inkml:brush>
+  </inkml:definitions>
+  <inkml:trace contextRef="#ctx0" brushRef="#br0">222 299 4914 0 0,'0'0'219'0'0,"-10"-1"77"0"0,4 0-334 0 0,-45-6 1094 0 0,44 6-809 0 0,1 1 0 0 0,0 0-1 0 0,-1 1 1 0 0,1-1-1 0 0,0 1 1 0 0,-1 0-1 0 0,1 1 1 0 0,-4 1-247 0 0,2 0 278 0 0,0 1 1 0 0,0 1-1 0 0,0-1 0 0 0,0 1 1 0 0,1 0-1 0 0,0 1 1 0 0,-4 3-279 0 0,9-7 56 0 0,-1 0 1 0 0,1 1 0 0 0,0-1 0 0 0,-1 1 0 0 0,1-1 0 0 0,1 1 0 0 0,-1 0-1 0 0,0 0 1 0 0,1 0 0 0 0,-1 0 0 0 0,1 0 0 0 0,0 0 0 0 0,0 0 0 0 0,0 0-1 0 0,0 0 1 0 0,1 1 0 0 0,-1-1 0 0 0,1 0 0 0 0,0 0 0 0 0,0 1 0 0 0,0 1-57 0 0,1-3 2 0 0,-1-1 1 0 0,1 0 0 0 0,-1 0-1 0 0,1 0 1 0 0,-1 0 0 0 0,1 0-1 0 0,0-1 1 0 0,-1 1 0 0 0,1 0-1 0 0,0 0 1 0 0,0 0 0 0 0,0 0-1 0 0,-1-1 1 0 0,1 1 0 0 0,0 0-1 0 0,0-1 1 0 0,0 1 0 0 0,0-1 0 0 0,0 1-1 0 0,0-1 1 0 0,1 0 0 0 0,-1 1-1 0 0,0-1 1 0 0,0 0 0 0 0,1 0-3 0 0,31 4-113 0 0,-29-4 97 0 0,1 1-115 0 0,0-1-1 0 0,-1-1 0 0 0,1 1 0 0 0,0 0 0 0 0,0-1 1 0 0,0 0-1 0 0,-1 0 0 0 0,1-1 0 0 0,-1 1 1 0 0,1-1-1 0 0,-1 0 0 0 0,0 0 0 0 0,1-1 0 0 0,-1 1 1 0 0,0-1-1 0 0,0 0 0 0 0,-1 0 0 0 0,1 0 1 0 0,-1 0-1 0 0,1-1 0 0 0,-1 1 0 0 0,0-1 1 0 0,2-4 131 0 0,-2 3-245 0 0,-1 2 212 0 0,0 0 0 0 0,-1 0-1 0 0,1 0 1 0 0,0 0 0 0 0,-1-1-1 0 0,0 1 1 0 0,0-1 0 0 0,0 1-1 0 0,0-1 1 0 0,-1 1 0 0 0,1-2 33 0 0,-1 4 312 0 0,0 1 149 0 0,0 2-42 0 0,2 30 207 0 0,1 1 1 0 0,1-1-1 0 0,2 0 0 0 0,2 2-626 0 0,-7-31-6 0 0,0 0-1 0 0,-1-1 1 0 0,1 1 0 0 0,0 0-1 0 0,1-1 1 0 0,-1 1 0 0 0,0-1-1 0 0,1 1 1 0 0,-1-1-1 0 0,3 2 7 0 0,-3-3-132 0 0,0 0 0 0 0,0 0 1 0 0,1 0-1 0 0,-1 0 0 0 0,0 0 0 0 0,1 0 0 0 0,-1 0 0 0 0,1 0 0 0 0,-1-1 0 0 0,1 1 0 0 0,-1-1 0 0 0,1 1 0 0 0,0-1 0 0 0,-1 0 1 0 0,1 1-1 0 0,0-1 0 0 0,-1 0 0 0 0,2 0 132 0 0,3 0-551 0 0,-5 0 228 0 0,0 0 0 0 0,1 0 0 0 0,-1 0-1 0 0,1 0 1 0 0,-1 0 0 0 0,0 0 0 0 0,1 0 0 0 0,-1 0-1 0 0,0 0 1 0 0,1-1 0 0 0,-1 1 0 0 0,0-1-1 0 0,0 1 1 0 0,1-1 0 0 0,-1 1 0 0 0,0-1-1 0 0,1 0 324 0 0,2-2-2977 0 0</inkml:trace>
+  <inkml:trace contextRef="#ctx0" brushRef="#br0" timeOffset="331.159">26 491 7251 0 0,'0'0'-176'0'0,"0"0"-432"0"0,0 0 832 0 0,0 0 352 0 0,0 0-240 0 0,56-12-336 0 0,-35 10-352 0 0,-1 1 32 0 0,-2-5-704 0 0,4 1-961 0 0,-4-2-720 0 0</inkml:trace>
+  <inkml:trace contextRef="#ctx0" brushRef="#br0" timeOffset="670.966">378 165 6115 0 0,'0'0'272'0'0,"0"0"-96"0"0,0 0-48 0 0,0 0 528 0 0,0 0-127 0 0,0 0-433 0 0,11 30-224 0 0,-8-22-577 0 0,1 1-879 0 0,-1-3-1298 0 0</inkml:trace>
+  <inkml:trace contextRef="#ctx0" brushRef="#br0" timeOffset="1015.283">654 265 4066 0 0,'0'0'61'0'0,"0"0"134"0"0,0 0 899 0 0,1 12 509 0 0,26 202 2826 0 0,-26-209-4513 0 0,-1 0 169 0 0,1 1 0 0 0,0-1 0 0 0,1 0 0 0 0,0 3-85 0 0,-2-7-59 0 0,0-1 0 0 0,0 1 1 0 0,0-1-1 0 0,1 0 1 0 0,-1 1-1 0 0,0-1 1 0 0,0 0-1 0 0,0 1 1 0 0,0-1-1 0 0,1 1 0 0 0,-1-1 1 0 0,0 0-1 0 0,0 1 1 0 0,1-1-1 0 0,-1 0 1 0 0,0 0-1 0 0,1 1 1 0 0,-1-1-1 0 0,0 0 0 0 0,1 0 1 0 0,-1 1-1 0 0,0-1 1 0 0,1 0-1 0 0,-1 0 1 0 0,0 0-1 0 0,1 0 1 0 0,-1 0-1 0 0,1 1 1 0 0,-1-1-1 0 0,0 0 0 0 0,1 0 1 0 0,-1 0-1 0 0,1 0 1 0 0,-1 0-1 0 0,1 0 1 0 0,-1 0-1 0 0,0 0 1 0 0,1-1-1 0 0,-1 1 0 0 0,1 0 1 0 0,-1 0-1 0 0,0 0 1 0 0,1 0-1 0 0,-1 0 1 0 0,0-1-1 0 0,1 1 1 0 0,-1 0-1 0 0,0 0 0 0 0,1-1 1 0 0,-1 1-1 0 0,0 0 1 0 0,1-1-1 0 0,-1 1 1 0 0,0 0-1 0 0,0-1 1 0 0,1 1-1 0 0,-1 0 0 0 0,0-1 1 0 0,0 1-1 0 0,0 0 59 0 0,2-3-587 0 0,0-1 1 0 0,0 1-1 0 0,0 0 0 0 0,-1 0 0 0 0,1-1 0 0 0,0-2 587 0 0,2-11-3052 0 0</inkml:trace>
+  <inkml:trace contextRef="#ctx0" brushRef="#br0" timeOffset="1352.624">737 227 4450 0 0,'0'0'-592'0'0,"0"0"336"0"0,54-24 272 0 0,-34 15 96 0 0,0 5 96 0 0,0 0-208 0 0,-6-2-160 0 0,-1 6 112 0 0,-6-1-449 0 0,-2 1-783 0 0,-5 0-641 0 0</inkml:trace>
+  <inkml:trace contextRef="#ctx0" brushRef="#br0" timeOffset="1353.624">665 352 4450 0 0,'0'0'368'0'0,"0"0"-208"0"0,0 0 112 0 0,0 0 273 0 0,0 0-193 0 0,69 1-256 0 0,-50-2-352 0 0,5 1-144 0 0,-8-5-593 0 0,2 2-1136 0 0</inkml:trace>
+  <inkml:trace contextRef="#ctx0" brushRef="#br0" timeOffset="1683.763">1000 249 4834 0 0,'0'0'128'0'0,"0"0"368"0"0,0 0 577 0 0,0 0 128 0 0,0 0-641 0 0,0 0-368 0 0,16 52-64 0 0,-12-44-144 0 0,-2-4 32 0 0,3 1-144 0 0,-5-4-288 0 0,0-1-593 0 0,0 0-431 0 0,0 0-497 0 0</inkml:trace>
+  <inkml:trace contextRef="#ctx0" brushRef="#br0" timeOffset="2024.131">1155 1 5282 0 0,'0'0'225'0'0,"0"0"-33"0"0,0 0 848 0 0,0 65 417 0 0,2-35-465 0 0,-2-4-368 0 0,2 2-271 0 0,-2-6 31 0 0,0 0-240 0 0,1-2-80 0 0,-1-6-48 0 0,0 0-96 0 0,0-6-208 0 0,0 4-529 0 0,0-4-399 0 0,0 0-353 0 0,0-1-256 0 0,0-3-224 0 0</inkml:trace>
+  <inkml:trace contextRef="#ctx0" brushRef="#br0" timeOffset="2548.727">1432 154 4066 0 0,'0'0'152'0'0,"0"0"5"0"0,0 0 254 0 0,0 0 494 0 0,-9-3 79 0 0,-32-9-258 0 0,40 12-660 0 0,-1 0 0 0 0,1 0 1 0 0,-1 0-1 0 0,1 0 0 0 0,-1 0 0 0 0,1 0 1 0 0,-1 0-1 0 0,1 0 0 0 0,-1 1 1 0 0,1-1-1 0 0,-1 0 0 0 0,1 1 1 0 0,0-1-1 0 0,-1 1 0 0 0,1 0 0 0 0,0-1 1 0 0,-1 1-1 0 0,1 0 0 0 0,0 0 1 0 0,0 0-1 0 0,0 0 0 0 0,-1 0 0 0 0,1 0 1 0 0,0 0-1 0 0,0 0 0 0 0,1 0 1 0 0,-1 1-1 0 0,-1 0-66 0 0,-2 3 350 0 0,1-1-243 0 0,0-1 0 0 0,0 1 1 0 0,0-1-1 0 0,1 1 0 0 0,-1 0 0 0 0,1 0 0 0 0,0 0 0 0 0,0 0 1 0 0,1 1-1 0 0,-1-1 0 0 0,1 0 0 0 0,0 1 0 0 0,0-1 0 0 0,0 1 0 0 0,1-1 1 0 0,0 1-1 0 0,0 0 0 0 0,0-1-107 0 0,0-3 1 0 0,0 0 0 0 0,0 0 1 0 0,0 0-1 0 0,0-1 0 0 0,0 1 0 0 0,0 0 1 0 0,1 0-1 0 0,-1 0 0 0 0,0-1 0 0 0,1 1 1 0 0,-1 0-1 0 0,0 0 0 0 0,1-1 0 0 0,-1 1 1 0 0,1 0-1 0 0,-1-1 0 0 0,1 1 0 0 0,-1 0 1 0 0,1-1-1 0 0,0 1 0 0 0,-1-1 0 0 0,1 1 0 0 0,0-1 1 0 0,-1 1-2 0 0,2-1-40 0 0,0 1-1 0 0,0 0 1 0 0,0 0 0 0 0,0-1 0 0 0,0 1 0 0 0,0-1 0 0 0,0 0-1 0 0,0 1 1 0 0,0-1 0 0 0,1 0 40 0 0,0 0-113 0 0,1 0-1 0 0,-1 0 1 0 0,1-1 0 0 0,-1 1 0 0 0,0-1-1 0 0,1 0 1 0 0,-1 0 0 0 0,0 0-1 0 0,1 0 1 0 0,-1-1 0 0 0,0 1-1 0 0,1-2 114 0 0,7-6-376 0 0,-1 0-1 0 0,0 0 0 0 0,-1-2 0 0 0,4-4 377 0 0,-12 14 98 0 0,0-1 0 0 0,1 1 0 0 0,-1 0 0 0 0,0 0-1 0 0,1 0 1 0 0,-1 0 0 0 0,0 0 0 0 0,1 0 0 0 0,-1 0 0 0 0,1 0-1 0 0,0 1 1 0 0,-1-1 0 0 0,1 1 0 0 0,-1-1 0 0 0,1 1 0 0 0,0-1 0 0 0,0 1-1 0 0,-1 0 1 0 0,1 0 0 0 0,0 0 0 0 0,-1 0 0 0 0,1 0 0 0 0,0 0 0 0 0,0 1-1 0 0,-1-1 1 0 0,1 0 0 0 0,0 1 0 0 0,-1-1 0 0 0,2 2-98 0 0,0-1 56 0 0,-1 0 1 0 0,1 0-1 0 0,-1 0 0 0 0,1 1 1 0 0,-1-1-1 0 0,0 1 0 0 0,0-1 1 0 0,1 1-1 0 0,-1 0 1 0 0,0 0-1 0 0,-1 0 0 0 0,1 0 1 0 0,0 0-1 0 0,-1 1 0 0 0,1-1 1 0 0,-1 1-1 0 0,1-1 1 0 0,-1 1-57 0 0,0-2-73 0 0,-1 0 0 0 0,0 0 1 0 0,0 0-1 0 0,1 0 0 0 0,-1 0 1 0 0,0 0-1 0 0,0 0 0 0 0,0 0 0 0 0,0 0 1 0 0,0 0-1 0 0,0 0 0 0 0,0 0 1 0 0,0 0-1 0 0,-1 0 0 0 0,1 0 1 0 0,0 0 72 0 0,-1 0-294 0 0,1-1 0 0 0,-1 1 0 0 0,1 0 0 0 0,-1 0 0 0 0,0-1 0 0 0,1 1 0 0 0,-1-1 0 0 0,0 1 0 0 0,0 0 0 0 0,1-1 1 0 0,-1 0-1 0 0,0 1 0 0 0,0-1 0 0 0,0 1 0 0 0,1-1 0 0 0,-1 0 0 0 0,0 0 0 0 0,0 1 0 0 0,0-1 0 0 0,0 0 0 0 0,0 0 0 0 0,0 0 0 0 0,0 0 0 0 0,0 0 294 0 0,-10 0-3932 0 0</inkml:trace>
+  <inkml:trace contextRef="#ctx0" brushRef="#br0" timeOffset="2999.682">1000 85 5763 0 0,'0'0'928'0'0,"0"0"0"0"0,0 0 561 0 0,0 0 176 0 0,0 0-449 0 0,0 0-639 0 0,0-15-513 0 0,0 15-272 0 0,0 0-273 0 0,0 2-575 0 0,-2 5-929 0 0,-5 2-1793 0 0</inkml:trace>
+</inkml:ink>
+</file>
+
+<file path=word/ink/ink4.xml><?xml version="1.0" encoding="utf-8"?>
+<inkml:ink xmlns:inkml="http://www.w3.org/2003/InkML">
+  <inkml:definitions>
+    <inkml:context xml:id="ctx0">
+      <inkml:inkSource xml:id="inkSrc0">
+        <inkml:traceFormat>
+          <inkml:channel name="X" type="integer" min="-2.14748E9" max="2.14748E9" units="cm"/>
+          <inkml:channel name="Y" type="integer" min="-2.14748E9" max="2.14748E9" units="cm"/>
+          <inkml:channel name="F" type="integer" max="32767" units="dev"/>
+          <inkml:channel name="OA" type="integer" max="360" units="deg"/>
+          <inkml:channel name="OE" type="integer" max="90" units="deg"/>
+        </inkml:traceFormat>
+        <inkml:channelProperties>
+          <inkml:channelProperty channel="X" name="resolution" value="1000" units="1/cm"/>
+          <inkml:channelProperty channel="Y" name="resolution" value="1000" units="1/cm"/>
+          <inkml:channelProperty channel="F" name="resolution" value="0" units="1/dev"/>
+          <inkml:channelProperty channel="OA" name="resolution" value="1000" units="1/deg"/>
+          <inkml:channelProperty channel="OE" name="resolution" value="1000" units="1/deg"/>
+        </inkml:channelProperties>
+      </inkml:inkSource>
+      <inkml:timestamp xml:id="ts0" timeString="2020-04-15T15:43:17.372"/>
+    </inkml:context>
+    <inkml:brush xml:id="br0">
+      <inkml:brushProperty name="width" value="0.1" units="cm"/>
+      <inkml:brushProperty name="height" value="0.1" units="cm"/>
+      <inkml:brushProperty name="color" value="#66CC00"/>
+    </inkml:brush>
+  </inkml:definitions>
+  <inkml:trace contextRef="#ctx0" brushRef="#br0">28 252 3057 0 0,'0'0'-184'0'0,"0"0"246"0"0,0 0 386 0 0,0 0 75 0 0,-2 0-139 0 0,0 0 712 0 0,5-2-378 0 0,14-4-101 0 0,22-6-420 0 0,-24 7-475 0 0,0 2 1 0 0,1 0-1 0 0,-1 0 1 0 0,1 1 0 0 0,3 1 277 0 0,-19 0-2570 0 0,0 1 954 0 0</inkml:trace>
+  <inkml:trace contextRef="#ctx0" brushRef="#br0" timeOffset="493.126">1 222 2449 0 0,'0'0'142'0'0,"0"0"-54"0"0,0 0 141 0 0,0 0 329 0 0,1 8 50 0 0,3 11-415 0 0,2 16 443 0 0,0 0 0 0 0,-2 8-636 0 0,-4-38 34 0 0,0 66 310 0 0,0-60-246 0 0,-1-1-1 0 0,-1 1 1 0 0,0 0 0 0 0,0-1 0 0 0,-3 7-98 0 0,4-15 62 0 0,0 1 0 0 0,0 0 0 0 0,0-1 0 0 0,1 1 0 0 0,-1 0 0 0 0,1 0-1 0 0,0 0 1 0 0,-1 2-62 0 0,2-5 15 0 0,-1 1 0 0 0,0 0 0 0 0,0-1 0 0 0,0 1 0 0 0,0 0 0 0 0,1-1 0 0 0,-1 1 0 0 0,0-1 0 0 0,1 1 0 0 0,-1 0 0 0 0,0-1 0 0 0,1 1 0 0 0,-1-1 0 0 0,1 1-1 0 0,-1-1 1 0 0,1 1 0 0 0,-1-1 0 0 0,1 1 0 0 0,-1-1 0 0 0,1 0 0 0 0,-1 1 0 0 0,1-1 0 0 0,0 0 0 0 0,-1 0 0 0 0,1 1 0 0 0,-1-1 0 0 0,1 0 0 0 0,0 0 0 0 0,-1 0 0 0 0,1 0-1 0 0,0 0 1 0 0,-1 1 0 0 0,1-1 0 0 0,0-1 0 0 0,-1 1 0 0 0,1 0 0 0 0,0 0-15 0 0,9 0 16 0 0,-1 0-1 0 0,1-1 1 0 0,0 0-1 0 0,0-1 1 0 0,-1 0-1 0 0,7-2-15 0 0,15-10-3209 0 0,-20 9 680 0 0</inkml:trace>
+  <inkml:trace contextRef="#ctx0" brushRef="#br0" timeOffset="1013.243">330 362 3009 0 0,'0'0'-232'0'0,"6"-9"312"0"0,1-1-12 0 0,2-2 96 0 0,-1-1 1 0 0,0 0-1 0 0,0-1 1 0 0,0-3-165 0 0,-7 14 68 0 0,1-2 173 0 0,0 0 0 0 0,0 0 1 0 0,-1 0-1 0 0,1-1 0 0 0,-1 1 1 0 0,0 0-1 0 0,-1-1 0 0 0,1 0-241 0 0,1 1 254 0 0,-1 4 746 0 0,0 26-444 0 0,-2 1-1 0 0,0-1 0 0 0,-2 0 1 0 0,-1 1-1 0 0,-3 9-555 0 0,3-23 96 0 0,2 0 0 0 0,-1 1-1 0 0,2 1-95 0 0,-1 8-4451 0 0,-5-12 1041 0 0,2-5 2172 0 0</inkml:trace>
+  <inkml:trace contextRef="#ctx0" brushRef="#br0" timeOffset="1344.906">291 479 4082 0 0,'0'0'112'0'0,"0"0"0"0"0,0 0 144 0 0,0 0 544 0 0,0 0 17 0 0,0 0-545 0 0,58-10-128 0 0,-45 10-80 0 0,-3 0-16 0 0,1 0-16 0 0,-2 0-48 0 0,0 0-144 0 0,0 4-320 0 0,-2-4-337 0 0,2 0-383 0 0,2 0-769 0 0</inkml:trace>
+  <inkml:trace contextRef="#ctx0" brushRef="#br0" timeOffset="1676.342">615 380 4722 0 0,'0'0'272'0'0,"0"0"0"0"0,0 0 273 0 0,-5 61 511 0 0,1-41-304 0 0,3-1-511 0 0,-1-1-65 0 0,0-4-96 0 0,2-1-32 0 0,0-5-80 0 0,0 0-160 0 0,0-6-529 0 0,4 0-495 0 0,3-1-273 0 0,-4-1-864 0 0</inkml:trace>
+  <inkml:trace contextRef="#ctx0" brushRef="#br0" timeOffset="2067.41">765 204 3714 0 0,'0'0'421'0'0,"0"0"113"0"0,0 0 199 0 0,0 0 297 0 0,0 0-72 0 0,0 10-336 0 0,1-1-518 0 0,-1 9 282 0 0,0 0 0 0 0,0 0 0 0 0,-3 7-386 0 0,-7 48 882 0 0,6-41-3190 0 0,2-12-1709 0 0,2-20 954 0 0</inkml:trace>
+  <inkml:trace contextRef="#ctx0" brushRef="#br0" timeOffset="2496.943">880 150 4530 0 0,'0'0'1011'0'0,"0"0"-965"0"0,0 0-49 0 0,9-6 179 0 0,30-19 262 0 0,-37 24-417 0 0,1-1 1 0 0,-1 1 0 0 0,1 0 0 0 0,0 0 0 0 0,-1 0 0 0 0,1 0 0 0 0,0 0 0 0 0,0 1 0 0 0,0-1 0 0 0,-1 1 0 0 0,1 0 0 0 0,0-1 0 0 0,0 1 0 0 0,0 1 0 0 0,0-1 0 0 0,2 1-22 0 0,0-1 27 0 0,-4 0-24 0 0,0 1-1 0 0,0-1 1 0 0,-1 0-1 0 0,1 0 1 0 0,0 1-1 0 0,0-1 0 0 0,0 0 1 0 0,0 1-1 0 0,-1-1 1 0 0,1 1-1 0 0,0-1 1 0 0,0 1-1 0 0,-1-1 0 0 0,1 1 1 0 0,0-1-1 0 0,-1 1 1 0 0,1 0-1 0 0,-1-1 1 0 0,1 1-1 0 0,0 0 0 0 0,-1 0 1 0 0,1 0-3 0 0,-1 1 4 0 0,1 0 0 0 0,0-1-1 0 0,-1 1 1 0 0,1 0 0 0 0,-1 1 0 0 0,1-1 0 0 0,-1 0 0 0 0,0 0 0 0 0,0 0 0 0 0,0 0-4 0 0,0 3 27 0 0,-1 0 1 0 0,1 0 0 0 0,-1 0 0 0 0,0 0 0 0 0,-1 0 0 0 0,1-1-1 0 0,-1 1 1 0 0,0 0-28 0 0,-5 6 103 0 0,1 0-1 0 0,-2-1 1 0 0,0 0 0 0 0,0 0-1 0 0,-3 2-102 0 0,0 0 328 0 0,1 0 0 0 0,0 0 0 0 0,0 2-328 0 0,9-13 30 0 0,1-1 0 0 0,-1 1 0 0 0,1 0-1 0 0,-1 0 1 0 0,1 0 0 0 0,-1-1 0 0 0,1 1 0 0 0,-1 0 0 0 0,1 0 0 0 0,0 0 0 0 0,-1 0 0 0 0,1 0 0 0 0,0 0-1 0 0,0 0 1 0 0,0 0 0 0 0,0 0 0 0 0,0 0 0 0 0,0 0 0 0 0,0 0 0 0 0,0 0 0 0 0,0 0 0 0 0,0 0 0 0 0,1 0-1 0 0,-1 0 1 0 0,0 0 0 0 0,0 0 0 0 0,1 0 0 0 0,-1 0 0 0 0,1-1 0 0 0,-1 1 0 0 0,1 0 0 0 0,0 0 0 0 0,-1 0-1 0 0,1-1 1 0 0,0 1 0 0 0,-1 0 0 0 0,1-1 0 0 0,0 1 0 0 0,0 0 0 0 0,-1-1 0 0 0,1 1 0 0 0,0-1 0 0 0,0 1-1 0 0,0-1 1 0 0,0 0 0 0 0,1 1-30 0 0,5 1 45 0 0,0 0-1 0 0,0 0 0 0 0,0 0 1 0 0,1-1-1 0 0,5 0-44 0 0,-10-1-2 0 0,48 3-814 0 0,-16-3-3034 0 0,-28-1 1606 0 0</inkml:trace>
+</inkml:ink>
+</file>
+
+<file path=word/ink/ink5.xml><?xml version="1.0" encoding="utf-8"?>
+<inkml:ink xmlns:inkml="http://www.w3.org/2003/InkML">
+  <inkml:definitions>
+    <inkml:context xml:id="ctx0">
+      <inkml:inkSource xml:id="inkSrc0">
+        <inkml:traceFormat>
+          <inkml:channel name="X" type="integer" min="-2.14748E9" max="2.14748E9" units="cm"/>
+          <inkml:channel name="Y" type="integer" min="-2.14748E9" max="2.14748E9" units="cm"/>
+          <inkml:channel name="F" type="integer" max="32767" units="dev"/>
+          <inkml:channel name="OA" type="integer" max="360" units="deg"/>
+          <inkml:channel name="OE" type="integer" max="90" units="deg"/>
+        </inkml:traceFormat>
+        <inkml:channelProperties>
+          <inkml:channelProperty channel="X" name="resolution" value="1000" units="1/cm"/>
+          <inkml:channelProperty channel="Y" name="resolution" value="1000" units="1/cm"/>
+          <inkml:channelProperty channel="F" name="resolution" value="0" units="1/dev"/>
+          <inkml:channelProperty channel="OA" name="resolution" value="1000" units="1/deg"/>
+          <inkml:channelProperty channel="OE" name="resolution" value="1000" units="1/deg"/>
+        </inkml:channelProperties>
+      </inkml:inkSource>
+      <inkml:timestamp xml:id="ts0" timeString="2020-04-15T15:43:11.716"/>
+    </inkml:context>
+    <inkml:brush xml:id="br0">
+      <inkml:brushProperty name="width" value="0.1" units="cm"/>
+      <inkml:brushProperty name="height" value="0.1" units="cm"/>
+      <inkml:brushProperty name="color" value="#66CC00"/>
+    </inkml:brush>
+  </inkml:definitions>
+  <inkml:trace contextRef="#ctx0" brushRef="#br0">0 34 2193 0 0,'0'0'899'0'0,"0"0"-621"0"0,0 0-97 0 0,0 0 238 0 0,0 0 429 0 0,0 0-125 0 0,2 0-205 0 0,11 0-77 0 0,-1-2 1 0 0,1 0-1 0 0,11-3-441 0 0,20-4 594 0 0,-5 2-2103 0 0,-26 4 154 0 0,0 1 1 0 0,0 0-1 0 0,10 0 1355 0 0,-23 2-2228 0 0</inkml:trace>
+  <inkml:trace contextRef="#ctx0" brushRef="#br0" timeOffset="520.189">15 10 4610 0 0,'0'0'-523'0'0,"0"0"267"0"0,2 8 368 0 0,9 24 975 0 0,-2 0 0 0 0,-1 1-1 0 0,1 16-1086 0 0,-1 192 803 0 0,-8-241-814 0 0,0 1-1 0 0,0 0 1 0 0,1-1-1 0 0,-1 1 1 0 0,0 0-1 0 0,1-1 1 0 0,-1 1 0 0 0,0-1-1 0 0,1 1 1 0 0,-1-1-1 0 0,1 1 1 0 0,-1-1-1 0 0,1 1 1 0 0,0-1-1 0 0,-1 1 1 0 0,1-1-1 0 0,-1 0 1 0 0,1 1-1 0 0,0-1 1 0 0,-1 0-1 0 0,1 0 1 0 0,0 1-1 0 0,-1-1 1 0 0,1 0-1 0 0,0 0 1 0 0,-1 0-1 0 0,1 0 1 0 0,0 0-1 0 0,0 0 12 0 0,26 2-338 0 0,-21-2 433 0 0,9 2-28 0 0,0 1-1 0 0,10 3-66 0 0,-14-3-426 0 0,1-1 0 0 0,0 0 0 0 0,-1 0 0 0 0,10-1 426 0 0,-1-1-3426 0 0,-17 0 1009 0 0</inkml:trace>
+</inkml:ink>
+</file>
+
+<file path=word/ink/ink6.xml><?xml version="1.0" encoding="utf-8"?>
+<inkml:ink xmlns:inkml="http://www.w3.org/2003/InkML">
+  <inkml:definitions>
+    <inkml:context xml:id="ctx0">
+      <inkml:inkSource xml:id="inkSrc0">
+        <inkml:traceFormat>
+          <inkml:channel name="X" type="integer" min="-2.14748E9" max="2.14748E9" units="cm"/>
+          <inkml:channel name="Y" type="integer" min="-2.14748E9" max="2.14748E9" units="cm"/>
+          <inkml:channel name="F" type="integer" max="32767" units="dev"/>
+          <inkml:channel name="OA" type="integer" max="360" units="deg"/>
+          <inkml:channel name="OE" type="integer" max="90" units="deg"/>
+        </inkml:traceFormat>
+        <inkml:channelProperties>
+          <inkml:channelProperty channel="X" name="resolution" value="1000" units="1/cm"/>
+          <inkml:channelProperty channel="Y" name="resolution" value="1000" units="1/cm"/>
+          <inkml:channelProperty channel="F" name="resolution" value="0" units="1/dev"/>
+          <inkml:channelProperty channel="OA" name="resolution" value="1000" units="1/deg"/>
+          <inkml:channelProperty channel="OE" name="resolution" value="1000" units="1/deg"/>
+        </inkml:channelProperties>
+      </inkml:inkSource>
+      <inkml:timestamp xml:id="ts0" timeString="2020-04-15T15:43:04.756"/>
+    </inkml:context>
+    <inkml:brush xml:id="br0">
+      <inkml:brushProperty name="width" value="0.1" units="cm"/>
+      <inkml:brushProperty name="height" value="0.1" units="cm"/>
+      <inkml:brushProperty name="color" value="#66CC00"/>
+    </inkml:brush>
+  </inkml:definitions>
+  <inkml:trace contextRef="#ctx0" brushRef="#br0">0 144 3233 0 0,'0'0'505'0'0,"0"0"-62"0"0,0 0 784 0 0,0 0-11 0 0,0 0-263 0 0,4 6 205 0 0,-2 1-798 0 0,0 1-1 0 0,0 0 1 0 0,-1 0 0 0 0,0 0 0 0 0,-1 0 0 0 0,1 6-360 0 0,-1-2 268 0 0,0 25 66 0 0,0-26-358 0 0,0 0 1 0 0,0 1-1 0 0,1-1 1 0 0,1 0-1 0 0,0 0 1 0 0,1 2 23 0 0,2-6-271 0 0,-2-2-1096 0 0,-1-2-3697 0 0,-2-3 2764 0 0</inkml:trace>
+  <inkml:trace contextRef="#ctx0" brushRef="#br0" timeOffset="332.01">13 72 896 0 0,'0'0'3509'0'0,"1"-9"-2696"0"0,7-26-711 0 0,-7 34-69 0 0,-1-1-1 0 0,1 1 1 0 0,0-1 0 0 0,0 1 0 0 0,0-1-1 0 0,-1 1 1 0 0,1 0 0 0 0,1-1-1 0 0,-1 1 1 0 0,0 0 0 0 0,0 0 0 0 0,0 0-1 0 0,1 0 1 0 0,-1 0 0 0 0,0 0 0 0 0,1 0-1 0 0,-1 1 1 0 0,1-1 0 0 0,-1 0 0 0 0,1 1-1 0 0,-1-1 1 0 0,2 1-33 0 0,2-1 128 0 0,0 0 1 0 0,0 0-1 0 0,0 1 0 0 0,1-1 0 0 0,2 1-128 0 0,-4 1-1 0 0,0-1 2 0 0,1 0-1 0 0,-1 1 1 0 0,1-1-1 0 0,-1 1 0 0 0,1 0 1 0 0,-1 1-1 0 0,0-1 1 0 0,0 1-1 0 0,0 0 0 0 0,0 0 1 0 0,0 0-1 0 0,0 1 1 0 0,0-1-1 0 0,-1 1 0 0 0,1 0 1 0 0,-1 0-1 0 0,0 0 1 0 0,0 0-1 0 0,0 1 0 0 0,0-1 1 0 0,0 1-1 0 0,-1 0 1 0 0,0 0-1 0 0,1 0 0 0 0,-2 0 1 0 0,1 0-1 0 0,0 0 1 0 0,-1 0-1 0 0,0 1 1 0 0,0-1-1 0 0,0 1 0 0 0,0-1 1 0 0,-1 4-1 0 0,0-5 4 0 0,0-1 1 0 0,0 0 0 0 0,-1 0 0 0 0,0 1-1 0 0,1-1 1 0 0,-1 0 0 0 0,0 0 0 0 0,0 0-1 0 0,0 0 1 0 0,0 0 0 0 0,0 0-1 0 0,0 0 1 0 0,-1 0 0 0 0,1 0 0 0 0,-1-1-1 0 0,1 1 1 0 0,-1-1 0 0 0,0 1 0 0 0,-1 0-5 0 0,0 0-43 0 0,1 0 1 0 0,-1 0 0 0 0,0 0 0 0 0,0-1-1 0 0,0 1 1 0 0,0-1 0 0 0,-1 0 0 0 0,1 0 0 0 0,0 0-1 0 0,0 0 1 0 0,-1-1 0 0 0,1 1 0 0 0,-3-1 42 0 0,6 0-47 0 0,0 0 0 0 0,0 0 0 0 0,0 0 0 0 0,-1 0 0 0 0,1 0 1 0 0,0 0-1 0 0,0 0 0 0 0,0 0 0 0 0,0 0 0 0 0,0 0 0 0 0,0 0 0 0 0,0 0 0 0 0,0 0 0 0 0,0 0 1 0 0,0 0-1 0 0,-1-1 0 0 0,1 1 0 0 0,0 0 0 0 0,0 0 0 0 0,0 0 0 0 0,0 0 0 0 0,0 0 0 0 0,0 0 1 0 0,0 0-1 0 0,0 0 0 0 0,0 0 0 0 0,0 0 0 0 0,0 0 0 0 0,0-1 0 0 0,0 1 0 0 0,0 0 1 0 0,0 0-1 0 0,0 0 0 0 0,0 0 0 0 0,0 0 0 0 0,0 0 0 0 0,0 0 0 0 0,0 0 0 0 0,0 0 0 0 0,0-1 1 0 0,0 1-1 0 0,0 0 0 0 0,0 0 0 0 0,0 0 0 0 0,0 0 0 0 0,0 0 0 0 0,0 0 0 0 0,0 0 47 0 0,0-1-172 0 0,0-6-2119 0 0</inkml:trace>
+  <inkml:trace contextRef="#ctx0" brushRef="#br0" timeOffset="1076.374">34 73 6915 0 0,'0'0'432'0'0,"0"0"-127"0"0,0 0-225 0 0,0 0 272 0 0,71-36 96 0 0,-41 28-304 0 0,1 2-144 0 0,-8-2 48 0 0,4 3-112 0 0,-7 0-288 0 0,0 5-304 0 0,-6-2-353 0 0,-6 0-448 0 0,-1 2-528 0 0,-7 0-1216 0 0</inkml:trace>
+  <inkml:trace contextRef="#ctx0" brushRef="#br0" timeOffset="1416.529">87 28 4802 0 0,'0'0'243'0'0,"-4"10"-104"0"0,-2 3 261 0 0,1 1 1 0 0,0 1-1 0 0,1-1 1 0 0,0 1 0 0 0,1 0-1 0 0,1 0 1 0 0,-1 6-401 0 0,3-10 228 0 0,0-4-47 0 0,0 1 0 0 0,0 0 0 0 0,1 0 0 0 0,0 0 0 0 0,0-1 0 0 0,2 5-181 0 0,-2-9 28 0 0,0-1 1 0 0,0 1 0 0 0,0-1-1 0 0,1 0 1 0 0,-1 1-1 0 0,1-1 1 0 0,0 0 0 0 0,-1 0-1 0 0,1 0 1 0 0,0 0 0 0 0,0 0-1 0 0,0-1 1 0 0,0 1 0 0 0,0-1-1 0 0,1 1 1 0 0,-1-1 0 0 0,0 0-1 0 0,1 1 1 0 0,-1-1 0 0 0,1-1-1 0 0,0 1-28 0 0,8 2-40 0 0,1 0-1 0 0,-1-2 1 0 0,0 1 0 0 0,1-2-1 0 0,-1 1 1 0 0,1-2 0 0 0,-1 1-1 0 0,7-2 41 0 0,-13 1-251 0 0,0-1 0 0 0,0 1 0 0 0,0-1 0 0 0,0 0 0 0 0,2-1 251 0 0,-6 3-261 0 0,1-1 0 0 0,-1 1-1 0 0,0-1 1 0 0,1 0 0 0 0,-1 0 0 0 0,0 0-1 0 0,1 0 1 0 0,-1 0 0 0 0,0 0 0 0 0,0 0-1 0 0,0 0 1 0 0,0 0 0 0 0,0 0 0 0 0,0-1 0 0 0,0 1-1 0 0,0 0 1 0 0,-1-1 0 0 0,1 1 0 0 0,0-1 261 0 0,-1-4-2562 0 0</inkml:trace>
+  <inkml:trace contextRef="#ctx0" brushRef="#br0" timeOffset="1745.172">0 197 6819 0 0,'0'0'224'0'0,"0"0"-656"0"0,0 0 128 0 0,0 0 416 0 0,78-30-64 0 0,-48 25-448 0 0,1 0-1057 0 0,-2-2-384 0 0</inkml:trace>
+  <inkml:trace contextRef="#ctx0" brushRef="#br0" timeOffset="2086.111">399 84 2609 0 0,'0'0'843'0'0,"0"0"-523"0"0,0 8-21 0 0,0 26 285 0 0,0-32-505 0 0,0 0 0 0 0,0 0 0 0 0,0 0 0 0 0,0 0 0 0 0,1-1-1 0 0,-1 1 1 0 0,1 0 0 0 0,-1 0 0 0 0,1 0 0 0 0,-1-1-1 0 0,1 1 1 0 0,0 0 0 0 0,0 0-79 0 0,0-1 11 0 0,-1-1 0 0 0,1 1 0 0 0,-1-1 0 0 0,1 1 0 0 0,-1-1 0 0 0,1 0 0 0 0,-1 1 0 0 0,1-1 0 0 0,-1 0 0 0 0,1 1 0 0 0,0-1 0 0 0,-1 0 0 0 0,1 1 0 0 0,-1-1 0 0 0,1 0 0 0 0,0 0 0 0 0,-1 0 0 0 0,1 0 0 0 0,0 0 0 0 0,-1 0-1 0 0,1 0 1 0 0,0 0 0 0 0,0 0-11 0 0,1 0-4 0 0,1-1-1 0 0,-1 0 0 0 0,1 0 1 0 0,-1 0-1 0 0,1 0 1 0 0,-1 0-1 0 0,0-1 0 0 0,0 1 1 0 0,1-1-1 0 0,-1 1 0 0 0,0-1 1 0 0,0 0-1 0 0,0 0 5 0 0,64-73-45 0 0,-66 74 84 0 0,1 1 0 0 0,0-1 0 0 0,-1 0 0 0 0,1 1 0 0 0,0-1 0 0 0,-1 0 0 0 0,1 1 0 0 0,0-1 0 0 0,0 1 1 0 0,0-1-1 0 0,0 1 0 0 0,-1 0 0 0 0,1-1 0 0 0,0 1 0 0 0,0 0 0 0 0,0 0 0 0 0,0-1 0 0 0,0 1 0 0 0,0 0 0 0 0,0 0 1 0 0,0 0-1 0 0,0 0 0 0 0,1 0-39 0 0,-1 1 50 0 0,0-1-1 0 0,0 1 1 0 0,0 0 0 0 0,0-1 0 0 0,0 1 0 0 0,0 0 0 0 0,0-1-1 0 0,0 1 1 0 0,-1 0 0 0 0,1 0 0 0 0,0 0 0 0 0,0 0-1 0 0,-1 0 1 0 0,1 0 0 0 0,-1 0 0 0 0,1 1-50 0 0,2 4 113 0 0,-1 0 0 0 0,1 0 0 0 0,-2 0 0 0 0,1 0 0 0 0,-1 1 0 0 0,1 1-113 0 0,-2-7-15 0 0,5 25 157 0 0,-5-25-332 0 0,1 0 1 0 0,-1 0-1 0 0,1 1 0 0 0,-1-1 0 0 0,1 0 0 0 0,-1 0 1 0 0,1 0-1 0 0,0 0 0 0 0,0 0 0 0 0,-1 0 0 0 0,1 0 0 0 0,0 0 1 0 0,0 0-1 0 0,0 0 0 0 0,0 0 0 0 0,0-1 0 0 0,0 1 1 0 0,0 0 189 0 0,5 0-3327 0 0</inkml:trace>
+</inkml:ink>
+</file>
+
+<file path=word/ink/ink7.xml><?xml version="1.0" encoding="utf-8"?>
+<inkml:ink xmlns:inkml="http://www.w3.org/2003/InkML">
+  <inkml:definitions>
+    <inkml:context xml:id="ctx0">
+      <inkml:inkSource xml:id="inkSrc0">
+        <inkml:traceFormat>
+          <inkml:channel name="X" type="integer" min="-2.14748E9" max="2.14748E9" units="cm"/>
+          <inkml:channel name="Y" type="integer" min="-2.14748E9" max="2.14748E9" units="cm"/>
+          <inkml:channel name="F" type="integer" max="32767" units="dev"/>
+          <inkml:channel name="OA" type="integer" max="360" units="deg"/>
+          <inkml:channel name="OE" type="integer" max="90" units="deg"/>
+        </inkml:traceFormat>
+        <inkml:channelProperties>
+          <inkml:channelProperty channel="X" name="resolution" value="1000" units="1/cm"/>
+          <inkml:channelProperty channel="Y" name="resolution" value="1000" units="1/cm"/>
+          <inkml:channelProperty channel="F" name="resolution" value="0" units="1/dev"/>
+          <inkml:channelProperty channel="OA" name="resolution" value="1000" units="1/deg"/>
+          <inkml:channelProperty channel="OE" name="resolution" value="1000" units="1/deg"/>
+        </inkml:channelProperties>
+      </inkml:inkSource>
+      <inkml:timestamp xml:id="ts0" timeString="2020-04-15T15:42:58.188"/>
+    </inkml:context>
+    <inkml:brush xml:id="br0">
+      <inkml:brushProperty name="width" value="0.1" units="cm"/>
+      <inkml:brushProperty name="height" value="0.1" units="cm"/>
+      <inkml:brushProperty name="color" value="#66CC00"/>
+    </inkml:brush>
+  </inkml:definitions>
+  <inkml:trace contextRef="#ctx0" brushRef="#br0">1456 695 2273 0 0,'0'0'208'0'0,"0"0"107"0"0,0 0 787 0 0,0 0-267 0 0,0 0-224 0 0,2-2-62 0 0,-2 2-653 0 0,9-11 1342 0 0,-9 11-1209 0 0,0-1 1 0 0,0 1-1 0 0,0 0 0 0 0,1 0 0 0 0,-1-1 0 0 0,0 1 0 0 0,0 0 0 0 0,0-1 1 0 0,0 1-1 0 0,0 0 0 0 0,0 0 0 0 0,0-1 0 0 0,0 1 0 0 0,0 0 0 0 0,0-1 1 0 0,0 1-1 0 0,0 0 0 0 0,0-1 0 0 0,0 1 0 0 0,0 0 0 0 0,0 0 0 0 0,0-1 1 0 0,0 1-1 0 0,0 0 0 0 0,-1-1 0 0 0,1 1 0 0 0,0 0 0 0 0,0 0 0 0 0,0-1 1 0 0,0 1-1 0 0,-1 0 0 0 0,1 0 0 0 0,0-1 0 0 0,0 1 0 0 0,0 0 0 0 0,-1 0 0 0 0,1 0 1 0 0,0 0-1 0 0,0-1 0 0 0,-1 1 0 0 0,1 0 0 0 0,0 0 0 0 0,-1 0 0 0 0,1 0 1 0 0,0 0-1 0 0,0 0 0 0 0,-1 0 0 0 0,1 0 0 0 0,0 0 0 0 0,-1 0 0 0 0,1 0 1 0 0,-1 0-30 0 0,-37-5 322 0 0,-1 2 0 0 0,0 2 1 0 0,-12 3-323 0 0,37-2 57 0 0,3 1-47 0 0,-1 0 0 0 0,1 1 0 0 0,0 0 0 0 0,0 0 0 0 0,0 1-1 0 0,0 1 1 0 0,1 0 0 0 0,0 1 0 0 0,-6 2-10 0 0,-16 12 17 0 0,0 1 0 0 0,-6 7-17 0 0,-26 16 32 0 0,32-21-16 0 0,20-13 3 0 0,-1-1-1 0 0,0 0 1 0 0,-3 0-19 0 0,4-1-16 0 0,-2 1-182 0 0,5-6-3310 0 0,9-8 1088 0 0,2 3 817 0 0</inkml:trace>
+  <inkml:trace contextRef="#ctx0" brushRef="#br0" timeOffset="412.269">763 760 1809 0 0,'0'0'168'0'0,"0"0"61"0"0,0 0 121 0 0,0 0 5 0 0,0 0-43 0 0,4 4-117 0 0,-2-1-165 0 0,7 12 45 0 0,-9-14-70 0 0,1-1 1 0 0,-1 1-1 0 0,0 0 0 0 0,0 0 0 0 0,0 0 0 0 0,0-1 0 0 0,1 1 1 0 0,-1 0-1 0 0,0 0 0 0 0,0-1 0 0 0,-1 1 0 0 0,1 0 0 0 0,0 0 1 0 0,0 0-1 0 0,0-1 0 0 0,0 1 0 0 0,-1 0 0 0 0,1 0 0 0 0,0-1 1 0 0,-1 1-1 0 0,1 0 0 0 0,-1-1 0 0 0,1 1 0 0 0,0 0 0 0 0,-1-1-5 0 0,-14 15 246 0 0,0 0 0 0 0,-14 9-246 0 0,-2 2 407 0 0,29-25-350 0 0,1 1 0 0 0,-1 0-1 0 0,1-1 1 0 0,-1 1-1 0 0,1 0 1 0 0,0 0 0 0 0,-1 0-1 0 0,1 0 1 0 0,0 0-1 0 0,0 1-56 0 0,1-2 7 0 0,0 0 0 0 0,-1-1 0 0 0,1 1 0 0 0,0-1 0 0 0,0 1-1 0 0,0-1 1 0 0,0 1 0 0 0,0-1 0 0 0,0 1 0 0 0,0 0-1 0 0,0-1 1 0 0,1 1 0 0 0,-1-1 0 0 0,0 1 0 0 0,0-1-1 0 0,0 1 1 0 0,0-1 0 0 0,1 1 0 0 0,-1-1 0 0 0,0 1 0 0 0,1-1-1 0 0,-1 1 1 0 0,0-1 0 0 0,1 0 0 0 0,-1 1 0 0 0,1-1-1 0 0,-1 0 1 0 0,0 1 0 0 0,1-1 0 0 0,-1 0 0 0 0,1 1 0 0 0,-1-1-1 0 0,1 0 1 0 0,-1 0 0 0 0,1 1 0 0 0,-1-1 0 0 0,1 0-1 0 0,-1 0 1 0 0,1 0 0 0 0,0 0 0 0 0,-1 0 0 0 0,1 0-1 0 0,-1 0-6 0 0,14 3-740 0 0,-1-1-1 0 0,1 0 0 0 0,8-1 741 0 0,-14-1-1427 0 0</inkml:trace>
+  <inkml:trace contextRef="#ctx0" brushRef="#br0" timeOffset="1015.372">0 314 3249 0 0,'0'0'70'0'0,"0"0"15"0"0,0 0 323 0 0,0 0 438 0 0,0 0-16 0 0,1 3-222 0 0,2 21 122 0 0,-2 1 0 0 0,0 1-730 0 0,3 42 338 0 0,-3-52-468 0 0,-1-13-2 0 0,0 1-1 0 0,0-1 1 0 0,0 0-1 0 0,1 0 1 0 0,-1 0-1 0 0,1 0 1 0 0,0 0-1 0 0,1 2 133 0 0,-1 1-695 0 0,-1-6 554 0 0,0 0 0 0 0,0 1 1 0 0,0-1-1 0 0,0 0 1 0 0,1 1-1 0 0,-1-1 0 0 0,0 0 1 0 0,0 1-1 0 0,0-1 1 0 0,0 0-1 0 0,0 1 0 0 0,0-1 1 0 0,1 0-1 0 0,-1 1 1 0 0,0-1-1 0 0,0 0 0 0 0,1 1 1 0 0,-1-1-1 0 0,0 0 1 0 0,0 0-1 0 0,1 1 0 0 0,-1-1 1 0 0,0 0-1 0 0,1 0 1 0 0,-1 0-1 0 0,0 0 141 0 0,3 1-2353 0 0</inkml:trace>
+  <inkml:trace contextRef="#ctx0" brushRef="#br0" timeOffset="1347.884">20 233 1345 0 0,'0'0'-150'0'0,"11"0"204"0"0,5-2 15 0 0,-5 1 4 0 0,1 0-1 0 0,0 1 1 0 0,-1 0 0 0 0,9 1-73 0 0,-7 1 16 0 0,1 0 0 0 0,-1 1 0 0 0,0 1 0 0 0,0 0 0 0 0,0 0 0 0 0,6 4-16 0 0,-18-7-6 0 0,1 0 1 0 0,-1-1 0 0 0,1 1-1 0 0,-1 0 1 0 0,0 0-1 0 0,1 0 1 0 0,-1 0 0 0 0,0 0-1 0 0,0 0 1 0 0,0 0 0 0 0,0 1-1 0 0,0-1 1 0 0,0 0-1 0 0,0 1 6 0 0,0-1 14 0 0,-1 0 0 0 0,0 0 0 0 0,0 0 0 0 0,1 0 0 0 0,-1 0 0 0 0,0 0 0 0 0,0 0 0 0 0,0 0 0 0 0,0 0 0 0 0,0-1 0 0 0,0 1 0 0 0,0 0 0 0 0,0 0 0 0 0,-1 0 0 0 0,1 0 0 0 0,0 0 0 0 0,-1 0 0 0 0,1 0-14 0 0,-2 2 74 0 0,1-1 1 0 0,-1 1 0 0 0,0-1 0 0 0,0 1-1 0 0,0-1 1 0 0,0 0 0 0 0,0 1-1 0 0,-1-1 1 0 0,1 0 0 0 0,-1-1 0 0 0,1 1-1 0 0,-3 1-74 0 0,-12 5 914 0 0,0 0 1 0 0,-15 4-915 0 0,-15 7 1071 0 0,45-19-1172 0 0,1 0 0 0 0,0 1 0 0 0,-1 0-1 0 0,1-1 1 0 0,0 1 0 0 0,-1 0 0 0 0,1 0-1 0 0,0-1 1 0 0,0 1 0 0 0,0 0 0 0 0,0 0 0 0 0,0 0-1 0 0,0 1 1 0 0,0-1 0 0 0,0 0 0 0 0,0 0-1 0 0,0 0 1 0 0,1 1 0 0 0,-1-1 0 0 0,0 0 0 0 0,1 1-1 0 0,-1-1 1 0 0,1 1 0 0 0,0-1 0 0 0,-1 1-1 0 0,1-1 1 0 0,0 1 0 0 0,0-1 0 0 0,0 0 0 0 0,0 1-1 0 0,0-1 1 0 0,0 1 0 0 0,0-1 0 0 0,1 2 101 0 0,2 3-2028 0 0</inkml:trace>
+  <inkml:trace contextRef="#ctx0" brushRef="#br0" timeOffset="1762.588">178 407 2465 0 0,'0'0'150'0'0,"0"0"172"0"0,-1 11 385 0 0,0-1-502 0 0,0 2 31 0 0,0-1 0 0 0,0 1 0 0 0,2-1-1 0 0,-1 1 1 0 0,2-1 0 0 0,0 4-236 0 0,-1-12 12 0 0,0-1 1 0 0,0 1 0 0 0,0-1-1 0 0,0 0 1 0 0,1 1-1 0 0,-1-1 1 0 0,1 0 0 0 0,0 0-1 0 0,-1 0 1 0 0,1 0 0 0 0,0 0-1 0 0,0-1 1 0 0,0 1-1 0 0,0 0 1 0 0,1-1 0 0 0,-1 0-1 0 0,0 1 1 0 0,1-1 0 0 0,-1 0-1 0 0,1 0 1 0 0,-1-1-1 0 0,1 1 1 0 0,-1 0 0 0 0,1-1-1 0 0,0 1 1 0 0,-1-1-1 0 0,1 0 1 0 0,-1 0 0 0 0,3 0-13 0 0,-2 0-7 0 0,0 0 0 0 0,0 0 0 0 0,0 0 0 0 0,0-1 0 0 0,0 1 0 0 0,0-1 0 0 0,1 0 0 0 0,-1 0 0 0 0,-1 0-1 0 0,1 0 1 0 0,0 0 0 0 0,0-1 0 0 0,0 1 0 0 0,-1-1 0 0 0,1 0 0 0 0,0 0 0 0 0,-1 0 0 0 0,0 0 0 0 0,1 0 0 0 0,-1-1 0 0 0,0 1 0 0 0,0 0 0 0 0,-1-1 0 0 0,2-1 7 0 0,-2 2 32 0 0,0 1 1 0 0,-1-1-1 0 0,1 0 0 0 0,0 0 1 0 0,-1 0-1 0 0,1 1 0 0 0,-1-1 0 0 0,0 0 1 0 0,0 0-1 0 0,1 0 0 0 0,-1 0 0 0 0,0 0 1 0 0,-1 1-1 0 0,1-1 0 0 0,0 0 0 0 0,0 0 1 0 0,-1 0-1 0 0,1 0 0 0 0,-1 1 1 0 0,0-1-33 0 0,0 0 47 0 0,0 0 0 0 0,-1 0 1 0 0,1 0-1 0 0,-1 1 1 0 0,1-1-1 0 0,-1 0 1 0 0,0 1-1 0 0,1 0 1 0 0,-1-1-1 0 0,0 1 1 0 0,0 0-1 0 0,0 0 0 0 0,0 0 1 0 0,-2-1-48 0 0,-4-1 76 0 0,0 1 0 0 0,-1 0 0 0 0,0 0-1 0 0,0 1 1 0 0,1 0 0 0 0,-1 0 0 0 0,-5 1-76 0 0,-16 0-248 0 0,29 0 82 0 0,1 0 81 0 0,0 0 0 0 0,0 0 0 0 0,0 0 0 0 0,0 1-1 0 0,0-1 1 0 0,0 0 0 0 0,0 0 0 0 0,0 0-1 0 0,0 1 1 0 0,1-1 0 0 0,-1 0 0 0 0,0 0-1 0 0,0 0 1 0 0,0 0 0 0 0,0 0 0 0 0,1 0-1 0 0,-1 1 1 0 0,0-1 0 0 0,0 0 0 0 0,0 0-1 0 0,0 0 1 0 0,1 0 0 0 0,-1 0 0 0 0,0 0-1 0 0,0 0 1 0 0,0 0 0 0 0,1 0 0 0 0,-1 0-1 0 0,0 0 1 0 0,0 0 0 0 0,1 0 0 0 0,-1 0 85 0 0,1 0-399 0 0,11 2-1762 0 0</inkml:trace>
+  <inkml:trace contextRef="#ctx0" brushRef="#br0" timeOffset="2244.248">433 341 3314 0 0,'0'0'128'0'0,"0"0"-62"0"0,0 0 46 0 0,0 0 192 0 0,1 10-34 0 0,0 2-219 0 0,-1-8-39 0 0,0 0 1 0 0,1 0 0 0 0,-1 0-1 0 0,1 1 1 0 0,0-1 0 0 0,0 0-1 0 0,1 0 1 0 0,-1 0 0 0 0,1-1-1 0 0,0 1 1 0 0,0 0 0 0 0,2 3-13 0 0,0-1 0 0 0,-1 0 1 0 0,0 0 0 0 0,0 0-1 0 0,-1 0 1 0 0,1 0 0 0 0,0 5-1 0 0,-3-9 27 0 0,1 0 1 0 0,-1 0 0 0 0,0-1 0 0 0,1 1-1 0 0,-1 0 1 0 0,0 0 0 0 0,0 0-1 0 0,0 0 1 0 0,0 0 0 0 0,-1 0 0 0 0,1 0-1 0 0,-1 0 1 0 0,1 0 0 0 0,-1 0 0 0 0,1-1-1 0 0,-1 1 1 0 0,0 0 0 0 0,0 0 0 0 0,0-1-1 0 0,0 1 1 0 0,0 0 0 0 0,0-1 0 0 0,-1 1-1 0 0,0 0-27 0 0,-2 1 242 0 0,1 0 0 0 0,-1 0 0 0 0,0-1 0 0 0,0 1-1 0 0,0-1 1 0 0,-1 0 0 0 0,1 0 0 0 0,0 0 0 0 0,-1-1 0 0 0,0 0-1 0 0,1 0 1 0 0,-1 0 0 0 0,0 0 0 0 0,-4 0-242 0 0,9-2-3 0 0,-1 1 0 0 0,1 0 1 0 0,0-1-1 0 0,0 1 0 0 0,-1-1 1 0 0,1 1-1 0 0,0-1 0 0 0,0 1 1 0 0,0 0-1 0 0,-1-1 0 0 0,1 1 0 0 0,0-1 1 0 0,0 1-1 0 0,0-1 0 0 0,0 1 1 0 0,0-1-1 0 0,0 1 0 0 0,0-1 0 0 0,0 1 1 0 0,0-1-1 0 0,0 1 0 0 0,0-1 1 0 0,0 1-1 0 0,0-1 0 0 0,1 1 0 0 0,-1-1 3 0 0,4-14-1138 0 0,16 1-1252 0 0,-17 12 2048 0 0,10-6-1720 0 0</inkml:trace>
+  <inkml:trace contextRef="#ctx0" brushRef="#br0" timeOffset="2581.805">592 360 192 0 0,'0'0'4034'0'0,"0"0"-3874"0"0,0 0 0 0 0,0 0 176 0 0,0 0 192 0 0,0 0-287 0 0,0 51-241 0 0,0-43-209 0 0,0-1-95 0 0,0-4-528 0 0,0-3-625 0 0,3 0-1184 0 0</inkml:trace>
+  <inkml:trace contextRef="#ctx0" brushRef="#br0" timeOffset="3260.7">849 391 4114 0 0,'0'0'112'0'0,"0"0"13"0"0,0 0 139 0 0,0 0 345 0 0,0 0-30 0 0,5-3-323 0 0,-3 2-274 0 0,0 1 50 0 0,0-1 0 0 0,0 0 0 0 0,0 0 1 0 0,0 0-1 0 0,0 0 0 0 0,0-1 1 0 0,0 1-1 0 0,0 0 0 0 0,-1-1 1 0 0,1 1-1 0 0,0-1 0 0 0,-1 0 1 0 0,1 0-1 0 0,-1 1 0 0 0,0-1 1 0 0,0 0-1 0 0,1 0 0 0 0,-1 0 1 0 0,0 0-1 0 0,-1 0 0 0 0,1-1 1 0 0,0 1-1 0 0,-1 0 0 0 0,1 0 0 0 0,-1-2-32 0 0,1 2 12 0 0,-1 0 0 0 0,0-1 0 0 0,0 1 0 0 0,-1 0 0 0 0,1 0 0 0 0,0 0 0 0 0,-1 0 0 0 0,1 0 0 0 0,-1 0 0 0 0,0-2-12 0 0,0 3 14 0 0,0 0 0 0 0,0 1 0 0 0,0-1 0 0 0,1 0 1 0 0,-1 1-1 0 0,0-1 0 0 0,0 0 0 0 0,0 1 1 0 0,0 0-1 0 0,0-1 0 0 0,0 1 0 0 0,0-1 1 0 0,0 1-1 0 0,0 0 0 0 0,-1 0 0 0 0,1 0 1 0 0,0 0-1 0 0,0 0 0 0 0,0 0 0 0 0,0 0 0 0 0,0 0 1 0 0,-1 0-15 0 0,1 0 16 0 0,1 1 1 0 0,-1-1 0 0 0,0 0-1 0 0,0 1 1 0 0,0-1-1 0 0,0 1 1 0 0,1-1 0 0 0,-1 1-1 0 0,0-1 1 0 0,0 1-1 0 0,1 0 1 0 0,-1-1 0 0 0,0 1-1 0 0,1 0 1 0 0,-1-1 0 0 0,1 1-1 0 0,-1 0 1 0 0,1 0-1 0 0,-1 0 1 0 0,1 0 0 0 0,0-1-1 0 0,-1 1 1 0 0,1 0-1 0 0,0 0 1 0 0,0 1-17 0 0,-6 25 521 0 0,6-23-472 0 0,-1 0-1 0 0,1 0 1 0 0,1 0-1 0 0,-1 0 0 0 0,0 0 1 0 0,1 1-1 0 0,0-1 1 0 0,0 0-1 0 0,0 0 1 0 0,1 1-49 0 0,-1-3 0 0 0,0 0 1 0 0,0-1-1 0 0,0 1 0 0 0,0-1 1 0 0,0 0-1 0 0,0 1 0 0 0,1-1 1 0 0,-1 0-1 0 0,0 0 0 0 0,1 0 1 0 0,-1 1-1 0 0,1-2 0 0 0,-1 1 1 0 0,1 0-1 0 0,-1 0 0 0 0,1 0 1 0 0,0-1-1 0 0,-1 1 1 0 0,1-1-1 0 0,0 1 0 0 0,0-1 1 0 0,-1 0-1 0 0,1 0 0 0 0,0 1 1 0 0,0-1-1 0 0,1 0-30 0 0,-1 0 0 0 0,0 0 0 0 0,1-1 0 0 0,-1 1 1 0 0,0 0-1 0 0,0-1 0 0 0,1 1 0 0 0,-1-1 0 0 0,0 0 1 0 0,0 0-1 0 0,0 0 0 0 0,0 0 0 0 0,0 0 0 0 0,0 0 0 0 0,0 0 1 0 0,0-1-1 0 0,0 0 30 0 0,3-3-140 0 0,0 0 1 0 0,-1 0 0 0 0,0-1-1 0 0,0 1 1 0 0,0-2 139 0 0,5-6-82 0 0,-1-2 90 0 0,-8 14 23 0 0,1 0 0 0 0,-1-1 0 0 0,0 1 0 0 0,1 0 0 0 0,0 0 0 0 0,-1 0 0 0 0,1 0 0 0 0,-1 0 0 0 0,1 0 0 0 0,0 0 0 0 0,0 0 0 0 0,0 0 0 0 0,-1 0 0 0 0,1 0 0 0 0,0 0 0 0 0,0 0 0 0 0,0 1 0 0 0,0-1 0 0 0,0 0 0 0 0,1 1 0 0 0,-1-1 0 0 0,0 1 0 0 0,0 0 0 0 0,0-1 0 0 0,0 1 0 0 0,1 0 0 0 0,-1-1 0 0 0,0 1 0 0 0,1 0-31 0 0,0 0 48 0 0,0 1 1 0 0,0-1 0 0 0,1 1-1 0 0,-1-1 1 0 0,0 1-1 0 0,0 0 1 0 0,0 0-1 0 0,0 0 1 0 0,0 0-1 0 0,0 0 1 0 0,0 0 0 0 0,0 0-1 0 0,-1 1 1 0 0,1-1-1 0 0,0 1 1 0 0,-1-1-1 0 0,1 1 1 0 0,-1 0 0 0 0,0 0-1 0 0,1-1 1 0 0,-1 1-1 0 0,0 1-48 0 0,1-1-350 0 0,-1 1 0 0 0,1-1 0 0 0,0 0 0 0 0,0 0 0 0 0,0 0 0 0 0,0 0 0 0 0,0 0 1 0 0,0 0-1 0 0,0 0 0 0 0,1-1 0 0 0,-1 1 0 0 0,1-1 0 0 0,-1 0 0 0 0,1 1 350 0 0,5-1-3445 0 0</inkml:trace>
+  <inkml:trace contextRef="#ctx0" brushRef="#br0" timeOffset="3599.918">1386 198 5426 0 0,'0'0'235'0'0,"0"0"291"0"0,3 9 480 0 0,1 5-645 0 0,3 2 283 0 0,-2 1-1 0 0,4 18-643 0 0,-5-17 281 0 0,-2-8-181 0 0,-1 1-1 0 0,1-1 0 0 0,-2 6-99 0 0,2-3-451 0 0,0-1-3372 0 0,-2-12 1660 0 0,0 0-820 0 0</inkml:trace>
+  <inkml:trace contextRef="#ctx0" brushRef="#br0" timeOffset="3944.865">1449 209 4946 0 0,'0'0'-96'0'0,"0"0"-80"0"0,59-27 224 0 0,-39 22 0 0 0,0 5-96 0 0,-9-4-688 0 0,-4 4-241 0 0,-5 0-719 0 0</inkml:trace>
+  <inkml:trace contextRef="#ctx0" brushRef="#br0" timeOffset="4296.556">1393 285 4818 0 0,'0'0'-48'0'0,"0"0"-752"0"0,0 0 576 0 0,61-6 240 0 0,-41 0-929 0 0</inkml:trace>
+  <inkml:trace contextRef="#ctx0" brushRef="#br0" timeOffset="4297.556">1620 212 4082 0 0,'0'0'400'0'0,"0"0"192"0"0,0 0 353 0 0,0 0 15 0 0,0 0-592 0 0,0 0-240 0 0,0 52-80 0 0,0-43-112 0 0,0-3-592 0 0,0-3-352 0 0,0 1-113 0 0,0-4-768 0 0</inkml:trace>
+  <inkml:trace contextRef="#ctx0" brushRef="#br0" timeOffset="4628.635">1779 1 3938 0 0,'0'0'467'0'0,"0"0"306"0"0,0 0 457 0 0,0 9-72 0 0,0 9-882 0 0,1 15 201 0 0,-2 0-1 0 0,-1 0 0 0 0,-5 20-476 0 0,-1-6-1016 0 0,7-17-2965 0 0,1-27 2220 0 0</inkml:trace>
+  <inkml:trace contextRef="#ctx0" brushRef="#br0" timeOffset="5177.741">1970 133 2337 0 0,'0'0'1638'0'0,"0"0"-661"0"0,0 0-30 0 0,0 0 181 0 0,0 0-258 0 0,-7-5-339 0 0,-21-12-187 0 0,27 17-304 0 0,0 0-1 0 0,-1-1 1 0 0,1 1 0 0 0,0 0-1 0 0,0 0 1 0 0,0-1 0 0 0,-1 1-1 0 0,1 0 1 0 0,0 0 0 0 0,0 1-1 0 0,-1-1 1 0 0,1 0 0 0 0,0 0-1 0 0,0 0 1 0 0,0 1 0 0 0,-1-1-1 0 0,1 1 1 0 0,0-1 0 0 0,0 1-1 0 0,0-1 1 0 0,0 1 0 0 0,0 0-1 0 0,0-1 1 0 0,0 1 0 0 0,0 0-1 0 0,0 0 1 0 0,0 0 0 0 0,0 0-1 0 0,1 0 1 0 0,-2 1-40 0 0,-1 1 171 0 0,-1 1-81 0 0,0 0 1 0 0,0 1-1 0 0,0-1 0 0 0,1 1 1 0 0,0 0-1 0 0,0-1 1 0 0,0 1-1 0 0,1 0 1 0 0,-1 1-1 0 0,1-1 0 0 0,0 0 1 0 0,1 1-1 0 0,-1-1 1 0 0,1 1-1 0 0,0 0 1 0 0,1-1-1 0 0,0 1 1 0 0,-1 0-1 0 0,2-1 0 0 0,-1 4-90 0 0,1-8-24 0 0,-1 1-1 0 0,1-1 0 0 0,-1 0 0 0 0,1 0 0 0 0,0 1 0 0 0,0-1 0 0 0,-1 0 0 0 0,1 0 0 0 0,0 0 0 0 0,0 0 1 0 0,0 0-1 0 0,0 0 0 0 0,0 0 0 0 0,0-1 0 0 0,0 1 0 0 0,1 0 0 0 0,-1-1 0 0 0,0 1 0 0 0,0 0 0 0 0,1-1 0 0 0,-1 0 1 0 0,0 1-1 0 0,1-1 0 0 0,-1 0 0 0 0,0 1 0 0 0,1-1 0 0 0,-1 0 0 0 0,0 0 0 0 0,1 0 25 0 0,1 0-93 0 0,0 0-1 0 0,0 0 0 0 0,1 0 1 0 0,-1 0-1 0 0,0-1 0 0 0,0 1 1 0 0,0-1-1 0 0,0 0 0 0 0,0 0 1 0 0,0 0-1 0 0,0 0 0 0 0,1-1 94 0 0,6-6-75 0 0,0-1 0 0 0,-1 0 0 0 0,0 0 0 0 0,-1-1-1 0 0,0 0 1 0 0,5-8 75 0 0,-11 16 35 0 0,-2 1 29 0 0,1 0 0 0 0,-1 1 0 0 0,1-1 0 0 0,0 0 0 0 0,-1 0 0 0 0,1 1 0 0 0,0-1 0 0 0,0 0 0 0 0,-1 1 0 0 0,1-1 0 0 0,0 0 1 0 0,0 1-1 0 0,0-1 0 0 0,0 1 0 0 0,0 0 0 0 0,0-1 0 0 0,0 1 0 0 0,0 0 0 0 0,0-1 0 0 0,0 1 0 0 0,0 0 0 0 0,0 0 0 0 0,0 0 0 0 0,0 0-64 0 0,1 0 65 0 0,-1 1 1 0 0,0-1-1 0 0,1 1 1 0 0,-1-1-1 0 0,0 1 0 0 0,1 0 1 0 0,-1-1-1 0 0,0 1 1 0 0,0 0-1 0 0,0 0 0 0 0,0 0 1 0 0,1 0-1 0 0,-1 0 1 0 0,0 0-1 0 0,0 1-65 0 0,2 1 16 0 0,-1 0 0 0 0,1 1 0 0 0,-1 0 0 0 0,0-1 0 0 0,0 1 0 0 0,-1 0 0 0 0,1 0 1 0 0,-1 0-1 0 0,1 0 0 0 0,-1 0 0 0 0,0 1-16 0 0,-1 16-2716 0 0,-2-12-1035 0 0</inkml:trace>
+</inkml:ink>
+</file>
+
+<file path=word/ink/ink8.xml><?xml version="1.0" encoding="utf-8"?>
+<inkml:ink xmlns:inkml="http://www.w3.org/2003/InkML">
+  <inkml:definitions>
+    <inkml:context xml:id="ctx0">
+      <inkml:inkSource xml:id="inkSrc0">
+        <inkml:traceFormat>
+          <inkml:channel name="X" type="integer" min="-2.14748E9" max="2.14748E9" units="cm"/>
+          <inkml:channel name="Y" type="integer" min="-2.14748E9" max="2.14748E9" units="cm"/>
+          <inkml:channel name="F" type="integer" max="32767" units="dev"/>
+          <inkml:channel name="OA" type="integer" max="360" units="deg"/>
+          <inkml:channel name="OE" type="integer" max="90" units="deg"/>
+        </inkml:traceFormat>
+        <inkml:channelProperties>
+          <inkml:channelProperty channel="X" name="resolution" value="1000" units="1/cm"/>
+          <inkml:channelProperty channel="Y" name="resolution" value="1000" units="1/cm"/>
+          <inkml:channelProperty channel="F" name="resolution" value="0" units="1/dev"/>
+          <inkml:channelProperty channel="OA" name="resolution" value="1000" units="1/deg"/>
+          <inkml:channelProperty channel="OE" name="resolution" value="1000" units="1/deg"/>
+        </inkml:channelProperties>
+      </inkml:inkSource>
+      <inkml:timestamp xml:id="ts0" timeString="2020-04-15T15:42:35.400"/>
+    </inkml:context>
+    <inkml:brush xml:id="br0">
+      <inkml:brushProperty name="width" value="0.1" units="cm"/>
+      <inkml:brushProperty name="height" value="0.1" units="cm"/>
+      <inkml:brushProperty name="color" value="#66CC00"/>
+    </inkml:brush>
+  </inkml:definitions>
+  <inkml:trace contextRef="#ctx0" brushRef="#br0">24 650 2017 0 0,'0'0'371'0'0,"0"0"453"0"0,0 0-365 0 0,0 0-53 0 0,0 0-1 0 0,-2 0-2 0 0,-8 2 16 0 0,10-2-395 0 0,0 0 0 0 0,0 0 0 0 0,0 0 0 0 0,0 1 0 0 0,0-1 0 0 0,0 0 0 0 0,-1 0 0 0 0,1 0 0 0 0,0 0 0 0 0,0 0 0 0 0,0 0 0 0 0,0 0 0 0 0,0 0 0 0 0,0 0 0 0 0,0 0 1 0 0,0 0-1 0 0,-1 1 0 0 0,1-1 0 0 0,0 0 0 0 0,0 0 0 0 0,0 0 0 0 0,0 0 0 0 0,0 0 0 0 0,0 0 0 0 0,0 1 0 0 0,0-1 0 0 0,0 0 0 0 0,0 0 0 0 0,0 0 0 0 0,0 0 0 0 0,0 0 0 0 0,0 0 0 0 0,0 1 0 0 0,0-1 0 0 0,0 0 1 0 0,0 0-1 0 0,0 0 0 0 0,0 0 0 0 0,0 0 0 0 0,0 0 0 0 0,0 1 0 0 0,0-1 0 0 0,0 0 0 0 0,0 0 0 0 0,0 0 0 0 0,0 0 0 0 0,1 0 0 0 0,-1 0 0 0 0,0 0 0 0 0,0 1 0 0 0,0-1 0 0 0,0 0 0 0 0,0 0 0 0 0,0 0 0 0 0,0 0 1 0 0,0 0-1 0 0,1 0 0 0 0,-1 0 0 0 0,0 0 0 0 0,0 0 0 0 0,0 0 0 0 0,0 0 0 0 0,0 0 0 0 0,0 0 0 0 0,1 0 0 0 0,-1 0 0 0 0,0 0 0 0 0,0 0 0 0 0,0 0 0 0 0,0 0-24 0 0,11 2 179 0 0,0-1-1 0 0,0-1 1 0 0,0 0-1 0 0,0-1 1 0 0,-1 0-1 0 0,1 0 1 0 0,0-1 0 0 0,8-3-179 0 0,-3 1-990 0 0,0 1 1 0 0,-1 1 0 0 0,14 0 989 0 0,-29 2-54 0 0,0-1-62 0 0,0 1-1 0 0,1 0 0 0 0,-1 0 1 0 0,0 0-1 0 0,0 0 1 0 0,0 0-1 0 0,1 0 0 0 0,-1 0 1 0 0,0 0-1 0 0,0 0 1 0 0,0 0-1 0 0,1 0 0 0 0,-1 0 1 0 0,0 0-1 0 0,0 1 1 0 0,0-1-1 0 0,1 0 0 0 0,-1 0 1 0 0,0 0-1 0 0,0 0 1 0 0,0 0-1 0 0,1 0 0 0 0,-1 0 1 0 0,0 0-1 0 0,0 1 1 0 0,0-1-1 0 0,0 0 0 0 0,0 0 1 0 0,1 0-1 0 0,-1 0 0 0 0,0 1 117 0 0,0 1-1779 0 0</inkml:trace>
+  <inkml:trace contextRef="#ctx0" brushRef="#br0" timeOffset="536.351">71 633 528 0 0,'0'0'118'0'0,"0"0"-33"0"0,0 0 94 0 0,0 8 309 0 0,0-5-412 0 0,1 16 294 0 0,-2 0 0 0 0,0 0 0 0 0,-2 0-1 0 0,-3 17-369 0 0,-2-9 178 0 0,2-5 104 0 0,-2 0 1 0 0,0-1-1 0 0,-6 11-282 0 0,1-2 300 0 0,13-28-273 0 0,-1 0 0 0 0,0 1 0 0 0,1-1-1 0 0,-1 1 1 0 0,1-1 0 0 0,0 0 0 0 0,-1 1-1 0 0,1-1 1 0 0,1 1 0 0 0,-1-1 0 0 0,0 3-27 0 0,1-5 0 0 0,-1 0 1 0 0,0 1-1 0 0,0-1 1 0 0,1 0-1 0 0,-1 1 1 0 0,0-1-1 0 0,0 0 1 0 0,1 1-1 0 0,-1-1 1 0 0,0 0-1 0 0,1 0 1 0 0,-1 0-1 0 0,1 1 1 0 0,-1-1-1 0 0,0 0 1 0 0,1 0-1 0 0,-1 0 0 0 0,0 0 1 0 0,1 0-1 0 0,-1 1 1 0 0,1-1-1 0 0,-1 0 1 0 0,1 0-1 0 0,-1 0 0 0 0,14 0 3 0 0,-9 0-15 0 0,78 1-2004 0 0,-79-1 417 0 0</inkml:trace>
+  <inkml:trace contextRef="#ctx0" brushRef="#br0" timeOffset="1288.53">320 790 1713 0 0,'0'0'491'0'0,"0"0"-249"0"0,0 0 108 0 0,0 0 256 0 0,0 0-22 0 0,2-2-245 0 0,4-3-152 0 0,-1-1 1 0 0,0 1 0 0 0,-1-1-1 0 0,1 0 1 0 0,-1-1-1 0 0,0 1 1 0 0,-1-1 0 0 0,0 1-1 0 0,0-1 1 0 0,0 0 0 0 0,-1 0-1 0 0,1-2-187 0 0,0-11 610 0 0,-3 17-510 0 0,0 0 0 0 0,1 0 0 0 0,-1-1 0 0 0,1 1 0 0 0,0 0-1 0 0,0 0 1 0 0,0 0 0 0 0,1-2-100 0 0,1 30 144 0 0,-5 3 50 0 0,-2 17-194 0 0,3-32-26 0 0,-1 39-1943 0 0,0-45-1910 0 0,2-7 2070 0 0</inkml:trace>
+  <inkml:trace contextRef="#ctx0" brushRef="#br0" timeOffset="1638.745">294 849 1425 0 0,'0'0'592'0'0,"0"0"-144"0"0,0 0-336 0 0,0 0 208 0 0,0 0-16 0 0,0 0-143 0 0,27 5-113 0 0,-15-5 16 0 0,3 0-32 0 0,-3 0-16 0 0,3 0-16 0 0,-3 0-144 0 0,-1 0-161 0 0,2 0 97 0 0,-3 0-288 0 0,-2 0-464 0 0,-3 0-129 0 0</inkml:trace>
+  <inkml:trace contextRef="#ctx0" brushRef="#br0" timeOffset="3636.471">611 785 2257 0 0,'0'0'2513'0'0,"0"0"-2497"0"0,0 0 112 0 0,0 0 128 0 0,0 0 481 0 0,0 0-145 0 0,-3 22-464 0 0,1-8-64 0 0,0-2-48 0 0,-1 1-128 0 0,-1 1-96 0 0,-1-2 0 0 0,1 0-496 0 0,0-2-209 0 0,4-1-95 0 0,0-3-113 0 0,0-3-752 0 0</inkml:trace>
+  <inkml:trace contextRef="#ctx0" brushRef="#br0" timeOffset="4303.459">785 696 4866 0 0,'0'0'403'0'0,"0"0"69"0"0,0 0 275 0 0,0 0 134 0 0,0 0-305 0 0,2-1-272 0 0,5-4-214 0 0,-2-1-1 0 0,1 1 1 0 0,-1-1-1 0 0,0 0 0 0 0,0 0 1 0 0,0-1-1 0 0,-1 1 1 0 0,2-5-90 0 0,1-1 95 0 0,1-2 540 0 0,-7 27-534 0 0,0-3-48 0 0,0 1 0 0 0,-1 0 0 0 0,0 0 0 0 0,-1-1-1 0 0,-1 1 1 0 0,1 0 0 0 0,-2-1 0 0 0,1 0-1 0 0,-2 3-52 0 0,0-1 29 0 0,0 0-1 0 0,-1 11-28 0 0,-1 4-238 0 0,4-7-3694 0 0,2-18 1800 0 0,0-1-357 0 0</inkml:trace>
+  <inkml:trace contextRef="#ctx0" brushRef="#br0" timeOffset="4642.859">766 832 3906 0 0,'0'0'352'0'0,"0"0"128"0"0,0 0 240 0 0,0 0 305 0 0,0 0-657 0 0,0 0-224 0 0,43 0-144 0 0,-32 0 32 0 0,0 0-272 0 0,-2 0-448 0 0,5-1-273 0 0,-1-3-207 0 0,0-1-449 0 0,-1-2-736 0 0</inkml:trace>
+  <inkml:trace contextRef="#ctx0" brushRef="#br0" timeOffset="5158.863">1000 682 4066 0 0,'0'0'392'0'0,"0"0"216"0"0,0 0 257 0 0,0 0-60 0 0,0 0-383 0 0,3-4-262 0 0,22-38 291 0 0,-17 25-119 0 0,-7 14-273 0 0,0 0 0 0 0,1 1 0 0 0,-1-1 0 0 0,0 1-1 0 0,1-1 1 0 0,-1 1 0 0 0,1-1 0 0 0,0 1-59 0 0,0-2 30 0 0,0 1 30 0 0,9 2-105 0 0,-11 3 31 0 0,1 0-1 0 0,-1 0 0 0 0,0-1 1 0 0,0 1-1 0 0,1 0 0 0 0,-1 0 1 0 0,0 0-1 0 0,0 0 0 0 0,-1 0 15 0 0,1 1-33 0 0,-1 7 76 0 0,0 0 0 0 0,0 0 0 0 0,-1 0 0 0 0,-1-1 0 0 0,-1 6-43 0 0,0-3 76 0 0,1 1 1 0 0,-2 11-77 0 0,1-1-2108 0 0,0 6-1981 0 0,4-28 2250 0 0</inkml:trace>
+  <inkml:trace contextRef="#ctx0" brushRef="#br0" timeOffset="5499.405">872 839 2641 0 0,'0'0'304'0'0,"0"0"161"0"0,0 0 95 0 0,0 0 288 0 0,0 0 17 0 0,0 0-273 0 0,37 0-208 0 0,-19 0 144 0 0,2-1-160 0 0,0-5-207 0 0,0 1-33 0 0,0 0-272 0 0,1 0-273 0 0,-5-1-463 0 0,-1 1-961 0 0,1 1-880 0 0</inkml:trace>
+  <inkml:trace contextRef="#ctx0" brushRef="#br0" timeOffset="6568.235">1126 542 3826 0 0,'0'0'296'0'0,"0"0"101"0"0,0 0 361 0 0,0 0 328 0 0,0 0-166 0 0,-4 2 57 0 0,7-1-874 0 0,1-1 0 0 0,-1 0 0 0 0,0 1 0 0 0,0-1 0 0 0,0-1 1 0 0,2 1-104 0 0,5 0 64 0 0,2-1-96 0 0,1 0-1 0 0,-1-1 1 0 0,0 0 0 0 0,1-1 32 0 0,4-1-21 0 0,-16 4 34 0 0,0-1-1 0 0,1 1 0 0 0,-1 0 1 0 0,0 0-1 0 0,1 0 0 0 0,-1-1 1 0 0,1 1-1 0 0,-1 1 0 0 0,0-1 0 0 0,1 0 1 0 0,-1 0-1 0 0,0 0 0 0 0,1 1 1 0 0,-1-1-1 0 0,0 1 0 0 0,1-1 1 0 0,-1 1-1 0 0,0-1 0 0 0,0 1 1 0 0,1 0-1 0 0,-1-1 0 0 0,0 1 0 0 0,0 0 1 0 0,0 0-1 0 0,0 0 0 0 0,0 0 1 0 0,0 1-13 0 0,2 3 72 0 0,-1-1 0 0 0,0 1 1 0 0,0-1-1 0 0,0 1 0 0 0,-1 0 1 0 0,0 0-1 0 0,1 2-72 0 0,-2-6 10 0 0,27 92 672 0 0,-14-52-559 0 0,-12-38-118 0 0,0 1 0 0 0,0-1-1 0 0,0 0 1 0 0,-1 1-1 0 0,0-1 1 0 0,1 1 0 0 0,-1-1-1 0 0,0 2-4 0 0,-1-4 0 0 0,1 0 1 0 0,0 0-1 0 0,0 0 0 0 0,-1 1 0 0 0,1-1 1 0 0,0 0-1 0 0,-1 0 0 0 0,1 0 0 0 0,-1 0 1 0 0,0 0-1 0 0,1 0 0 0 0,-1 0 0 0 0,0-1 1 0 0,1 1-1 0 0,-1 0 0 0 0,0 0 0 0 0,0 0 0 0 0,0-1 1 0 0,0 1-1 0 0,0 0 0 0 0,0-1 0 0 0,0 1 1 0 0,0-1-1 0 0,0 1 0 0 0,0-1 0 0 0,-10 5-99 0 0,1-2 0 0 0,-1 1 0 0 0,0-1 0 0 0,0-1 0 0 0,0 0 0 0 0,0 0-1 0 0,-10-1 100 0 0,21-1-450 0 0,0 0-73 0 0,0 0-190 0 0,0 0-324 0 0,2 0-1373 0 0,3 0 692 0 0</inkml:trace>
+  <inkml:trace contextRef="#ctx0" brushRef="#br0" timeOffset="6901.086">1628 707 4322 0 0,'0'0'368'0'0,"0"0"0"0"0,0 0 241 0 0,-20 55 527 0 0,9-38-127 0 0,-1 1-689 0 0,-3-1-176 0 0,3-1-48 0 0,-5 0-336 0 0,-1 0-945 0 0,-2-1-1024 0 0,1-1-1072 0 0</inkml:trace>
+  <inkml:trace contextRef="#ctx0" brushRef="#br0" timeOffset="9632.064">1825 452 3298 0 0,'0'0'1077'0'0,"0"0"-818"0"0,0 0-174 0 0,0 0 260 0 0,0 0 106 0 0,0-1-403 0 0,1 1 0 0 0,-1-1 1 0 0,1 1-1 0 0,-1-1 0 0 0,1 1 1 0 0,0-1-1 0 0,-1 1 1 0 0,1 0-1 0 0,-1-1 0 0 0,1 1 1 0 0,0 0-1 0 0,-1 0 0 0 0,1-1 1 0 0,0 1-1 0 0,0 0-48 0 0,16 0 122 0 0,0-1 0 0 0,0 0-1 0 0,0-1 1 0 0,0-1-1 0 0,15-5-121 0 0,-1 1-1174 0 0,-18 7-2558 0 0,-13 0 2030 0 0</inkml:trace>
+  <inkml:trace contextRef="#ctx0" brushRef="#br0" timeOffset="10142.629">1822 432 1553 0 0,'0'0'509'0'0,"0"0"-402"0"0,0 0-62 0 0,0 0 316 0 0,0 0 172 0 0,3 5-279 0 0,0 4-185 0 0,0-1 0 0 0,0 0 1 0 0,-1 1-1 0 0,0 0 0 0 0,0 0 1 0 0,-1 0-1 0 0,0 8-69 0 0,-1-16 7 0 0,0 7 36 0 0,0-1 0 0 0,0 1 0 0 0,0 0 0 0 0,-1-1-1 0 0,-1 1 1 0 0,1 0 0 0 0,-1-1 0 0 0,-2 5-43 0 0,-20 61 1003 0 0,23-68-910 0 0,0 0 1 0 0,0 0 0 0 0,0 0-1 0 0,1-1 1 0 0,0 1 0 0 0,0 0-1 0 0,0 3-93 0 0,0 2 188 0 0,0-9-173 0 0,1-1 0 0 0,-1 1 0 0 0,0 0 0 0 0,0-1 0 0 0,1 1 0 0 0,-1-1 0 0 0,1 1 0 0 0,-1 0 0 0 0,0-1 0 0 0,1 1 0 0 0,-1-1 0 0 0,1 1 0 0 0,-1-1 1 0 0,1 1-1 0 0,0-1 0 0 0,-1 0 0 0 0,1 1 0 0 0,-1-1 0 0 0,1 0 0 0 0,0 1 0 0 0,-1-1 0 0 0,1 0 0 0 0,0 0-15 0 0,18 6 141 0 0,-17-5-143 0 0,5 1-454 0 0,0-1 0 0 0,1 0 0 0 0,-1 0-1 0 0,1-1 1 0 0,-1 0 0 0 0,4 0 456 0 0,-5-1-1678 0 0</inkml:trace>
+  <inkml:trace contextRef="#ctx0" brushRef="#br0" timeOffset="10887.844">2100 472 1617 0 0,'0'0'96'0'0,"0"0"75"0"0,0 0 101 0 0,-1 9 171 0 0,-5 28-35 0 0,6-34-365 0 0,-1 0 1 0 0,1-1-1 0 0,0 1 1 0 0,0 0 0 0 0,0 0-1 0 0,1 0 1 0 0,-1 0-1 0 0,1-1 1 0 0,-1 1 0 0 0,1 0-1 0 0,0 0 1 0 0,0-1-1 0 0,0 1 1 0 0,1-1 0 0 0,-1 1-1 0 0,1-1 1 0 0,0 2-44 0 0,1 0 70 0 0,1-1 1 0 0,-1 1 0 0 0,1-1-1 0 0,-1 0 1 0 0,1 0-1 0 0,0 0 1 0 0,0-1 0 0 0,0 1-1 0 0,0-1-70 0 0,-2-1 4 0 0,0 0-1 0 0,-1-1 1 0 0,1 1-1 0 0,0-1 0 0 0,0 1 1 0 0,0-1-1 0 0,-1 1 1 0 0,1-1-1 0 0,0 0 1 0 0,0 0-1 0 0,0 0 0 0 0,0 0 1 0 0,-1 0-1 0 0,1 0 1 0 0,0 0-1 0 0,0-1 1 0 0,0 1-1 0 0,-1-1 0 0 0,1 1 1 0 0,0-1-1 0 0,-1 0 1 0 0,1 0-1 0 0,0 0 0 0 0,-1 0 1 0 0,1 0-1 0 0,0 0-3 0 0,4-4 21 0 0,-1 0 0 0 0,0 0 0 0 0,0-1 0 0 0,0 1 1 0 0,3-7-22 0 0,-6 9-13 0 0,0 0 45 0 0,0 0 1 0 0,0 0-1 0 0,-1-1 1 0 0,1 1-1 0 0,-1-1 1 0 0,0 1-1 0 0,0-1 1 0 0,-1 1-1 0 0,1-1 1 0 0,0 0-1 0 0,-1-1-32 0 0,0-6 511 0 0,0-1 1 0 0,0 0-1 0 0,-1 0-511 0 0,1 10 64 0 0,0-1 0 0 0,0 1 0 0 0,-1 0 0 0 0,1 0 0 0 0,-1 0 0 0 0,1-1 0 0 0,-1 1 1 0 0,0 0-1 0 0,1 0 0 0 0,-1 0 0 0 0,0 0 0 0 0,-1 0 0 0 0,1 0 0 0 0,0 1 0 0 0,0-1 0 0 0,-1 0 0 0 0,1 1 0 0 0,-1-1 0 0 0,1 0 0 0 0,-1 1 0 0 0,0 0 0 0 0,0-1 0 0 0,0 1 0 0 0,0 0 0 0 0,1 0 0 0 0,-2 0 0 0 0,1 0 0 0 0,0 1 0 0 0,0-1 0 0 0,0 0 0 0 0,0 1 0 0 0,0-1 0 0 0,-1 1-64 0 0,-3 0-42 0 0,-1 0-1 0 0,0 0 0 0 0,1 1 1 0 0,-7 0 42 0 0,10 0-95 0 0,1-1-1 0 0,0 1 1 0 0,0 0 0 0 0,0-1 0 0 0,0 1-1 0 0,0 0 1 0 0,0 0 0 0 0,0 0 0 0 0,0 1 0 0 0,0-1-1 0 0,1 0 1 0 0,-1 1 0 0 0,0-1 0 0 0,1 1-1 0 0,-1-1 1 0 0,0 2 95 0 0,2-2-152 0 0,0-1 0 0 0,0 1-1 0 0,0 0 1 0 0,-1-1 0 0 0,1 1 0 0 0,0 0-1 0 0,0-1 1 0 0,0 1 0 0 0,0 0 0 0 0,0 0-1 0 0,0-1 1 0 0,0 1 0 0 0,0 0 0 0 0,1 0 152 0 0,0 2-1735 0 0</inkml:trace>
+  <inkml:trace contextRef="#ctx0" brushRef="#br0" timeOffset="11383.719">2520 549 3618 0 0,'0'0'176'0'0,"0"0"-64"0"0,0 0 96 0 0,0 0 448 0 0,0 55-448 0 0,0-39-128 0 0,0 3-16 0 0,0-5-96 0 0,0 0 128 0 0,0 0-224 0 0,-4-1 48 0 0,3 0-208 0 0,-3-5-192 0 0,4 2 64 0 0,0-3-369 0 0,0-4-767 0 0</inkml:trace>
+  <inkml:trace contextRef="#ctx0" brushRef="#br0" timeOffset="12620.638">2695 329 1377 0 0,'0'0'165'0'0,"0"0"153"0"0,0 0 274 0 0,0 0 24 0 0,0 0 0 0 0,-2-4-109 0 0,1-2-251 0 0,0 4 18 0 0,0-1 0 0 0,0 0 0 0 0,1 0 1 0 0,-1 1-1 0 0,1-1 0 0 0,0 0 0 0 0,-1 0 0 0 0,1 0-274 0 0,0 3 24 0 0,0 0-1 0 0,0 0 1 0 0,0 0 0 0 0,0 0-1 0 0,0 0 1 0 0,0-1-1 0 0,0 1 1 0 0,0 0-1 0 0,0 0 1 0 0,0 0 0 0 0,0 0-1 0 0,0 0 1 0 0,0 0-1 0 0,0 0 1 0 0,0 0-1 0 0,0 0 1 0 0,0 0-1 0 0,0 0 1 0 0,0 0 0 0 0,0 0-1 0 0,0 0 1 0 0,0 0-1 0 0,0-1 1 0 0,0 1-1 0 0,0 0 1 0 0,0 0 0 0 0,0 0-1 0 0,0 0 1 0 0,-1 0-1 0 0,1 0 1 0 0,0 0-1 0 0,0 0 1 0 0,0 0-1 0 0,0 0 1 0 0,0 0 0 0 0,0 0-1 0 0,0 0 1 0 0,0 0-1 0 0,0 0 1 0 0,0 0-1 0 0,0 0 1 0 0,0 0-1 0 0,-1 0 1 0 0,1 0 0 0 0,0 0-1 0 0,0 0 1 0 0,0 0-1 0 0,0 0 1 0 0,0 0-1 0 0,0 0 1 0 0,0 0 0 0 0,0 0-1 0 0,0 0 1 0 0,0 1-1 0 0,0-1 1 0 0,0 0-1 0 0,0 0 1 0 0,0 0-1 0 0,0 0 1 0 0,-1 0 0 0 0,1 0-1 0 0,0 0 1 0 0,0 0-1 0 0,0 0-23 0 0,-3 4 210 0 0,-5 19-345 0 0,2-1-1 0 0,1 1 1 0 0,1 0-1 0 0,1 1 0 0 0,1-1 1 0 0,0 23 135 0 0,3-45-101 0 0,-1-1-1 0 0,0 0 1 0 0,0 0 0 0 0,0 1 0 0 0,0-1-1 0 0,1 0 1 0 0,-1 0 0 0 0,0 0 0 0 0,0 0-1 0 0,1 1 1 0 0,-1-1 0 0 0,0 0 0 0 0,0 0-1 0 0,1 0 1 0 0,-1 0 0 0 0,0 0 0 0 0,0 0 0 0 0,1 0-1 0 0,-1 1 1 0 0,0-1 0 0 0,0 0 0 0 0,1 0-1 0 0,-1 0 1 0 0,0 0 0 0 0,1 0 0 0 0,-1 0-1 0 0,0-1 1 0 0,0 1 0 0 0,1 0 0 0 0,-1 0-1 0 0,0 0 1 0 0,0 0 0 0 0,1 0 0 0 0,-1 0 0 0 0,0 0-1 0 0,0 0 1 0 0,1-1 101 0 0,6-2-2214 0 0</inkml:trace>
+  <inkml:trace contextRef="#ctx0" brushRef="#br0" timeOffset="12958.917">2783 293 2257 0 0,'0'0'64'0'0,"0"0"-176"0"0,0 0 144 0 0,0 0 80 0 0,57-11-64 0 0,-44 7-144 0 0,0 4-208 0 0,-3-3-256 0 0,1 1-337 0 0</inkml:trace>
+  <inkml:trace contextRef="#ctx0" brushRef="#br0" timeOffset="13363.931">2779 309 1585 0 0,'0'0'-368'0'0,"0"0"103"0"0,0 0 626 0 0,0 0-25 0 0,5 5-270 0 0,1 1-48 0 0,-4-4-10 0 0,0 1 0 0 0,0-1 0 0 0,0 0-1 0 0,1 0 1 0 0,-1 0 0 0 0,1 0 0 0 0,-1 0 0 0 0,1-1 0 0 0,0 1 0 0 0,-1-1 0 0 0,1 0 0 0 0,0 0-8 0 0,0 1 54 0 0,0-1 1 0 0,-1 0 0 0 0,1 1 0 0 0,-1-1 0 0 0,1 1-1 0 0,-1 0 1 0 0,0 0 0 0 0,1-1 0 0 0,-1 2 0 0 0,0-1 0 0 0,-1 0-1 0 0,1 0 1 0 0,0 1 0 0 0,-1-1 0 0 0,1 1 0 0 0,-1-1-1 0 0,1 1 1 0 0,-1 0 0 0 0,0-1 0 0 0,0 1 0 0 0,-1 0 0 0 0,1 0-1 0 0,-1 0 1 0 0,1 0 0 0 0,-1-1 0 0 0,0 1 0 0 0,0 0-1 0 0,0 0 1 0 0,0 0 0 0 0,-1 0 0 0 0,0 3-55 0 0,1-4 94 0 0,-1 1 0 0 0,0-1 0 0 0,0 0 0 0 0,0 1 0 0 0,0-1 0 0 0,-1 0 0 0 0,1 0 1 0 0,0 1-1 0 0,-1-1 0 0 0,0 0 0 0 0,1 0 0 0 0,-1-1 0 0 0,0 1 0 0 0,0 0 0 0 0,0-1 0 0 0,0 1 0 0 0,0-1 0 0 0,-1 0 0 0 0,0 1-94 0 0,0 0 91 0 0,0-1 0 0 0,0 1 0 0 0,0-1 0 0 0,0 0 0 0 0,-1 1 0 0 0,1-2 0 0 0,-1 1 0 0 0,1 0-1 0 0,-1-1 1 0 0,1 1 0 0 0,-1-1 0 0 0,1 0 0 0 0,-1 0 0 0 0,-1-1-91 0 0,4 1-29 0 0,0 0 1 0 0,0-1-1 0 0,0 1 0 0 0,0-1 0 0 0,0 1 1 0 0,1-1-1 0 0,-1 1 0 0 0,0-1 1 0 0,0 1-1 0 0,0-1 0 0 0,0 0 1 0 0,1 1-1 0 0,-1-1 0 0 0,0 0 0 0 0,1 0 1 0 0,-1 0-1 0 0,0 1 0 0 0,1-1 1 0 0,-1 0-1 0 0,1 0 0 0 0,-1 0 0 0 0,1 0 29 0 0,-1-2-250 0 0,0 0-1 0 0,0 0 1 0 0,1 0-1 0 0,-1 1 1 0 0,1-1-1 0 0,0 0 1 0 0,0-2 250 0 0,0 4-62 0 0,0 1 0 0 0,0-1 1 0 0,0 1-1 0 0,0-1 0 0 0,0 1 0 0 0,0-1 1 0 0,0 1-1 0 0,1-1 0 0 0,-1 1 0 0 0,0-1 1 0 0,0 1-1 0 0,1-1 0 0 0,-1 1 0 0 0,0 0 1 0 0,1-1-1 0 0,-1 1 0 0 0,0-1 0 0 0,1 1 0 0 0,-1 0 1 0 0,0-1-1 0 0,1 1 0 0 0,-1 0 0 0 0,1 0 1 0 0,-1-1-1 0 0,1 1 0 0 0,-1 0 0 0 0,1 0 62 0 0,2-2-349 0 0,9-6-1724 0 0</inkml:trace>
+  <inkml:trace contextRef="#ctx0" brushRef="#br0" timeOffset="14064.094">2890 216 3201 0 0,'0'0'211'0'0,"0"0"59"0"0,0 0 242 0 0,0 0 238 0 0,0 0-25 0 0,6 2 140 0 0,8-1-684 0 0,-1 0 1 0 0,0 0 0 0 0,1-2-1 0 0,0 0-181 0 0,38 1-302 0 0,-52 0 297 0 0,1 0 0 0 0,0 0 1 0 0,-1 0-1 0 0,1 1 0 0 0,-1-1 0 0 0,1 0 1 0 0,-1 1-1 0 0,1-1 0 0 0,-1 1 1 0 0,1-1-1 0 0,-1 0 0 0 0,1 1 0 0 0,-1-1 1 0 0,1 1-1 0 0,-1-1 0 0 0,0 1 0 0 0,1 0 1 0 0,-1-1-1 0 0,0 1 0 0 0,1-1 1 0 0,-1 1-1 0 0,0-1 0 0 0,0 1 0 0 0,1 0 1 0 0,-1-1-1 0 0,0 1 0 0 0,0 0 0 0 0,0-1 1 0 0,0 1 4 0 0,1 25 109 0 0,-1-18-46 0 0,1 2-26 0 0,0 0 0 0 0,1 1 1 0 0,0-1-1 0 0,0 0 0 0 0,3 4-37 0 0,-2-4-62 0 0,-1-1 0 0 0,1 1 0 0 0,-1 0-1 0 0,-1 0 1 0 0,1 9 62 0 0,-2-14-13 0 0,0 0-1 0 0,-1 0 1 0 0,1 0 0 0 0,-1 0-1 0 0,0 0 1 0 0,0 0-1 0 0,0 0 1 0 0,-1 0-1 0 0,0 0 1 0 0,0 0 0 0 0,0-1-1 0 0,-1 1 14 0 0,2-3-3 0 0,0-1 0 0 0,1 1 0 0 0,-1 0 1 0 0,1 0-1 0 0,-1-1 0 0 0,1 1 0 0 0,-1 0 0 0 0,1 0 0 0 0,0 0 0 0 0,0 0 3 0 0,0 0 4 0 0,0-1-1 0 0,0 0 1 0 0,0 0-1 0 0,0 0 1 0 0,-1 0-1 0 0,1 0 1 0 0,0 1-1 0 0,-1-1 1 0 0,1 0-1 0 0,0 0 1 0 0,-1 0-1 0 0,1 0 1 0 0,-1 0-1 0 0,0 0 1 0 0,1 0-1 0 0,-1 0 1 0 0,0 0-1 0 0,0 0 1 0 0,1-1-1 0 0,-1 1 1 0 0,0 0-1 0 0,-1 0-3 0 0,-7 5-30 0 0,-1 0 0 0 0,1-1 0 0 0,-7 2 30 0 0,-15 4-3231 0 0,22-10 982 0 0</inkml:trace>
+  <inkml:trace contextRef="#ctx0" brushRef="#br0" timeOffset="15200.981">3126 10 4194 0 0,'0'0'80'0'0,"0"0"19"0"0,0 0 189 0 0,0 0 515 0 0,0 0 171 0 0,-2 0-385 0 0,2 0-571 0 0,-1 0 0 0 0,1-1-1 0 0,0 1 1 0 0,-1 0 0 0 0,1 0 0 0 0,0 0-1 0 0,0 0 1 0 0,-1 0 0 0 0,1 0-1 0 0,0 0 1 0 0,-1 0 0 0 0,1 0 0 0 0,0 0-1 0 0,-1 1 1 0 0,1-1 0 0 0,0 0 0 0 0,-1 0-1 0 0,1 0 1 0 0,0 0 0 0 0,0 0-1 0 0,-1 0 1 0 0,1 1 0 0 0,0-1 0 0 0,0 0-1 0 0,-1 0 1 0 0,1 0 0 0 0,0 1-18 0 0,7 3 772 0 0,16 4 112 0 0,-5-6-769 0 0,-1-1 0 0 0,1 0 1 0 0,0-1-1 0 0,2-2-115 0 0,5 2 45 0 0,11-3-61 0 0,0-2-1 0 0,23-5 17 0 0,-20 3-108 0 0,-39 7 97 0 0,0 0 1 0 0,0 0-1 0 0,1 0 0 0 0,-1 0 0 0 0,0 0 1 0 0,0 0-1 0 0,1 0 0 0 0,-1 0 1 0 0,0 0-1 0 0,0 0 0 0 0,1 0 0 0 0,-1 0 1 0 0,0 0-1 0 0,0 0 0 0 0,1 0 1 0 0,-1 0-1 0 0,0 0 0 0 0,0 0 1 0 0,1 1-1 0 0,-1-1 0 0 0,0 0 0 0 0,0 0 1 0 0,0 0-1 0 0,0 0 0 0 0,1 1 1 0 0,-1-1-1 0 0,0 0 0 0 0,0 0 0 0 0,0 0 1 0 0,0 1-1 0 0,1-1 0 0 0,-1 0 1 0 0,0 0-1 0 0,0 1 0 0 0,0-1 0 0 0,0 0 1 0 0,0 0-1 0 0,0 1 11 0 0,1 13 121 0 0,-1-1-22 0 0,4-3-71 0 0,-1 0-1 0 0,1-1 1 0 0,1 1-1 0 0,0-1-27 0 0,1 2 23 0 0,-1 0 0 0 0,0 1 0 0 0,0 2-23 0 0,1 12-272 0 0,-1-1 0 0 0,-1 1 0 0 0,-1 0 1 0 0,-2 11 271 0 0,3 18-319 0 0,-3-50 275 0 0,3 48-141 0 0,-1 9 185 0 0,-4-61 41 0 0,-1 0 1 0 0,1 0-1 0 0,0 0 1 0 0,-1 0 0 0 0,1 0-1 0 0,0 0 1 0 0,-1-1-1 0 0,1 1 1 0 0,-1-1 0 0 0,1 1-1 0 0,-1-1 1 0 0,0 1-42 0 0,0-1 37 0 0,-48 19 1104 0 0,-25 15-1141 0 0,11-4-768 0 0,-1-5-3578 0 0,48-19 1228 0 0</inkml:trace>
+</inkml:ink>
+</file>
+
+<file path=word/ink/ink9.xml><?xml version="1.0" encoding="utf-8"?>
+<inkml:ink xmlns:inkml="http://www.w3.org/2003/InkML">
+  <inkml:definitions>
+    <inkml:context xml:id="ctx0">
+      <inkml:inkSource xml:id="inkSrc0">
+        <inkml:traceFormat>
+          <inkml:channel name="X" type="integer" min="-2.14748E9" max="2.14748E9" units="cm"/>
+          <inkml:channel name="Y" type="integer" min="-2.14748E9" max="2.14748E9" units="cm"/>
+          <inkml:channel name="F" type="integer" max="32767" units="dev"/>
+          <inkml:channel name="OA" type="integer" max="360" units="deg"/>
+          <inkml:channel name="OE" type="integer" max="90" units="deg"/>
+        </inkml:traceFormat>
+        <inkml:channelProperties>
+          <inkml:channelProperty channel="X" name="resolution" value="1000" units="1/cm"/>
+          <inkml:channelProperty channel="Y" name="resolution" value="1000" units="1/cm"/>
+          <inkml:channelProperty channel="F" name="resolution" value="0" units="1/dev"/>
+          <inkml:channelProperty channel="OA" name="resolution" value="1000" units="1/deg"/>
+          <inkml:channelProperty channel="OE" name="resolution" value="1000" units="1/deg"/>
+        </inkml:channelProperties>
+      </inkml:inkSource>
+      <inkml:timestamp xml:id="ts0" timeString="2020-04-15T15:42:27.379"/>
+    </inkml:context>
+    <inkml:brush xml:id="br0">
+      <inkml:brushProperty name="width" value="0.1" units="cm"/>
+      <inkml:brushProperty name="height" value="0.1" units="cm"/>
+      <inkml:brushProperty name="color" value="#66CC00"/>
+    </inkml:brush>
+  </inkml:definitions>
+  <inkml:trace contextRef="#ctx0" brushRef="#br0">1 108 2113 0 0,'0'0'107'0'0,"0"0"7"0"0,0 0 204 0 0,0 0 370 0 0,0 0-42 0 0,5 0-203 0 0,16-2 191 0 0,0-1 0 0 0,-1-1 0 0 0,1-1 0 0 0,11-5-634 0 0,-12 4-269 0 0,1 0 0 0 0,-1 1-1 0 0,1 1 1 0 0,0 2 0 0 0,9-1 269 0 0,-30 3-60 0 0,0 0 0 0 0,0 0 0 0 0,1 0 0 0 0,-1 1 1 0 0,0-1-1 0 0,0 0 0 0 0,0 0 0 0 0,0 0 1 0 0,0 0-1 0 0,1 0 0 0 0,-1 1 0 0 0,0-1 1 0 0,0 0-1 0 0,0 0 0 0 0,0 0 0 0 0,0 0 0 0 0,0 1 1 0 0,0-1-1 0 0,0 0 0 0 0,0 0 0 0 0,0 0 1 0 0,0 1-1 0 0,0-1 0 0 0,0 0 0 0 0,0 0 1 0 0,0 0-1 0 0,0 1 0 0 0,0-1 0 0 0,0 0 0 0 0,0 0 1 0 0,0 0-1 0 0,0 0 0 0 0,0 1 0 0 0,0-1 1 0 0,0 0-1 0 0,0 0 0 0 0,0 0 0 0 0,0 1 1 0 0,0-1-1 0 0,0 0 0 0 0,-1 0 0 0 0,1 0 0 0 0,0 0 1 0 0,0 0-1 0 0,0 1 0 0 0,0-1 0 0 0,0 0 1 0 0,-1 0-1 0 0,1 0 0 0 0,0 0 0 0 0,0 0 0 0 0,0 0 60 0 0,-8 3-909 0 0</inkml:trace>
+  <inkml:trace contextRef="#ctx0" brushRef="#br0" timeOffset="508.259">34 47 1521 0 0,'0'0'154'0'0,"0"0"-42"0"0,0 0 211 0 0,0 0 286 0 0,0 0 4 0 0,1 10-199 0 0,5 47 399 0 0,-2 18-813 0 0,-4-58 109 0 0,1-2 28 0 0,-2-1-1 0 0,0 1 0 0 0,0-1 0 0 0,-3 10-136 0 0,1-6 58 0 0,0 1 0 0 0,1-1 0 0 0,2 1 0 0 0,0 7-58 0 0,0-25-2 0 0,0-1 1 0 0,0 0-1 0 0,1 1 0 0 0,-1-1 1 0 0,0 1-1 0 0,1-1 0 0 0,-1 0 1 0 0,0 1-1 0 0,1-1 0 0 0,-1 0 1 0 0,1 1-1 0 0,-1-1 0 0 0,1 0 1 0 0,-1 1-1 0 0,1-1 0 0 0,-1 0 1 0 0,1 0-1 0 0,-1 0 0 0 0,1 0 1 0 0,-1 1-1 0 0,1-1 0 0 0,-1 0 1 0 0,1 0-1 0 0,-1 0 0 0 0,1 0 1 0 0,-1 0-1 0 0,1 0 0 0 0,-1 0 2 0 0,21 0 151 0 0,-17 0-95 0 0,1 0-106 0 0,1-1-1 0 0,-1 0 0 0 0,0 0 1 0 0,1 0-1 0 0,-1 0 1 0 0,0-1-1 0 0,0 0 1 0 0,0 0 50 0 0,23-11-3179 0 0,-22 8 1157 0 0</inkml:trace>
+  <inkml:trace contextRef="#ctx0" brushRef="#br0" timeOffset="1139.109">323 207 848 0 0,'0'0'2089'0'0,"0"0"-1755"0"0,0 0-396 0 0,0 0 140 0 0,4-8 170 0 0,-2 5-206 0 0,5-10 139 0 0,0 0 0 0 0,1 1 0 0 0,0 0 0 0 0,8-9-181 0 0,-9 13 234 0 0,-6 7-193 0 0,-1-1-1 0 0,1 1 0 0 0,0 0 1 0 0,0 0-1 0 0,-1 1 1 0 0,1-1-1 0 0,0 0 0 0 0,0 0 1 0 0,0 0-1 0 0,0 1 1 0 0,0-1-1 0 0,0 0 0 0 0,0 1 1 0 0,1-1-1 0 0,-1 1 0 0 0,0-1 1 0 0,0 1-1 0 0,0-1 1 0 0,1 1-1 0 0,-1 0 0 0 0,0 0 1 0 0,1 0-41 0 0,-2 9 947 0 0,-1 1-520 0 0,0 0-1 0 0,0 0 1 0 0,-1 0 0 0 0,-3 7-427 0 0,2-7 204 0 0,1 0 0 0 0,0 0 0 0 0,1 0 1 0 0,-1 8-205 0 0,2-10 105 0 0,0 0 0 0 0,-1 0 0 0 0,-1 0 0 0 0,1 0-1 0 0,-2 2-104 0 0,-5 7-2224 0 0,-7-9-3037 0 0,13-7 3519 0 0</inkml:trace>
+  <inkml:trace contextRef="#ctx0" brushRef="#br0" timeOffset="1506.684">266 311 1985 0 0,'0'0'237'0'0,"0"0"140"0"0,0 0 383 0 0,0 0 179 0 0,0 0-107 0 0,11 0-197 0 0,74 0 902 0 0,-39 3-1467 0 0,1-1-4894 0 0,-38-2 2500 0 0</inkml:trace>
+  <inkml:trace contextRef="#ctx0" brushRef="#br0" timeOffset="1842.257">634 254 3442 0 0,'0'0'424'0'0,"0"0"99"0"0,0 0 320 0 0,0 0 176 0 0,0 10-328 0 0,0 74-195 0 0,0-40-4079 0 0,0-44 2124 0 0,3 0-473 0 0</inkml:trace>
+  <inkml:trace contextRef="#ctx0" brushRef="#br0" timeOffset="2192.16">851 55 4002 0 0,'0'0'277'0'0,"-1"8"62"0"0,-7 37 1506 0 0,-2-1 0 0 0,-5 10-1845 0 0,3-22 273 0 0,5-15-351 0 0,2 0 0 0 0,-4 13 78 0 0,8-26-90 0 0,0 11-1333 0 0,1-15 1308 0 0,0 1 1 0 0,0-1 0 0 0,0 0 0 0 0,0 1 0 0 0,0-1-1 0 0,0 0 1 0 0,0 0 0 0 0,0 1 0 0 0,0-1 0 0 0,0 0-1 0 0,1 1 1 0 0,-1-1 0 0 0,0 0 0 0 0,0 0 0 0 0,0 1-1 0 0,0-1 1 0 0,1 0 0 0 0,-1 0 0 0 0,0 1 0 0 0,0-1-1 0 0,1 0 1 0 0,-1 0 0 0 0,0 0 0 0 0,0 1-1 0 0,1-1 1 0 0,-1 0 0 0 0,0 0 0 0 0,1 0 0 0 0,-1 0-1 0 0,0 0 1 0 0,1 0 0 0 0,-1 0 0 0 0,0 0 0 0 0,1 0-1 0 0,-1 0 1 0 0,0 0 0 0 0,1 0 0 0 0,-1 0 114 0 0,7 0-1628 0 0</inkml:trace>
+  <inkml:trace contextRef="#ctx0" brushRef="#br0" timeOffset="2740.239">1052 66 2721 0 0,'0'0'216'0'0,"0"0"209"0"0,0 0 292 0 0,0 0 198 0 0,0 0-370 0 0,0 0-289 0 0,-3 1-35 0 0,0 0-145 0 0,0 1 0 0 0,1-1 1 0 0,-1 1-1 0 0,1 0 0 0 0,-1 0 0 0 0,1 0 0 0 0,0 0 1 0 0,-1 0-1 0 0,1 1 0 0 0,0-1 0 0 0,1 1 0 0 0,-1-1 1 0 0,0 2-77 0 0,-3 3 286 0 0,1 1-1 0 0,1 0 1 0 0,-1 0 0 0 0,-1 6-286 0 0,-5 17 567 0 0,4-16-471 0 0,1 0 1 0 0,1 0-1 0 0,0 0 0 0 0,1 1 0 0 0,1-1 1 0 0,0 1-1 0 0,1 0-96 0 0,1-16-25 0 0,0 1 0 0 0,1-1 0 0 0,-1 0-1 0 0,0 1 1 0 0,1-1 0 0 0,-1 0 0 0 0,0 0 0 0 0,1 1 0 0 0,-1-1 0 0 0,0 0-1 0 0,1 0 1 0 0,-1 1 0 0 0,1-1 0 0 0,-1 0 0 0 0,0 0 0 0 0,1 0 0 0 0,-1 0-1 0 0,1 0 1 0 0,-1 1 0 0 0,1-1 0 0 0,-1 0 0 0 0,1 0 0 0 0,-1 0-1 0 0,0 0 1 0 0,1 0 0 0 0,-1 0 0 0 0,1-1 0 0 0,-1 1 0 0 0,1 0 25 0 0,14-3-202 0 0,-14 3 196 0 0,0-1-1 0 0,0 0 1 0 0,0 0 0 0 0,0 0 0 0 0,0 0-1 0 0,-1 0 1 0 0,1 0 0 0 0,0-1-1 0 0,-1 1 1 0 0,1 0 0 0 0,0 0 0 0 0,-1 0-1 0 0,1-1 1 0 0,-1 1 0 0 0,0 0 0 0 0,0-1-1 0 0,1 1 1 0 0,-1 0 0 0 0,0-1-1 0 0,0 1 1 0 0,0 0 0 0 0,0-1 0 0 0,0 1-1 0 0,0 0 1 0 0,-1-2 6 0 0,1 1 4 0 0,-1 0 0 0 0,1 0 0 0 0,-1 0-1 0 0,0 0 1 0 0,0 1 0 0 0,0-1 0 0 0,0 0-1 0 0,0 0 1 0 0,0 0 0 0 0,0 1 0 0 0,0-1 0 0 0,-1 1-1 0 0,1-1 1 0 0,0 1 0 0 0,-1-1 0 0 0,-1 0-4 0 0,-1 0-4 0 0,-1-1-1 0 0,0 1 1 0 0,0 0 0 0 0,-3-1 4 0 0,-14-5-706 0 0,22 7 626 0 0,0 1 0 0 0,0 0 1 0 0,0 0-1 0 0,0 0 0 0 0,-1 0 0 0 0,1 0 1 0 0,0 0-1 0 0,0 0 0 0 0,0 0 0 0 0,0-1 1 0 0,0 1-1 0 0,0 0 0 0 0,0 0 0 0 0,0 0 1 0 0,0 0-1 0 0,0 0 0 0 0,0 0 0 0 0,0 0 1 0 0,0 0-1 0 0,0-1 0 0 0,0 1 0 0 0,0 0 1 0 0,0 0-1 0 0,0 0 0 0 0,0 0 0 0 0,0 0 1 0 0,0 0-1 0 0,0 0 0 0 0,1 0 0 0 0,-1-1 1 0 0,0 1-1 0 0,0 0 0 0 0,0 0 0 0 0,0 0 1 0 0,0 0-1 0 0,0 0 0 0 0,0 0 0 0 0,0 0 1 0 0,0 0-1 0 0,0 0 0 0 0,0 0 0 0 0,1 0 1 0 0,-1 0-1 0 0,0 0 0 0 0,0-1 0 0 0,0 1 80 0 0,9-4-2211 0 0</inkml:trace>
+  <inkml:trace contextRef="#ctx0" brushRef="#br0" timeOffset="3420.29">1149 0 3378 0 0,'0'0'362'0'0,"0"0"161"0"0,0 0 555 0 0,0 0 323 0 0,0 0-417 0 0,2 2-570 0 0,2 0-399 0 0,-1-1 1 0 0,1 1 0 0 0,0-1-1 0 0,0 0 1 0 0,0 0 0 0 0,0 0 0 0 0,0-1-1 0 0,0 0 1 0 0,0 1 0 0 0,0-1-1 0 0,0 0 1 0 0,0-1 0 0 0,0 1-1 0 0,0-1 1 0 0,0 0 0 0 0,0 0 0 0 0,2-1-16 0 0,-6 2-9 0 0,1 0 1 0 0,-1-1-1 0 0,0 1 1 0 0,1 0-1 0 0,-1-1 1 0 0,1 1 0 0 0,-1 0-1 0 0,1 0 1 0 0,-1 0-1 0 0,1-1 1 0 0,-1 1 0 0 0,1 0-1 0 0,0 0 1 0 0,-1 0-1 0 0,1 0 1 0 0,-1 0 0 0 0,1 0-1 0 0,-1 0 1 0 0,1 0-1 0 0,-1 0 1 0 0,1 0 0 0 0,-1 1-1 0 0,1-1 1 0 0,-1 0-1 0 0,1 0 1 0 0,-1 0 0 0 0,1 1-1 0 0,-1-1 1 0 0,1 0-1 0 0,-1 0 1 0 0,1 1 0 0 0,-1-1-1 0 0,0 0 1 0 0,1 1-1 0 0,-1-1 1 0 0,1 1 0 0 0,-1-1-1 0 0,0 0 1 0 0,1 1-1 0 0,-1 0 9 0 0,1 1 14 0 0,-1 1 0 0 0,1-1-1 0 0,-1 1 1 0 0,0 0 0 0 0,0-1 0 0 0,0 1-1 0 0,0 0 1 0 0,-1-1-14 0 0,1 8 192 0 0,0 16 58 0 0,0 21 176 0 0,1-1 0 0 0,5 14-426 0 0,-6-56 1 0 0,1 1 1 0 0,-1-1-1 0 0,1 1 0 0 0,-1 0 1 0 0,-1-1-1 0 0,1 1 1 0 0,-1-1-1 0 0,0 0 1 0 0,0 3-2 0 0,0-4 12 0 0,0-1 0 0 0,-1 1 1 0 0,1-1-1 0 0,0 1 1 0 0,-1-1-1 0 0,0 1 0 0 0,0-1 1 0 0,1 0-1 0 0,-1 1 1 0 0,-1-1-1 0 0,1 0 1 0 0,0-1-1 0 0,0 1 0 0 0,-2 1-12 0 0,-7 4-95 0 0,-19 14 614 0 0,-9 2-519 0 0,29-17-1018 0 0,-2 0 0 0 0,1-1 0 0 0,0-1 0 0 0,-1 0 0 0 0,-7 1 1018 0 0,-1 0-3473 0 0</inkml:trace>
+</inkml:ink>
+</file>
+
 <file path=word/theme/theme1.xml><?xml version="1.0" encoding="utf-8"?>
 <a:theme xmlns:a="http://schemas.openxmlformats.org/drawingml/2006/main" name="Thème Office">
   <a:themeElements>

</xml_diff>